<commit_message>
Relatório Projecto Final + schemas das noticias
</commit_message>
<xml_diff>
--- a/Relatório Projecto Final/Relatório Projecto Final.docx
+++ b/Relatório Projecto Final/Relatório Projecto Final.docx
@@ -2052,12 +2052,7 @@
         <w:jc w:val="both"/>
       </w:pPr>
       <w:r>
-        <w:t>As soluções utilizadas para solucionar os diversos desafios encontrados durante a implem</w:t>
-      </w:r>
-      <w:bookmarkStart w:id="1" w:name="_GoBack"/>
-      <w:bookmarkEnd w:id="1"/>
-      <w:r>
-        <w:t>entação da aplicação são descritas ao longo deste relatório.</w:t>
+        <w:t>As soluções utilizadas para solucionar os diversos desafios encontrados durante a implementação da aplicação são descritas ao longo deste relatório.</w:t>
       </w:r>
       <w:r>
         <w:br w:type="page"/>
@@ -2067,12 +2062,12 @@
       <w:pPr>
         <w:pStyle w:val="Heading1"/>
       </w:pPr>
-      <w:bookmarkStart w:id="2" w:name="_Toc409347689"/>
+      <w:bookmarkStart w:id="1" w:name="_Toc409347689"/>
       <w:r>
         <w:lastRenderedPageBreak/>
         <w:t>IselAppServer</w:t>
       </w:r>
-      <w:bookmarkEnd w:id="2"/>
+      <w:bookmarkEnd w:id="1"/>
     </w:p>
     <w:p/>
     <w:p>
@@ -2288,14 +2283,27 @@
                             <w:r>
                               <w:t xml:space="preserve">Figura </w:t>
                             </w:r>
-                            <w:fldSimple w:instr=" SEQ Figura \* ARABIC ">
-                              <w:r>
-                                <w:rPr>
-                                  <w:noProof/>
-                                </w:rPr>
-                                <w:t>1</w:t>
-                              </w:r>
-                            </w:fldSimple>
+                            <w:r>
+                              <w:fldChar w:fldCharType="begin"/>
+                            </w:r>
+                            <w:r>
+                              <w:instrText xml:space="preserve"> SEQ Figura \* ARABIC </w:instrText>
+                            </w:r>
+                            <w:r>
+                              <w:fldChar w:fldCharType="separate"/>
+                            </w:r>
+                            <w:r>
+                              <w:rPr>
+                                <w:noProof/>
+                              </w:rPr>
+                              <w:t>1</w:t>
+                            </w:r>
+                            <w:r>
+                              <w:rPr>
+                                <w:noProof/>
+                              </w:rPr>
+                              <w:fldChar w:fldCharType="end"/>
+                            </w:r>
                             <w:r>
                               <w:t>- Modelo EA</w:t>
                             </w:r>
@@ -2643,12 +2651,12 @@
       <w:pPr>
         <w:pStyle w:val="Heading1"/>
       </w:pPr>
-      <w:bookmarkStart w:id="3" w:name="_Toc409347690"/>
+      <w:bookmarkStart w:id="2" w:name="_Toc409347690"/>
       <w:r>
         <w:lastRenderedPageBreak/>
         <w:t>IselApp</w:t>
       </w:r>
-      <w:bookmarkEnd w:id="3"/>
+      <w:bookmarkEnd w:id="2"/>
     </w:p>
     <w:p/>
     <w:p>
@@ -2686,13 +2694,11 @@
       <w:pPr>
         <w:pStyle w:val="Heading2"/>
       </w:pPr>
-      <w:bookmarkStart w:id="4" w:name="_Toc409347691"/>
-      <w:proofErr w:type="spellStart"/>
+      <w:bookmarkStart w:id="3" w:name="_Toc409347691"/>
       <w:r>
         <w:t>Utils</w:t>
       </w:r>
-      <w:bookmarkEnd w:id="4"/>
-      <w:proofErr w:type="spellEnd"/>
+      <w:bookmarkEnd w:id="3"/>
     </w:p>
     <w:p>
       <w:pPr>
@@ -2722,7 +2728,6 @@
         </w:tabs>
         <w:jc w:val="both"/>
       </w:pPr>
-      <w:proofErr w:type="spellStart"/>
       <w:r>
         <w:rPr>
           <w:b/>
@@ -2730,7 +2735,6 @@
         </w:rPr>
         <w:t>RequestsToThoth</w:t>
       </w:r>
-      <w:proofErr w:type="spellEnd"/>
       <w:r>
         <w:t xml:space="preserve"> – realiza os diferentes tipos de pedidos ao Thoth (</w:t>
       </w:r>
@@ -2773,7 +2777,6 @@
         </w:tabs>
         <w:jc w:val="both"/>
       </w:pPr>
-      <w:proofErr w:type="spellStart"/>
       <w:r>
         <w:rPr>
           <w:b/>
@@ -2781,7 +2784,6 @@
         </w:rPr>
         <w:t>NotificationLaunch</w:t>
       </w:r>
-      <w:proofErr w:type="spellEnd"/>
       <w:r>
         <w:t xml:space="preserve"> – realiza o lançamento das notificações;</w:t>
       </w:r>
@@ -2800,7 +2802,6 @@
         </w:tabs>
         <w:jc w:val="both"/>
       </w:pPr>
-      <w:proofErr w:type="spellStart"/>
       <w:r>
         <w:rPr>
           <w:b/>
@@ -2808,7 +2809,6 @@
         </w:rPr>
         <w:t>CalendarEvents</w:t>
       </w:r>
-      <w:proofErr w:type="spellEnd"/>
       <w:r>
         <w:t xml:space="preserve"> – auxilia na adição de eventos ao calendário dos trabalhos (workItems) a serem entregues.</w:t>
       </w:r>
@@ -2817,11 +2817,11 @@
       <w:pPr>
         <w:pStyle w:val="Heading2"/>
       </w:pPr>
-      <w:bookmarkStart w:id="5" w:name="_Toc409347692"/>
+      <w:bookmarkStart w:id="4" w:name="_Toc409347692"/>
       <w:r>
         <w:t>Entidades</w:t>
       </w:r>
-      <w:bookmarkEnd w:id="5"/>
+      <w:bookmarkEnd w:id="4"/>
     </w:p>
     <w:p>
       <w:pPr>
@@ -2944,13 +2944,11 @@
       <w:pPr>
         <w:pStyle w:val="Heading2"/>
       </w:pPr>
-      <w:bookmarkStart w:id="6" w:name="_Toc409347693"/>
-      <w:proofErr w:type="spellStart"/>
+      <w:bookmarkStart w:id="5" w:name="_Toc409347693"/>
       <w:r>
         <w:t>CustomAdapters</w:t>
       </w:r>
-      <w:bookmarkEnd w:id="6"/>
-      <w:proofErr w:type="spellEnd"/>
+      <w:bookmarkEnd w:id="5"/>
     </w:p>
     <w:p>
       <w:pPr>
@@ -2958,23 +2956,7 @@
       </w:pPr>
       <w:r>
         <w:tab/>
-        <w:t xml:space="preserve">De forma a relacionar a </w:t>
-      </w:r>
-      <w:proofErr w:type="spellStart"/>
-      <w:r>
-        <w:t>view</w:t>
-      </w:r>
-      <w:proofErr w:type="spellEnd"/>
-      <w:r>
-        <w:t xml:space="preserve"> de cada tipo, com a informação conseguida, foram criados </w:t>
-      </w:r>
-      <w:proofErr w:type="spellStart"/>
-      <w:r>
-        <w:t>Adapters</w:t>
-      </w:r>
-      <w:proofErr w:type="spellEnd"/>
-      <w:r>
-        <w:t xml:space="preserve"> para cada entidade existente:</w:t>
+        <w:t>De forma a relacionar a view de cada tipo, com a informação conseguida, foram criados Adapters para cada entidade existente:</w:t>
       </w:r>
     </w:p>
     <w:p>
@@ -2986,7 +2968,6 @@
         </w:numPr>
         <w:jc w:val="both"/>
       </w:pPr>
-      <w:proofErr w:type="spellStart"/>
       <w:r>
         <w:rPr>
           <w:b/>
@@ -2994,17 +2975,8 @@
         </w:rPr>
         <w:t>ClassesCursorAdapter</w:t>
       </w:r>
-      <w:proofErr w:type="spellEnd"/>
-      <w:r>
-        <w:t xml:space="preserve"> – relaciona a </w:t>
-      </w:r>
-      <w:proofErr w:type="spellStart"/>
-      <w:r>
-        <w:t>view</w:t>
-      </w:r>
-      <w:proofErr w:type="spellEnd"/>
-      <w:r>
-        <w:t xml:space="preserve"> das </w:t>
+      <w:r>
+        <w:t xml:space="preserve"> – relaciona a view das </w:t>
       </w:r>
       <w:r>
         <w:t>turmas</w:t>
@@ -3022,7 +2994,6 @@
         </w:numPr>
         <w:jc w:val="both"/>
       </w:pPr>
-      <w:proofErr w:type="spellStart"/>
       <w:r>
         <w:rPr>
           <w:b/>
@@ -3030,17 +3001,8 @@
         </w:rPr>
         <w:t>NewsCustomAdapter</w:t>
       </w:r>
-      <w:proofErr w:type="spellEnd"/>
-      <w:r>
-        <w:t xml:space="preserve"> – relaciona a </w:t>
-      </w:r>
-      <w:proofErr w:type="spellStart"/>
-      <w:r>
-        <w:t>view</w:t>
-      </w:r>
-      <w:proofErr w:type="spellEnd"/>
-      <w:r>
-        <w:t xml:space="preserve"> das </w:t>
+      <w:r>
+        <w:t xml:space="preserve"> – relaciona a view das </w:t>
       </w:r>
       <w:r>
         <w:t>notícias</w:t>
@@ -3058,7 +3020,6 @@
         </w:numPr>
         <w:jc w:val="both"/>
       </w:pPr>
-      <w:proofErr w:type="spellStart"/>
       <w:r>
         <w:rPr>
           <w:b/>
@@ -3066,17 +3027,8 @@
         </w:rPr>
         <w:t>ParticipantsCustomAdapter</w:t>
       </w:r>
-      <w:proofErr w:type="spellEnd"/>
-      <w:r>
-        <w:t xml:space="preserve"> – relaciona a </w:t>
-      </w:r>
-      <w:proofErr w:type="spellStart"/>
-      <w:r>
-        <w:t>view</w:t>
-      </w:r>
-      <w:proofErr w:type="spellEnd"/>
-      <w:r>
-        <w:t xml:space="preserve"> dos participantes com a informação dos mesmos;</w:t>
+      <w:r>
+        <w:t xml:space="preserve"> – relaciona a view dos participantes com a informação dos mesmos;</w:t>
       </w:r>
     </w:p>
     <w:p>
@@ -3088,7 +3040,6 @@
         </w:numPr>
         <w:jc w:val="both"/>
       </w:pPr>
-      <w:proofErr w:type="spellStart"/>
       <w:r>
         <w:rPr>
           <w:b/>
@@ -3096,25 +3047,15 @@
         </w:rPr>
         <w:t>WorkItemCustomAdapter</w:t>
       </w:r>
-      <w:proofErr w:type="spellEnd"/>
-      <w:r>
-        <w:t xml:space="preserve"> – relaciona a </w:t>
-      </w:r>
-      <w:proofErr w:type="spellStart"/>
-      <w:r>
-        <w:t>view</w:t>
-      </w:r>
-      <w:proofErr w:type="spellEnd"/>
-      <w:r>
-        <w:t xml:space="preserve"> dos trabalhos com a informação dos mesmos.</w:t>
+      <w:r>
+        <w:t xml:space="preserve"> – relaciona a view dos trabalhos com a informação dos mesmos.</w:t>
       </w:r>
     </w:p>
     <w:p>
       <w:pPr>
         <w:pStyle w:val="Heading2"/>
       </w:pPr>
-      <w:bookmarkStart w:id="7" w:name="_Toc409347694"/>
-      <w:proofErr w:type="spellStart"/>
+      <w:bookmarkStart w:id="6" w:name="_Toc409347694"/>
       <w:r>
         <w:lastRenderedPageBreak/>
         <w:t>AsyncTa</w:t>
@@ -3125,8 +3066,7 @@
       <w:r>
         <w:t>ks</w:t>
       </w:r>
-      <w:bookmarkEnd w:id="7"/>
-      <w:proofErr w:type="spellEnd"/>
+      <w:bookmarkEnd w:id="6"/>
     </w:p>
     <w:p>
       <w:pPr>
@@ -3136,15 +3076,7 @@
         <w:tab/>
       </w:r>
       <w:r>
-        <w:t xml:space="preserve">Para obter toda a informação da plataforma Thoth, sobre as entidades existentes neste trabalho foram criadas diferentes </w:t>
-      </w:r>
-      <w:proofErr w:type="spellStart"/>
-      <w:r>
-        <w:t>AsyncTasks</w:t>
-      </w:r>
-      <w:proofErr w:type="spellEnd"/>
-      <w:r>
-        <w:t>:</w:t>
+        <w:t>Para obter toda a informação da plataforma Thoth, sobre as entidades existentes neste trabalho foram criadas diferentes AsyncTasks:</w:t>
       </w:r>
     </w:p>
     <w:p>
@@ -3156,7 +3088,6 @@
         </w:numPr>
         <w:jc w:val="both"/>
       </w:pPr>
-      <w:proofErr w:type="spellStart"/>
       <w:r>
         <w:rPr>
           <w:b/>
@@ -3164,7 +3095,6 @@
         </w:rPr>
         <w:t>NewsAsyncTask</w:t>
       </w:r>
-      <w:proofErr w:type="spellEnd"/>
       <w:r>
         <w:t xml:space="preserve"> – obtém a informação sobre as notícias existentes de uma dada turma</w:t>
       </w:r>
@@ -3181,7 +3111,6 @@
         </w:numPr>
         <w:jc w:val="both"/>
       </w:pPr>
-      <w:proofErr w:type="spellStart"/>
       <w:r>
         <w:rPr>
           <w:b/>
@@ -3189,7 +3118,6 @@
         </w:rPr>
         <w:t>ParticipantsAsyncTask</w:t>
       </w:r>
-      <w:proofErr w:type="spellEnd"/>
       <w:r>
         <w:t xml:space="preserve"> – obtém a informação sobre os participantes existentes numa dada turma</w:t>
       </w:r>
@@ -3206,7 +3134,6 @@
         </w:numPr>
         <w:jc w:val="both"/>
       </w:pPr>
-      <w:proofErr w:type="spellStart"/>
       <w:r>
         <w:rPr>
           <w:b/>
@@ -3214,7 +3141,6 @@
         </w:rPr>
         <w:t>WorkItemsAsyncTask</w:t>
       </w:r>
-      <w:proofErr w:type="spellEnd"/>
       <w:r>
         <w:t xml:space="preserve"> </w:t>
       </w:r>
@@ -3232,13 +3158,11 @@
       <w:pPr>
         <w:pStyle w:val="Heading2"/>
       </w:pPr>
-      <w:bookmarkStart w:id="8" w:name="_Toc409347695"/>
-      <w:proofErr w:type="spellStart"/>
+      <w:bookmarkStart w:id="7" w:name="_Toc409347695"/>
       <w:r>
         <w:t>ViewModels</w:t>
       </w:r>
-      <w:bookmarkEnd w:id="8"/>
-      <w:proofErr w:type="spellEnd"/>
+      <w:bookmarkEnd w:id="7"/>
     </w:p>
     <w:p>
       <w:pPr>
@@ -3246,31 +3170,7 @@
       </w:pPr>
       <w:r>
         <w:tab/>
-        <w:t xml:space="preserve">Para associar os </w:t>
-      </w:r>
-      <w:proofErr w:type="spellStart"/>
-      <w:r>
-        <w:t>widgets</w:t>
-      </w:r>
-      <w:proofErr w:type="spellEnd"/>
-      <w:r>
-        <w:t xml:space="preserve"> das </w:t>
-      </w:r>
-      <w:proofErr w:type="spellStart"/>
-      <w:r>
-        <w:t>views</w:t>
-      </w:r>
-      <w:proofErr w:type="spellEnd"/>
-      <w:r>
-        <w:t xml:space="preserve"> de cada tipo, com a informação necessária a ser apresentada, foram criados os seguintes </w:t>
-      </w:r>
-      <w:proofErr w:type="spellStart"/>
-      <w:r>
-        <w:t>ViewModels</w:t>
-      </w:r>
-      <w:proofErr w:type="spellEnd"/>
-      <w:r>
-        <w:t>:</w:t>
+        <w:t>Para associar os widgets das views de cada tipo, com a informação necessária a ser apresentada, foram criados os seguintes ViewModels:</w:t>
       </w:r>
     </w:p>
     <w:p>
@@ -3282,7 +3182,6 @@
         </w:numPr>
         <w:jc w:val="both"/>
       </w:pPr>
-      <w:proofErr w:type="spellStart"/>
       <w:r>
         <w:rPr>
           <w:b/>
@@ -3290,23 +3189,18 @@
         </w:rPr>
         <w:t>ClassesViewModel</w:t>
       </w:r>
-      <w:proofErr w:type="spellEnd"/>
       <w:r>
         <w:t xml:space="preserve"> - disponibiliza os </w:t>
       </w:r>
-      <w:proofErr w:type="spellStart"/>
       <w:r>
         <w:t>widgets</w:t>
       </w:r>
-      <w:proofErr w:type="spellEnd"/>
       <w:r>
         <w:t xml:space="preserve"> da </w:t>
       </w:r>
-      <w:proofErr w:type="spellStart"/>
       <w:r>
         <w:t>view</w:t>
       </w:r>
-      <w:proofErr w:type="spellEnd"/>
       <w:r>
         <w:t xml:space="preserve"> referente às turmas;</w:t>
       </w:r>
@@ -3320,7 +3214,6 @@
         </w:numPr>
         <w:jc w:val="both"/>
       </w:pPr>
-      <w:proofErr w:type="spellStart"/>
       <w:r>
         <w:rPr>
           <w:b/>
@@ -3328,25 +3221,8 @@
         </w:rPr>
         <w:t>NewsViewModel</w:t>
       </w:r>
-      <w:proofErr w:type="spellEnd"/>
-      <w:r>
-        <w:t xml:space="preserve"> – disponibiliza os </w:t>
-      </w:r>
-      <w:proofErr w:type="spellStart"/>
-      <w:r>
-        <w:t>widgets</w:t>
-      </w:r>
-      <w:proofErr w:type="spellEnd"/>
-      <w:r>
-        <w:t xml:space="preserve"> da </w:t>
-      </w:r>
-      <w:proofErr w:type="spellStart"/>
-      <w:r>
-        <w:t>view</w:t>
-      </w:r>
-      <w:proofErr w:type="spellEnd"/>
-      <w:r>
-        <w:t xml:space="preserve"> referente às notícias; </w:t>
+      <w:r>
+        <w:t xml:space="preserve"> – disponibiliza os widgets da view referente às notícias; </w:t>
       </w:r>
     </w:p>
     <w:p>
@@ -3358,7 +3234,6 @@
         </w:numPr>
         <w:jc w:val="both"/>
       </w:pPr>
-      <w:proofErr w:type="spellStart"/>
       <w:r>
         <w:rPr>
           <w:b/>
@@ -3366,25 +3241,8 @@
         </w:rPr>
         <w:t>ParticipantViewModel</w:t>
       </w:r>
-      <w:proofErr w:type="spellEnd"/>
-      <w:r>
-        <w:t xml:space="preserve"> – disponibiliza os </w:t>
-      </w:r>
-      <w:proofErr w:type="spellStart"/>
-      <w:r>
-        <w:t>widgets</w:t>
-      </w:r>
-      <w:proofErr w:type="spellEnd"/>
-      <w:r>
-        <w:t xml:space="preserve"> da </w:t>
-      </w:r>
-      <w:proofErr w:type="spellStart"/>
-      <w:r>
-        <w:t>view</w:t>
-      </w:r>
-      <w:proofErr w:type="spellEnd"/>
-      <w:r>
-        <w:t xml:space="preserve"> referente aos participantes;</w:t>
+      <w:r>
+        <w:t xml:space="preserve"> – disponibiliza os widgets da view referente aos participantes;</w:t>
       </w:r>
     </w:p>
     <w:p>
@@ -3396,7 +3254,6 @@
         </w:numPr>
         <w:jc w:val="both"/>
       </w:pPr>
-      <w:proofErr w:type="spellStart"/>
       <w:r>
         <w:rPr>
           <w:b/>
@@ -3404,38 +3261,19 @@
         </w:rPr>
         <w:t>WorkItemViewModel</w:t>
       </w:r>
-      <w:proofErr w:type="spellEnd"/>
-      <w:r>
-        <w:t xml:space="preserve"> – disponibiliza os </w:t>
-      </w:r>
-      <w:proofErr w:type="spellStart"/>
-      <w:r>
-        <w:t>widgets</w:t>
-      </w:r>
-      <w:proofErr w:type="spellEnd"/>
-      <w:r>
-        <w:t xml:space="preserve"> da </w:t>
-      </w:r>
-      <w:proofErr w:type="spellStart"/>
-      <w:r>
-        <w:t>view</w:t>
-      </w:r>
-      <w:proofErr w:type="spellEnd"/>
-      <w:r>
-        <w:t xml:space="preserve"> referente aos trabalhos.</w:t>
+      <w:r>
+        <w:t xml:space="preserve"> – disponibiliza os widgets da view referente aos trabalhos.</w:t>
       </w:r>
     </w:p>
     <w:p>
       <w:pPr>
         <w:pStyle w:val="Heading2"/>
       </w:pPr>
-      <w:bookmarkStart w:id="9" w:name="_Toc409347696"/>
-      <w:proofErr w:type="spellStart"/>
+      <w:bookmarkStart w:id="8" w:name="_Toc409347696"/>
       <w:r>
         <w:t>ClassesActivities</w:t>
       </w:r>
-      <w:bookmarkEnd w:id="9"/>
-      <w:proofErr w:type="spellEnd"/>
+      <w:bookmarkEnd w:id="8"/>
     </w:p>
     <w:p>
       <w:pPr>
@@ -3445,7 +3283,6 @@
         <w:tab/>
         <w:t xml:space="preserve">Contém a classe </w:t>
       </w:r>
-      <w:proofErr w:type="spellStart"/>
       <w:r>
         <w:rPr>
           <w:b/>
@@ -3453,7 +3290,6 @@
         </w:rPr>
         <w:t>SettingsActivity</w:t>
       </w:r>
-      <w:proofErr w:type="spellEnd"/>
       <w:r>
         <w:t xml:space="preserve"> onde é implementada toda a funcionalidade referente ao lançamento da atividade onde é possível o utilizador selecionar as turmas.</w:t>
       </w:r>
@@ -3462,13 +3298,11 @@
       <w:pPr>
         <w:pStyle w:val="Heading2"/>
       </w:pPr>
-      <w:bookmarkStart w:id="10" w:name="_Toc409347697"/>
-      <w:proofErr w:type="spellStart"/>
+      <w:bookmarkStart w:id="9" w:name="_Toc409347697"/>
       <w:r>
         <w:t>NewsActivities</w:t>
       </w:r>
-      <w:bookmarkEnd w:id="10"/>
-      <w:proofErr w:type="spellEnd"/>
+      <w:bookmarkEnd w:id="9"/>
     </w:p>
     <w:p>
       <w:pPr>
@@ -3478,7 +3312,6 @@
         <w:tab/>
         <w:t xml:space="preserve">Contém as classes </w:t>
       </w:r>
-      <w:proofErr w:type="spellStart"/>
       <w:r>
         <w:rPr>
           <w:b/>
@@ -3486,11 +3319,9 @@
         </w:rPr>
         <w:t>MainActivity</w:t>
       </w:r>
-      <w:proofErr w:type="spellEnd"/>
       <w:r>
         <w:t xml:space="preserve"> e </w:t>
       </w:r>
-      <w:proofErr w:type="spellStart"/>
       <w:r>
         <w:rPr>
           <w:b/>
@@ -3498,7 +3329,6 @@
         </w:rPr>
         <w:t>NewsItemActivity</w:t>
       </w:r>
-      <w:proofErr w:type="spellEnd"/>
       <w:r>
         <w:t>, onde são implementadas as funcionalidades referentes ao lançamento das atividades que mostram a lista de todas as notícias de uma turma, e cada notícia individualmente, respetivamente.</w:t>
       </w:r>
@@ -3507,13 +3337,11 @@
       <w:pPr>
         <w:pStyle w:val="Heading2"/>
       </w:pPr>
-      <w:bookmarkStart w:id="11" w:name="_Toc409347698"/>
-      <w:proofErr w:type="spellStart"/>
+      <w:bookmarkStart w:id="10" w:name="_Toc409347698"/>
       <w:r>
         <w:t>ParticipantsActivities</w:t>
       </w:r>
-      <w:bookmarkEnd w:id="11"/>
-      <w:proofErr w:type="spellEnd"/>
+      <w:bookmarkEnd w:id="10"/>
     </w:p>
     <w:p>
       <w:pPr>
@@ -3523,7 +3351,6 @@
         <w:tab/>
         <w:t xml:space="preserve">Contém as classes </w:t>
       </w:r>
-      <w:proofErr w:type="spellStart"/>
       <w:r>
         <w:rPr>
           <w:b/>
@@ -3531,11 +3358,9 @@
         </w:rPr>
         <w:t>ParticipantsActivity</w:t>
       </w:r>
-      <w:proofErr w:type="spellEnd"/>
       <w:r>
         <w:t xml:space="preserve"> e </w:t>
       </w:r>
-      <w:proofErr w:type="spellStart"/>
       <w:r>
         <w:rPr>
           <w:b/>
@@ -3543,7 +3368,6 @@
         </w:rPr>
         <w:t>ParticipantItemActivity</w:t>
       </w:r>
-      <w:proofErr w:type="spellEnd"/>
       <w:r>
         <w:t>, onde são implementadas as funcionalidades referentes ao lançamento das atividades que mostram a lista de todos os participantes de uma dada turma e cada participante individualmente, respetivamente.</w:t>
       </w:r>
@@ -3552,13 +3376,11 @@
       <w:pPr>
         <w:pStyle w:val="Heading2"/>
       </w:pPr>
-      <w:bookmarkStart w:id="12" w:name="_Toc409347699"/>
-      <w:proofErr w:type="spellStart"/>
+      <w:bookmarkStart w:id="11" w:name="_Toc409347699"/>
       <w:r>
         <w:t>WorkItemsActivities</w:t>
       </w:r>
-      <w:bookmarkEnd w:id="12"/>
-      <w:proofErr w:type="spellEnd"/>
+      <w:bookmarkEnd w:id="11"/>
     </w:p>
     <w:p>
       <w:pPr>
@@ -3570,7 +3392,6 @@
       <w:r>
         <w:t xml:space="preserve">Contém as classes </w:t>
       </w:r>
-      <w:proofErr w:type="spellStart"/>
       <w:r>
         <w:rPr>
           <w:b/>
@@ -3578,11 +3399,9 @@
         </w:rPr>
         <w:t>WorkItemsActivities</w:t>
       </w:r>
-      <w:proofErr w:type="spellEnd"/>
       <w:r>
         <w:t xml:space="preserve"> e </w:t>
       </w:r>
-      <w:proofErr w:type="spellStart"/>
       <w:r>
         <w:rPr>
           <w:b/>
@@ -3590,7 +3409,6 @@
         </w:rPr>
         <w:t>WorkItemLinkActivity</w:t>
       </w:r>
-      <w:proofErr w:type="spellEnd"/>
       <w:r>
         <w:t>, onde são implementadas funcionalidades</w:t>
       </w:r>
@@ -3602,11 +3420,11 @@
       <w:pPr>
         <w:pStyle w:val="Heading2"/>
       </w:pPr>
-      <w:bookmarkStart w:id="13" w:name="_Toc409347700"/>
+      <w:bookmarkStart w:id="12" w:name="_Toc409347700"/>
       <w:r>
         <w:t>Fragments</w:t>
       </w:r>
-      <w:bookmarkEnd w:id="13"/>
+      <w:bookmarkEnd w:id="12"/>
     </w:p>
     <w:p>
       <w:pPr>
@@ -3639,7 +3457,6 @@
         </w:numPr>
         <w:jc w:val="both"/>
       </w:pPr>
-      <w:proofErr w:type="spellStart"/>
       <w:r>
         <w:rPr>
           <w:b/>
@@ -3648,7 +3465,6 @@
         <w:lastRenderedPageBreak/>
         <w:t>NewsItemListFragment</w:t>
       </w:r>
-      <w:proofErr w:type="spellEnd"/>
       <w:r>
         <w:t xml:space="preserve"> – Fragmento a partir do qual é apresentada a lista das notícias de uma dada turma;</w:t>
       </w:r>
@@ -3662,7 +3478,6 @@
         </w:numPr>
         <w:jc w:val="both"/>
       </w:pPr>
-      <w:proofErr w:type="spellStart"/>
       <w:r>
         <w:rPr>
           <w:b/>
@@ -3670,7 +3485,6 @@
         </w:rPr>
         <w:t>NewsItemFragment</w:t>
       </w:r>
-      <w:proofErr w:type="spellEnd"/>
       <w:r>
         <w:t xml:space="preserve"> – Fragmento a partir do qual é apresentada um notícia individualmente;</w:t>
       </w:r>
@@ -3697,7 +3511,6 @@
         </w:numPr>
         <w:jc w:val="both"/>
       </w:pPr>
-      <w:proofErr w:type="spellStart"/>
       <w:r>
         <w:rPr>
           <w:b/>
@@ -3705,7 +3518,6 @@
         </w:rPr>
         <w:t>ParticipantItemListFragment</w:t>
       </w:r>
-      <w:proofErr w:type="spellEnd"/>
       <w:r>
         <w:t xml:space="preserve"> – Fragmento a partir do qual é apresentada a lista dos participantes de uma dada turma;</w:t>
       </w:r>
@@ -3719,7 +3531,6 @@
         </w:numPr>
         <w:jc w:val="both"/>
       </w:pPr>
-      <w:proofErr w:type="spellStart"/>
       <w:r>
         <w:rPr>
           <w:b/>
@@ -3727,7 +3538,6 @@
         </w:rPr>
         <w:t>ParticipantItemFragment</w:t>
       </w:r>
-      <w:proofErr w:type="spellEnd"/>
       <w:r>
         <w:t xml:space="preserve"> – Fragmento a partir do qual é apresentado um participante individualmente.</w:t>
       </w:r>
@@ -3736,13 +3546,11 @@
       <w:pPr>
         <w:pStyle w:val="Heading2"/>
       </w:pPr>
-      <w:bookmarkStart w:id="14" w:name="_Toc409347701"/>
-      <w:proofErr w:type="spellStart"/>
+      <w:bookmarkStart w:id="13" w:name="_Toc409347701"/>
       <w:r>
         <w:t>ListModels</w:t>
       </w:r>
-      <w:bookmarkEnd w:id="14"/>
-      <w:proofErr w:type="spellEnd"/>
+      <w:bookmarkEnd w:id="13"/>
     </w:p>
     <w:p>
       <w:pPr>
@@ -3752,7 +3560,6 @@
         <w:tab/>
         <w:t xml:space="preserve">Para obtenção das informações das notícias e participantes de uma dada turma, de forma que essa informação seja passada aos fragmentos, existem dois modelos auxiliares, que suportam a obtenção da mesma: </w:t>
       </w:r>
-      <w:proofErr w:type="spellStart"/>
       <w:r>
         <w:rPr>
           <w:b/>
@@ -3760,11 +3567,9 @@
         </w:rPr>
         <w:t>NewsListModel</w:t>
       </w:r>
-      <w:proofErr w:type="spellEnd"/>
       <w:r>
         <w:t xml:space="preserve"> e </w:t>
       </w:r>
-      <w:proofErr w:type="spellStart"/>
       <w:r>
         <w:rPr>
           <w:b/>
@@ -3772,7 +3577,6 @@
         </w:rPr>
         <w:t>ParticipantListModel</w:t>
       </w:r>
-      <w:proofErr w:type="spellEnd"/>
       <w:r>
         <w:t>.</w:t>
       </w:r>
@@ -3781,13 +3585,11 @@
       <w:pPr>
         <w:pStyle w:val="Heading2"/>
       </w:pPr>
-      <w:bookmarkStart w:id="15" w:name="_Toc409347702"/>
-      <w:proofErr w:type="spellStart"/>
+      <w:bookmarkStart w:id="14" w:name="_Toc409347702"/>
       <w:r>
         <w:t>Handlers</w:t>
       </w:r>
-      <w:bookmarkEnd w:id="15"/>
-      <w:proofErr w:type="spellEnd"/>
+      <w:bookmarkEnd w:id="14"/>
     </w:p>
     <w:p>
       <w:pPr>
@@ -3799,27 +3601,21 @@
       <w:r>
         <w:t xml:space="preserve">O processo de obtenção da imagem do participante é algo que requer um cuidado especial, pois devido ao número de imagens que são necessárias carregar, associado ao facto de por cada imagem se efetuar um pedido HTTP, torna o processo muito demorado o que impossibilita que seja feito na UI </w:t>
       </w:r>
-      <w:proofErr w:type="spellStart"/>
       <w:r>
         <w:t>thread</w:t>
       </w:r>
-      <w:proofErr w:type="spellEnd"/>
       <w:r>
         <w:t xml:space="preserve">. Devido a este problema foram criadas três novas classes de forma a implementar uma solução que recorre a </w:t>
       </w:r>
-      <w:proofErr w:type="spellStart"/>
       <w:r>
         <w:t>Loopers</w:t>
       </w:r>
-      <w:proofErr w:type="spellEnd"/>
       <w:r>
         <w:t xml:space="preserve"> e </w:t>
       </w:r>
-      <w:proofErr w:type="spellStart"/>
       <w:r>
         <w:t>Handlers</w:t>
       </w:r>
-      <w:proofErr w:type="spellEnd"/>
       <w:r>
         <w:t>:</w:t>
       </w:r>
@@ -3833,7 +3629,6 @@
         </w:numPr>
         <w:jc w:val="both"/>
       </w:pPr>
-      <w:proofErr w:type="spellStart"/>
       <w:r>
         <w:rPr>
           <w:b/>
@@ -3841,7 +3636,6 @@
         </w:rPr>
         <w:t>ImageHandlerThread</w:t>
       </w:r>
-      <w:proofErr w:type="spellEnd"/>
       <w:r>
         <w:t xml:space="preserve"> - </w:t>
       </w:r>
@@ -3851,22 +3645,18 @@
       <w:r>
         <w:t xml:space="preserve">ossibilita a criação de uma nova </w:t>
       </w:r>
-      <w:proofErr w:type="spellStart"/>
       <w:r>
         <w:rPr>
           <w:i/>
         </w:rPr>
         <w:t>thread</w:t>
       </w:r>
-      <w:proofErr w:type="spellEnd"/>
       <w:r>
         <w:t xml:space="preserve"> que possui um </w:t>
       </w:r>
-      <w:proofErr w:type="spellStart"/>
       <w:r>
         <w:t>Looper</w:t>
       </w:r>
-      <w:proofErr w:type="spellEnd"/>
       <w:r>
         <w:t>, onde é efetuado o processo de obtenção das imagens;</w:t>
       </w:r>
@@ -3880,7 +3670,6 @@
         </w:numPr>
         <w:jc w:val="both"/>
       </w:pPr>
-      <w:proofErr w:type="spellStart"/>
       <w:r>
         <w:rPr>
           <w:b/>
@@ -3888,15 +3677,12 @@
         </w:rPr>
         <w:t>ImageHandler</w:t>
       </w:r>
-      <w:proofErr w:type="spellEnd"/>
       <w:r>
         <w:t xml:space="preserve"> - Associada ao </w:t>
       </w:r>
-      <w:proofErr w:type="spellStart"/>
       <w:r>
         <w:t>looper</w:t>
       </w:r>
-      <w:proofErr w:type="spellEnd"/>
       <w:r>
         <w:t xml:space="preserve"> originado pela</w:t>
       </w:r>
@@ -3905,17 +3691,8 @@
           <w:b/>
           <w:u w:val="single"/>
         </w:rPr>
-        <w:t xml:space="preserve"> </w:t>
-      </w:r>
-      <w:proofErr w:type="spellStart"/>
-      <w:r>
-        <w:rPr>
-          <w:b/>
-          <w:u w:val="single"/>
-        </w:rPr>
-        <w:t>ImageHandlerThread</w:t>
-      </w:r>
-      <w:proofErr w:type="spellEnd"/>
+        <w:t xml:space="preserve"> ImageHandlerThread</w:t>
+      </w:r>
       <w:r>
         <w:t xml:space="preserve"> tem como função receber as diversas mensagens e processá-las;</w:t>
       </w:r>
@@ -3929,7 +3706,6 @@
         </w:numPr>
         <w:jc w:val="both"/>
       </w:pPr>
-      <w:proofErr w:type="spellStart"/>
       <w:r>
         <w:rPr>
           <w:b/>
@@ -3937,23 +3713,18 @@
         </w:rPr>
         <w:t>SetViewHandler</w:t>
       </w:r>
-      <w:proofErr w:type="spellEnd"/>
       <w:r>
         <w:t xml:space="preserve"> - Associada ao </w:t>
       </w:r>
-      <w:proofErr w:type="spellStart"/>
       <w:r>
         <w:t>mainLooper</w:t>
       </w:r>
-      <w:proofErr w:type="spellEnd"/>
       <w:r>
         <w:t xml:space="preserve">, tem como única responsabilidade associar a imagem obtida do pedido HTTP ao </w:t>
       </w:r>
-      <w:proofErr w:type="spellStart"/>
       <w:r>
         <w:t>ImageView</w:t>
       </w:r>
-      <w:proofErr w:type="spellEnd"/>
       <w:r>
         <w:t xml:space="preserve"> presente no </w:t>
       </w:r>
@@ -3970,13 +3741,11 @@
       <w:pPr>
         <w:pStyle w:val="Heading2"/>
       </w:pPr>
-      <w:bookmarkStart w:id="16" w:name="_Toc409347703"/>
-      <w:proofErr w:type="spellStart"/>
+      <w:bookmarkStart w:id="15" w:name="_Toc409347703"/>
       <w:r>
         <w:t>Receivers</w:t>
       </w:r>
-      <w:bookmarkEnd w:id="16"/>
-      <w:proofErr w:type="spellEnd"/>
+      <w:bookmarkEnd w:id="15"/>
     </w:p>
     <w:p>
       <w:pPr>
@@ -3986,7 +3755,6 @@
         <w:tab/>
         <w:t xml:space="preserve">Contém a classe </w:t>
       </w:r>
-      <w:proofErr w:type="spellStart"/>
       <w:r>
         <w:rPr>
           <w:b/>
@@ -3994,38 +3762,19 @@
         </w:rPr>
         <w:t>IselAppReceiver</w:t>
       </w:r>
-      <w:proofErr w:type="spellEnd"/>
-      <w:r>
-        <w:t xml:space="preserve">, que tem como função ficar alerta quando houver mudanças no estado da rede, e assim lançar o </w:t>
-      </w:r>
-      <w:proofErr w:type="spellStart"/>
-      <w:r>
-        <w:t>SyncAdapter</w:t>
-      </w:r>
-      <w:proofErr w:type="spellEnd"/>
-      <w:r>
-        <w:t xml:space="preserve">, para atualização da informação existente no </w:t>
-      </w:r>
-      <w:proofErr w:type="spellStart"/>
-      <w:r>
-        <w:t>ContentProvider</w:t>
-      </w:r>
-      <w:proofErr w:type="spellEnd"/>
-      <w:r>
-        <w:t>.</w:t>
+      <w:r>
+        <w:t>, que tem como função ficar alerta quando houver mudanças no estado da rede, e assim lançar o SyncAdapter, para atualização da informação existente no ContentProvider.</w:t>
       </w:r>
     </w:p>
     <w:p>
       <w:pPr>
         <w:pStyle w:val="Heading2"/>
       </w:pPr>
-      <w:bookmarkStart w:id="17" w:name="_Toc409347704"/>
-      <w:proofErr w:type="spellStart"/>
+      <w:bookmarkStart w:id="16" w:name="_Toc409347704"/>
       <w:r>
         <w:t>Services</w:t>
       </w:r>
-      <w:bookmarkEnd w:id="17"/>
-      <w:proofErr w:type="spellEnd"/>
+      <w:bookmarkEnd w:id="16"/>
     </w:p>
     <w:p>
       <w:pPr>
@@ -4035,7 +3784,6 @@
         <w:tab/>
         <w:t xml:space="preserve">Contém a classe </w:t>
       </w:r>
-      <w:proofErr w:type="spellStart"/>
       <w:r>
         <w:rPr>
           <w:b/>
@@ -4043,30 +3791,19 @@
         </w:rPr>
         <w:t>IselAppService</w:t>
       </w:r>
-      <w:proofErr w:type="spellEnd"/>
-      <w:r>
-        <w:t xml:space="preserve">, onde é feita a atualização da informação no </w:t>
-      </w:r>
-      <w:proofErr w:type="spellStart"/>
-      <w:r>
-        <w:t>ContentProvider</w:t>
-      </w:r>
-      <w:proofErr w:type="spellEnd"/>
-      <w:r>
-        <w:t>, após serem selecionadas ou desseleccionadas turmas, atualizando as notícias e os trabalhos da mesma.</w:t>
+      <w:r>
+        <w:t>, onde é feita a atualização da informação no ContentProvider, após serem selecionadas ou desseleccionadas turmas, atualizando as notícias e os trabalhos da mesma.</w:t>
       </w:r>
     </w:p>
     <w:p>
       <w:pPr>
         <w:pStyle w:val="Heading2"/>
       </w:pPr>
-      <w:bookmarkStart w:id="18" w:name="_Toc409347705"/>
-      <w:proofErr w:type="spellStart"/>
+      <w:bookmarkStart w:id="17" w:name="_Toc409347705"/>
       <w:r>
         <w:t>SyncAdapters</w:t>
       </w:r>
-      <w:bookmarkEnd w:id="18"/>
-      <w:proofErr w:type="spellEnd"/>
+      <w:bookmarkEnd w:id="17"/>
     </w:p>
     <w:p>
       <w:pPr>
@@ -4076,15 +3813,7 @@
         <w:tab/>
       </w:r>
       <w:r>
-        <w:t xml:space="preserve">O componente </w:t>
-      </w:r>
-      <w:proofErr w:type="spellStart"/>
-      <w:r>
-        <w:t>SyncAdapter</w:t>
-      </w:r>
-      <w:proofErr w:type="spellEnd"/>
-      <w:r>
-        <w:t xml:space="preserve"> foi criada para encapsular o código </w:t>
+        <w:t xml:space="preserve">O componente SyncAdapter foi criada para encapsular o código </w:t>
       </w:r>
       <w:r>
         <w:t>de transferência de dados entre a aplicação e o Content Provider. Para tal foi necessária a criação de algumas classes:</w:t>
@@ -4099,7 +3828,6 @@
         </w:numPr>
         <w:jc w:val="both"/>
       </w:pPr>
-      <w:proofErr w:type="spellStart"/>
       <w:r>
         <w:rPr>
           <w:b/>
@@ -4107,7 +3835,6 @@
         </w:rPr>
         <w:t>IselAppSyncAdapter</w:t>
       </w:r>
-      <w:proofErr w:type="spellEnd"/>
       <w:r>
         <w:t xml:space="preserve"> </w:t>
       </w:r>
@@ -4145,7 +3872,6 @@
         </w:numPr>
         <w:jc w:val="both"/>
       </w:pPr>
-      <w:proofErr w:type="spellStart"/>
       <w:r>
         <w:rPr>
           <w:b/>
@@ -4154,30 +3880,12 @@
         <w:lastRenderedPageBreak/>
         <w:t>IselAppSyncService</w:t>
       </w:r>
-      <w:proofErr w:type="spellEnd"/>
       <w:r>
         <w:t xml:space="preserve"> </w:t>
       </w:r>
       <w:r>
-        <w:t xml:space="preserve">– Componente que permite que a </w:t>
-      </w:r>
-      <w:proofErr w:type="spellStart"/>
-      <w:r>
-        <w:t>framework</w:t>
-      </w:r>
-      <w:proofErr w:type="spellEnd"/>
-      <w:r>
-        <w:t xml:space="preserve"> do </w:t>
-      </w:r>
-      <w:proofErr w:type="spellStart"/>
-      <w:r>
-        <w:t>SyncAdapter</w:t>
-      </w:r>
-      <w:proofErr w:type="spellEnd"/>
-      <w:r>
-        <w:t xml:space="preserve"> corra o código existente na classe </w:t>
-      </w:r>
-      <w:proofErr w:type="spellStart"/>
+        <w:t xml:space="preserve">– Componente que permite que a framework do SyncAdapter corra o código existente na classe </w:t>
+      </w:r>
       <w:r>
         <w:rPr>
           <w:b/>
@@ -4192,7 +3900,6 @@
         </w:rPr>
         <w:t>yncAdapter</w:t>
       </w:r>
-      <w:proofErr w:type="spellEnd"/>
       <w:r>
         <w:t>.</w:t>
       </w:r>
@@ -4206,7 +3913,6 @@
         </w:numPr>
         <w:jc w:val="both"/>
       </w:pPr>
-      <w:proofErr w:type="spellStart"/>
       <w:r>
         <w:rPr>
           <w:b/>
@@ -4214,7 +3920,6 @@
         </w:rPr>
         <w:t>IselAppAuthenticator</w:t>
       </w:r>
-      <w:proofErr w:type="spellEnd"/>
       <w:r>
         <w:t xml:space="preserve"> -</w:t>
       </w:r>
@@ -4222,31 +3927,7 @@
         <w:t xml:space="preserve"> </w:t>
       </w:r>
       <w:r>
-        <w:t xml:space="preserve">A </w:t>
-      </w:r>
-      <w:proofErr w:type="spellStart"/>
-      <w:r>
-        <w:t>framework</w:t>
-      </w:r>
-      <w:proofErr w:type="spellEnd"/>
-      <w:r>
-        <w:t xml:space="preserve"> </w:t>
-      </w:r>
-      <w:proofErr w:type="spellStart"/>
-      <w:r>
-        <w:t>SyncAdapter</w:t>
-      </w:r>
-      <w:proofErr w:type="spellEnd"/>
-      <w:r>
-        <w:t xml:space="preserve"> assume que é necessário uma conta com acesso login para poder haver transferência de informação, daí a existência de uma classe </w:t>
-      </w:r>
-      <w:proofErr w:type="spellStart"/>
-      <w:r>
-        <w:t>Authenticator</w:t>
-      </w:r>
-      <w:proofErr w:type="spellEnd"/>
-      <w:r>
-        <w:t>. Embora nesta aplicação não seja necessário a existência de uma conta, este componente tem de ser criado na mesma.</w:t>
+        <w:t>A framework SyncAdapter assume que é necessário uma conta com acesso login para poder haver transferência de informação, daí a existência de uma classe Authenticator. Embora nesta aplicação não seja necessário a existência de uma conta, este componente tem de ser criado na mesma.</w:t>
       </w:r>
     </w:p>
     <w:p>
@@ -4258,7 +3939,6 @@
         </w:numPr>
         <w:jc w:val="both"/>
       </w:pPr>
-      <w:proofErr w:type="spellStart"/>
       <w:r>
         <w:rPr>
           <w:b/>
@@ -4266,7 +3946,6 @@
         </w:rPr>
         <w:t>IselAppAuthenticatorService</w:t>
       </w:r>
-      <w:proofErr w:type="spellEnd"/>
       <w:r>
         <w:t xml:space="preserve"> </w:t>
       </w:r>
@@ -4277,66 +3956,18 @@
         <w:t xml:space="preserve"> </w:t>
       </w:r>
       <w:r>
-        <w:t xml:space="preserve">Para que o </w:t>
-      </w:r>
-      <w:proofErr w:type="spellStart"/>
-      <w:r>
-        <w:t>SyncAdapter</w:t>
-      </w:r>
-      <w:proofErr w:type="spellEnd"/>
-      <w:r>
-        <w:t xml:space="preserve"> tenha acesso ao </w:t>
-      </w:r>
-      <w:proofErr w:type="spellStart"/>
-      <w:r>
-        <w:t>Authenticator</w:t>
-      </w:r>
-      <w:proofErr w:type="spellEnd"/>
-      <w:r>
-        <w:t xml:space="preserve"> é necessário criar um </w:t>
-      </w:r>
-      <w:proofErr w:type="spellStart"/>
-      <w:r>
-        <w:t>bound</w:t>
-      </w:r>
-      <w:proofErr w:type="spellEnd"/>
-      <w:r>
-        <w:t xml:space="preserve"> Service. Este retorna um objeto Android </w:t>
-      </w:r>
-      <w:proofErr w:type="spellStart"/>
-      <w:r>
-        <w:t>binder</w:t>
-      </w:r>
-      <w:proofErr w:type="spellEnd"/>
-      <w:r>
-        <w:t xml:space="preserve"> que permite ao </w:t>
-      </w:r>
-      <w:proofErr w:type="spellStart"/>
-      <w:r>
-        <w:t>SyncAdapter</w:t>
-      </w:r>
-      <w:proofErr w:type="spellEnd"/>
-      <w:r>
-        <w:t xml:space="preserve"> chamar o </w:t>
-      </w:r>
-      <w:proofErr w:type="spellStart"/>
-      <w:r>
-        <w:t>Authenticator</w:t>
-      </w:r>
-      <w:proofErr w:type="spellEnd"/>
-      <w:r>
-        <w:t xml:space="preserve"> e assim fazer transferência de informação.</w:t>
+        <w:t>Para que o SyncAdapter tenha acesso ao Authenticator é necessário criar um bound Service. Este retorna um objeto Android binder que permite ao SyncAdapter chamar o Authenticator e assim fazer transferência de informação.</w:t>
       </w:r>
     </w:p>
     <w:p>
       <w:pPr>
         <w:pStyle w:val="Heading1"/>
       </w:pPr>
-      <w:bookmarkStart w:id="19" w:name="_Toc409347706"/>
+      <w:bookmarkStart w:id="18" w:name="_Toc409347706"/>
       <w:r>
         <w:t>Funcionamento Geral</w:t>
       </w:r>
-      <w:bookmarkEnd w:id="19"/>
+      <w:bookmarkEnd w:id="18"/>
     </w:p>
     <w:p/>
     <w:p>
@@ -4358,10 +3989,10 @@
           <w:lang w:eastAsia="pt-PT"/>
         </w:rPr>
         <w:drawing>
-          <wp:inline distT="0" distB="0" distL="0" distR="0" wp14:anchorId="3ED6D80E" wp14:editId="532B57AB">
-            <wp:extent cx="5400040" cy="2122170"/>
-            <wp:effectExtent l="0" t="0" r="0" b="0"/>
-            <wp:docPr id="4" name="Picture 4"/>
+          <wp:inline distT="0" distB="0" distL="0" distR="0">
+            <wp:extent cx="5400040" cy="2168525"/>
+            <wp:effectExtent l="0" t="0" r="0" b="3175"/>
+            <wp:docPr id="5" name="Picture 5"/>
             <wp:cNvGraphicFramePr>
               <a:graphicFrameLocks xmlns:a="http://schemas.openxmlformats.org/drawingml/2006/main" noChangeAspect="1"/>
             </wp:cNvGraphicFramePr>
@@ -4369,7 +4000,7 @@
               <a:graphicData uri="http://schemas.openxmlformats.org/drawingml/2006/picture">
                 <pic:pic xmlns:pic="http://schemas.openxmlformats.org/drawingml/2006/picture">
                   <pic:nvPicPr>
-                    <pic:cNvPr id="4" name="newsSchema.png"/>
+                    <pic:cNvPr id="5" name="newsSchema.png"/>
                     <pic:cNvPicPr/>
                   </pic:nvPicPr>
                   <pic:blipFill>
@@ -4387,7 +4018,7 @@
                   <pic:spPr>
                     <a:xfrm>
                       <a:off x="0" y="0"/>
-                      <a:ext cx="5400040" cy="2122170"/>
+                      <a:ext cx="5400040" cy="2168525"/>
                     </a:xfrm>
                     <a:prstGeom prst="rect">
                       <a:avLst/>
@@ -4407,27 +4038,14 @@
       <w:r>
         <w:t xml:space="preserve">Figura </w:t>
       </w:r>
-      <w:r>
-        <w:fldChar w:fldCharType="begin"/>
-      </w:r>
-      <w:r>
-        <w:instrText xml:space="preserve"> SEQ Figura \* ARABIC </w:instrText>
-      </w:r>
-      <w:r>
-        <w:fldChar w:fldCharType="separate"/>
-      </w:r>
-      <w:r>
-        <w:rPr>
-          <w:noProof/>
-        </w:rPr>
-        <w:t>2</w:t>
-      </w:r>
-      <w:r>
-        <w:rPr>
-          <w:noProof/>
-        </w:rPr>
-        <w:fldChar w:fldCharType="end"/>
-      </w:r>
+      <w:fldSimple w:instr=" SEQ Figura \* ARABIC ">
+        <w:r>
+          <w:rPr>
+            <w:noProof/>
+          </w:rPr>
+          <w:t>2</w:t>
+        </w:r>
+      </w:fldSimple>
       <w:r>
         <w:t xml:space="preserve"> – </w:t>
       </w:r>
@@ -4449,7 +4067,10 @@
         <w:t>Turmas</w:t>
       </w:r>
     </w:p>
-    <w:p/>
+    <w:p>
+      <w:bookmarkStart w:id="19" w:name="_GoBack"/>
+      <w:bookmarkEnd w:id="19"/>
+    </w:p>
     <w:sectPr>
       <w:footerReference w:type="default" r:id="rId11"/>
       <w:pgSz w:w="11906" w:h="16838"/>
@@ -4520,7 +4141,7 @@
           <w:rPr>
             <w:noProof/>
           </w:rPr>
-          <w:t>6</w:t>
+          <w:t>9</w:t>
         </w:r>
         <w:r>
           <w:rPr>
@@ -7435,7 +7056,7 @@
 </file>
 
 <file path=customXml/itemProps1.xml><?xml version="1.0" encoding="utf-8"?>
-<ds:datastoreItem xmlns:ds="http://schemas.openxmlformats.org/officeDocument/2006/customXml" ds:itemID="{156E7785-7C75-4CEE-80DE-7923EE1A424B}">
+<ds:datastoreItem xmlns:ds="http://schemas.openxmlformats.org/officeDocument/2006/customXml" ds:itemID="{49EC8746-4673-44D3-8025-2F4424E8D218}">
   <ds:schemaRefs>
     <ds:schemaRef ds:uri="http://schemas.openxmlformats.org/officeDocument/2006/bibliography"/>
   </ds:schemaRefs>

</xml_diff>

<commit_message>
actualizado schema das classes e relatorio.
</commit_message>
<xml_diff>
--- a/Relatório Projecto Final/Relatório Projecto Final.docx
+++ b/Relatório Projecto Final/Relatório Projecto Final.docx
@@ -391,27 +391,7 @@
           <w:sz w:val="28"/>
           <w:szCs w:val="28"/>
         </w:rPr>
-        <w:t xml:space="preserve">Trabalho elaborado </w:t>
-      </w:r>
-      <w:proofErr w:type="gramStart"/>
-      <w:r>
-        <w:rPr>
-          <w:rFonts w:ascii="Times New Roman" w:hAnsi="Times New Roman"/>
-          <w:b/>
-          <w:sz w:val="28"/>
-          <w:szCs w:val="28"/>
-        </w:rPr>
-        <w:t>por</w:t>
-      </w:r>
-      <w:proofErr w:type="gramEnd"/>
-      <w:r>
-        <w:rPr>
-          <w:rFonts w:ascii="Times New Roman" w:hAnsi="Times New Roman"/>
-          <w:b/>
-          <w:sz w:val="28"/>
-          <w:szCs w:val="28"/>
-        </w:rPr>
-        <w:t>:</w:t>
+        <w:t>Trabalho elaborado por:</w:t>
       </w:r>
     </w:p>
     <w:p>
@@ -2169,7 +2149,6 @@
       <w:r>
         <w:t xml:space="preserve">A tabela </w:t>
       </w:r>
-      <w:proofErr w:type="gramStart"/>
       <w:r>
         <w:rPr>
           <w:b/>
@@ -2177,7 +2156,6 @@
         </w:rPr>
         <w:t>news</w:t>
       </w:r>
-      <w:proofErr w:type="gramEnd"/>
       <w:r>
         <w:t>, que armazena a informação relativa às notícias das turmas selecionadas pelo utilizador;</w:t>
       </w:r>
@@ -2283,27 +2261,14 @@
                             <w:r>
                               <w:t xml:space="preserve">Figura </w:t>
                             </w:r>
-                            <w:r>
-                              <w:fldChar w:fldCharType="begin"/>
-                            </w:r>
-                            <w:r>
-                              <w:instrText xml:space="preserve"> SEQ Figura \* ARABIC </w:instrText>
-                            </w:r>
-                            <w:r>
-                              <w:fldChar w:fldCharType="separate"/>
-                            </w:r>
-                            <w:r>
-                              <w:rPr>
-                                <w:noProof/>
-                              </w:rPr>
-                              <w:t>1</w:t>
-                            </w:r>
-                            <w:r>
-                              <w:rPr>
-                                <w:noProof/>
-                              </w:rPr>
-                              <w:fldChar w:fldCharType="end"/>
-                            </w:r>
+                            <w:fldSimple w:instr=" SEQ Figura \* ARABIC ">
+                              <w:r>
+                                <w:rPr>
+                                  <w:noProof/>
+                                </w:rPr>
+                                <w:t>1</w:t>
+                              </w:r>
+                            </w:fldSimple>
                             <w:r>
                               <w:t>- Modelo EA</w:t>
                             </w:r>
@@ -2341,27 +2306,14 @@
                       <w:r>
                         <w:t xml:space="preserve">Figura </w:t>
                       </w:r>
-                      <w:r>
-                        <w:fldChar w:fldCharType="begin"/>
-                      </w:r>
-                      <w:r>
-                        <w:instrText xml:space="preserve"> SEQ Figura \* ARABIC </w:instrText>
-                      </w:r>
-                      <w:r>
-                        <w:fldChar w:fldCharType="separate"/>
-                      </w:r>
-                      <w:r>
-                        <w:rPr>
-                          <w:noProof/>
-                        </w:rPr>
-                        <w:t>1</w:t>
-                      </w:r>
-                      <w:r>
-                        <w:rPr>
-                          <w:noProof/>
-                        </w:rPr>
-                        <w:fldChar w:fldCharType="end"/>
-                      </w:r>
+                      <w:fldSimple w:instr=" SEQ Figura \* ARABIC ">
+                        <w:r>
+                          <w:rPr>
+                            <w:noProof/>
+                          </w:rPr>
+                          <w:t>1</w:t>
+                        </w:r>
+                      </w:fldSimple>
                       <w:r>
                         <w:t>- Modelo EA</w:t>
                       </w:r>
@@ -3728,11 +3680,9 @@
       <w:r>
         <w:t xml:space="preserve"> presente no </w:t>
       </w:r>
-      <w:proofErr w:type="gramStart"/>
       <w:r>
         <w:t>layout</w:t>
       </w:r>
-      <w:proofErr w:type="gramEnd"/>
       <w:r>
         <w:t xml:space="preserve"> correspondente.</w:t>
       </w:r>
@@ -3982,6 +3932,7 @@
     <w:p>
       <w:pPr>
         <w:keepNext/>
+        <w:jc w:val="center"/>
       </w:pPr>
       <w:r>
         <w:rPr>
@@ -3991,7 +3942,7 @@
         <w:drawing>
           <wp:inline distT="0" distB="0" distL="0" distR="0">
             <wp:extent cx="5400040" cy="2400300"/>
-            <wp:effectExtent l="0" t="0" r="0" b="0"/>
+            <wp:effectExtent l="19050" t="19050" r="10160" b="19050"/>
             <wp:docPr id="4" name="Picture 4"/>
             <wp:cNvGraphicFramePr>
               <a:graphicFrameLocks xmlns:a="http://schemas.openxmlformats.org/drawingml/2006/main" noChangeAspect="1"/>
@@ -4023,6 +3974,11 @@
                     <a:prstGeom prst="rect">
                       <a:avLst/>
                     </a:prstGeom>
+                    <a:ln>
+                      <a:solidFill>
+                        <a:schemeClr val="tx1"/>
+                      </a:solidFill>
+                    </a:ln>
                   </pic:spPr>
                 </pic:pic>
               </a:graphicData>
@@ -4038,24 +3994,312 @@
       <w:r>
         <w:t xml:space="preserve">Figura </w:t>
       </w:r>
+      <w:r>
+        <w:fldChar w:fldCharType="begin"/>
+      </w:r>
+      <w:r>
+        <w:instrText xml:space="preserve"> SEQ Figura \* ARABIC </w:instrText>
+      </w:r>
+      <w:r>
+        <w:fldChar w:fldCharType="separate"/>
+      </w:r>
+      <w:r>
+        <w:rPr>
+          <w:noProof/>
+        </w:rPr>
+        <w:t>2</w:t>
+      </w:r>
+      <w:r>
+        <w:rPr>
+          <w:noProof/>
+        </w:rPr>
+        <w:fldChar w:fldCharType="end"/>
+      </w:r>
+      <w:r>
+        <w:t xml:space="preserve"> – Schema referente às atividades das Notícias</w:t>
+      </w:r>
+    </w:p>
+    <w:p/>
+    <w:p>
+      <w:pPr>
+        <w:jc w:val="both"/>
+      </w:pPr>
+      <w:r>
+        <w:tab/>
+        <w:t xml:space="preserve">A atividade dentro da aplicação que disponibiliza o visionamento das notícias das turmas selecionados pelo utilizador é a MainActivity. É sempre esta atividade que é executada quando a aplicação é lançada. As notícias são mostradas ao utilizador em forma de lista ordenada primeiro pelas notícias </w:t>
+      </w:r>
+      <w:r>
+        <w:t>visionadas</w:t>
+      </w:r>
+      <w:r>
+        <w:t xml:space="preserve"> e não vis</w:t>
+      </w:r>
+      <w:r>
+        <w:t>ionadas</w:t>
+      </w:r>
+      <w:r>
+        <w:t xml:space="preserve"> e depois pela sua data. Uma notícia considera-se vista sempre que o utilizador clicar numa notícia</w:t>
+      </w:r>
+      <w:r>
+        <w:t xml:space="preserve"> presente na lista</w:t>
+      </w:r>
+      <w:r>
+        <w:t xml:space="preserve"> e vir o seu detalhe.</w:t>
+      </w:r>
+    </w:p>
+    <w:p>
+      <w:pPr>
+        <w:jc w:val="both"/>
+      </w:pPr>
+      <w:r>
+        <w:tab/>
+        <w:t xml:space="preserve">As notícias são obtidas através de um </w:t>
+      </w:r>
+      <w:r>
+        <w:rPr>
+          <w:b/>
+          <w:u w:val="single"/>
+        </w:rPr>
+        <w:t>CursorLoader</w:t>
+      </w:r>
+      <w:r>
+        <w:t xml:space="preserve">, que faz um pedido ao </w:t>
+      </w:r>
+      <w:r>
+        <w:rPr>
+          <w:b/>
+          <w:u w:val="single"/>
+        </w:rPr>
+        <w:t>ContentProvider</w:t>
+      </w:r>
+      <w:r>
+        <w:t xml:space="preserve"> para obter todas as notíc</w:t>
+      </w:r>
+      <w:r>
+        <w:t>ias presentes na base de dados. A</w:t>
+      </w:r>
+      <w:r>
+        <w:t xml:space="preserve">través do cursor obtido </w:t>
+      </w:r>
+      <w:r>
+        <w:t xml:space="preserve">é lançada a </w:t>
+      </w:r>
+      <w:r>
+        <w:rPr>
+          <w:b/>
+          <w:u w:val="single"/>
+        </w:rPr>
+        <w:t>NewsAsyncTask</w:t>
+      </w:r>
+      <w:r>
+        <w:t xml:space="preserve"> que coloca a informação detida pelo cursor num array de NewItems</w:t>
+      </w:r>
+      <w:r>
+        <w:t>,</w:t>
+      </w:r>
+      <w:r>
+        <w:t xml:space="preserve"> de forma a ser possível criar uma instância do </w:t>
+      </w:r>
+      <w:r>
+        <w:rPr>
+          <w:b/>
+          <w:u w:val="single"/>
+        </w:rPr>
+        <w:t>NewsCustomAdapter</w:t>
+      </w:r>
+      <w:r>
+        <w:t xml:space="preserve"> que preenche a </w:t>
+      </w:r>
+      <w:r>
+        <w:rPr>
+          <w:b/>
+          <w:u w:val="single"/>
+        </w:rPr>
+        <w:t>ListView</w:t>
+      </w:r>
+      <w:r>
+        <w:t xml:space="preserve"> presente no layout com base nesse array. A partir deste ponto todas as notícias estão </w:t>
+      </w:r>
+      <w:r>
+        <w:lastRenderedPageBreak/>
+        <w:t>presentes na lista para o utilizador visionar. Sempre que o utilizador selecionar uma notícia ainda não vista a aplicação lança um serviço</w:t>
+      </w:r>
+      <w:r>
+        <w:t xml:space="preserve">, </w:t>
+      </w:r>
+      <w:r>
+        <w:rPr>
+          <w:b/>
+          <w:u w:val="single"/>
+        </w:rPr>
+        <w:t>IselAppService</w:t>
+      </w:r>
+      <w:r>
+        <w:t>,</w:t>
+      </w:r>
+      <w:r>
+        <w:t xml:space="preserve"> que irá alterar a informação na base de dados relativa a essa notícia de forma a alterá-la para visionada. </w:t>
+      </w:r>
+    </w:p>
+    <w:p>
+      <w:pPr>
+        <w:ind w:firstLine="708"/>
+        <w:jc w:val="both"/>
+      </w:pPr>
+      <w:r>
+        <w:t xml:space="preserve">O visionamento detalhado de uma notícia pode ser feito de 2 formas dependendo do tamanho do ecrã do dispositivo que o utilizador está a usar: </w:t>
+      </w:r>
+    </w:p>
+    <w:p>
+      <w:pPr>
+        <w:pStyle w:val="ListParagraph"/>
+        <w:numPr>
+          <w:ilvl w:val="0"/>
+          <w:numId w:val="17"/>
+        </w:numPr>
+        <w:jc w:val="both"/>
+      </w:pPr>
+      <w:r>
+        <w:t xml:space="preserve">Se o tamanho do ecrã for inferior a 600dp é lançada a atividade </w:t>
+      </w:r>
+      <w:r>
+        <w:rPr>
+          <w:b/>
+          <w:u w:val="single"/>
+        </w:rPr>
+        <w:t>NewItemActivity</w:t>
+      </w:r>
+      <w:r>
+        <w:t xml:space="preserve"> que é responsável apenas por mostrar ao utilizador o detalhe de cada notícia.</w:t>
+      </w:r>
+    </w:p>
+    <w:p>
+      <w:pPr>
+        <w:pStyle w:val="ListParagraph"/>
+        <w:numPr>
+          <w:ilvl w:val="0"/>
+          <w:numId w:val="17"/>
+        </w:numPr>
+        <w:jc w:val="both"/>
+      </w:pPr>
+      <w:r>
+        <w:t>Se o tamanho do ecrã ã for igual ou superior a 600dp (</w:t>
+      </w:r>
+      <w:r>
+        <w:t>Tablet</w:t>
+      </w:r>
+      <w:r>
+        <w:t>)</w:t>
+      </w:r>
+      <w:r>
+        <w:t xml:space="preserve"> o detalhe de cada notícia é disponibilizado num segundo fragmento disponibilizado no layout da MainActivity não sendo necessário lançar a atividade </w:t>
+      </w:r>
+      <w:r>
+        <w:rPr>
+          <w:b/>
+          <w:u w:val="single"/>
+        </w:rPr>
+        <w:t>NewItemActivity</w:t>
+      </w:r>
+      <w:r>
+        <w:t>.</w:t>
+      </w:r>
+    </w:p>
+    <w:p>
+      <w:pPr>
+        <w:ind w:firstLine="708"/>
+        <w:jc w:val="both"/>
+      </w:pPr>
+      <w:r>
+        <w:t>A partir desta atividade é ainda possível lançar as atividades que permitem visionar os WorkItems de cada turma e selecionar as turmas pretendidas, através do menu existente no canto superior direito do ecrã.</w:t>
+      </w:r>
+    </w:p>
+    <w:p>
+      <w:pPr>
+        <w:pStyle w:val="Heading2"/>
+      </w:pPr>
+      <w:r>
+        <w:t>Turmas</w:t>
+      </w:r>
+    </w:p>
+    <w:p/>
+    <w:p>
+      <w:pPr>
+        <w:keepNext/>
+      </w:pPr>
+      <w:r>
+        <w:rPr>
+          <w:noProof/>
+          <w:lang w:eastAsia="pt-PT"/>
+        </w:rPr>
+        <w:drawing>
+          <wp:inline distT="0" distB="0" distL="0" distR="0" wp14:anchorId="6F71B241" wp14:editId="77D059F3">
+            <wp:extent cx="4963218" cy="1790950"/>
+            <wp:effectExtent l="19050" t="19050" r="27940" b="19050"/>
+            <wp:docPr id="6" name="Picture 6"/>
+            <wp:cNvGraphicFramePr>
+              <a:graphicFrameLocks xmlns:a="http://schemas.openxmlformats.org/drawingml/2006/main" noChangeAspect="1"/>
+            </wp:cNvGraphicFramePr>
+            <a:graphic xmlns:a="http://schemas.openxmlformats.org/drawingml/2006/main">
+              <a:graphicData uri="http://schemas.openxmlformats.org/drawingml/2006/picture">
+                <pic:pic xmlns:pic="http://schemas.openxmlformats.org/drawingml/2006/picture">
+                  <pic:nvPicPr>
+                    <pic:cNvPr id="6" name="classesSchema.png"/>
+                    <pic:cNvPicPr/>
+                  </pic:nvPicPr>
+                  <pic:blipFill>
+                    <a:blip r:embed="rId11">
+                      <a:extLst>
+                        <a:ext uri="{28A0092B-C50C-407E-A947-70E740481C1C}">
+                          <a14:useLocalDpi xmlns:a14="http://schemas.microsoft.com/office/drawing/2010/main" val="0"/>
+                        </a:ext>
+                      </a:extLst>
+                    </a:blip>
+                    <a:stretch>
+                      <a:fillRect/>
+                    </a:stretch>
+                  </pic:blipFill>
+                  <pic:spPr>
+                    <a:xfrm>
+                      <a:off x="0" y="0"/>
+                      <a:ext cx="4963218" cy="1790950"/>
+                    </a:xfrm>
+                    <a:prstGeom prst="rect">
+                      <a:avLst/>
+                    </a:prstGeom>
+                    <a:ln>
+                      <a:solidFill>
+                        <a:schemeClr val="tx1"/>
+                      </a:solidFill>
+                    </a:ln>
+                  </pic:spPr>
+                </pic:pic>
+              </a:graphicData>
+            </a:graphic>
+          </wp:inline>
+        </w:drawing>
+      </w:r>
+    </w:p>
+    <w:p>
+      <w:pPr>
+        <w:pStyle w:val="Caption"/>
+      </w:pPr>
+      <w:r>
+        <w:t xml:space="preserve">Figura </w:t>
+      </w:r>
       <w:fldSimple w:instr=" SEQ Figura \* ARABIC ">
         <w:r>
           <w:rPr>
             <w:noProof/>
           </w:rPr>
-          <w:t>2</w:t>
+          <w:t>3</w:t>
         </w:r>
       </w:fldSimple>
       <w:r>
-        <w:t xml:space="preserve"> – </w:t>
-      </w:r>
-      <w:proofErr w:type="spellStart"/>
-      <w:r>
-        <w:t>Schema</w:t>
-      </w:r>
-      <w:proofErr w:type="spellEnd"/>
-      <w:r>
-        <w:t xml:space="preserve"> referente às atividades das Notícias</w:t>
+        <w:t xml:space="preserve"> - </w:t>
+      </w:r>
+      <w:r>
+        <w:t>Schema referente à atividade das classes</w:t>
       </w:r>
     </w:p>
     <w:p/>
@@ -4065,26 +4309,55 @@
       </w:pPr>
       <w:r>
         <w:tab/>
-        <w:t xml:space="preserve">A atividade dentro da aplicação que disponibiliza o visionamento das notícias das turmas selecionados pelo utilizador é a MainActivity. É sempre esta atividade que é executada quando a aplicação é lançada. As notícias são mostradas ao utilizador em forma de lista ordenada primeiro pelas notícias </w:t>
-      </w:r>
-      <w:r>
-        <w:t>visionadas</w:t>
-      </w:r>
-      <w:r>
-        <w:t xml:space="preserve"> e não vis</w:t>
-      </w:r>
-      <w:r>
-        <w:t>ionadas</w:t>
-      </w:r>
-      <w:r>
-        <w:t xml:space="preserve"> e depois pela sua data. Uma notícia considera-se vista sempre que o utilizador clicar numa notícia</w:t>
-      </w:r>
-      <w:r>
-        <w:t xml:space="preserve"> presente na lista</w:t>
-      </w:r>
-      <w:r>
-        <w:t xml:space="preserve"> e vir o seu detalhe.</w:t>
-      </w:r>
+        <w:t xml:space="preserve">A atividade que permite o visionamento e seleção das turmas assim como o lançamento de uma atividade que permite ver quais os participantes de cada turma é a </w:t>
+      </w:r>
+      <w:r>
+        <w:rPr>
+          <w:b/>
+          <w:u w:val="single"/>
+        </w:rPr>
+        <w:t>SettingsActivity</w:t>
+      </w:r>
+      <w:r>
+        <w:t xml:space="preserve">. Esta atividade pode ser lançada a partir da MainActivity ou da </w:t>
+      </w:r>
+      <w:r>
+        <w:rPr>
+          <w:b/>
+          <w:u w:val="single"/>
+        </w:rPr>
+        <w:t>Work</w:t>
+      </w:r>
+      <w:r>
+        <w:rPr>
+          <w:b/>
+          <w:u w:val="single"/>
+        </w:rPr>
+        <w:t>ItemsAc</w:t>
+      </w:r>
+      <w:bookmarkStart w:id="19" w:name="_GoBack"/>
+      <w:bookmarkEnd w:id="19"/>
+      <w:r>
+        <w:rPr>
+          <w:b/>
+          <w:u w:val="single"/>
+        </w:rPr>
+        <w:t>tivity</w:t>
+      </w:r>
+      <w:r>
+        <w:t xml:space="preserve"> portanto quando for finalizada pode retornar para uma delas dependendo de onde foi lançada. As turmas existentes são disponibilizadas ao utilizador através de uma lista, onde cada item desta lista contém o nome da turma e 2 widgets, uma CheckBox e um Button em forma de uma imagem. A CheckBox permite ao utilizador selecionar as turmas das quais pretende ver as notícias e os workItems e o Button vai disponibilizar ao </w:t>
+      </w:r>
+      <w:r>
+        <w:t>utilizador</w:t>
+      </w:r>
+      <w:r>
+        <w:t xml:space="preserve"> o visionamento dos participantes daquela determinada turma.</w:t>
+      </w:r>
+    </w:p>
+    <w:p>
+      <w:pPr>
+        <w:jc w:val="both"/>
+      </w:pPr>
     </w:p>
     <w:p>
       <w:pPr>
@@ -4092,7 +4365,7 @@
       </w:pPr>
       <w:r>
         <w:tab/>
-        <w:t xml:space="preserve">As notícias são obtidas através de um </w:t>
+        <w:t xml:space="preserve">As turmas são obtidas através de um </w:t>
       </w:r>
       <w:r>
         <w:rPr>
@@ -4102,7 +4375,10 @@
         <w:t>CursorLoader</w:t>
       </w:r>
       <w:r>
-        <w:t xml:space="preserve">, que faz um pedido ao </w:t>
+        <w:t xml:space="preserve">, </w:t>
+      </w:r>
+      <w:r>
+        <w:t xml:space="preserve">que faz um pedido ao </w:t>
       </w:r>
       <w:r>
         <w:rPr>
@@ -4112,93 +4388,30 @@
         <w:t>ContentProvider</w:t>
       </w:r>
       <w:r>
-        <w:t xml:space="preserve"> para obter todas as notíc</w:t>
-      </w:r>
-      <w:r>
-        <w:t>ias presentes na base de dados. A</w:t>
-      </w:r>
-      <w:r>
-        <w:t xml:space="preserve">través do cursor obtido </w:t>
-      </w:r>
-      <w:r>
-        <w:t xml:space="preserve">é lançada a </w:t>
-      </w:r>
-      <w:r>
-        <w:rPr>
-          <w:b/>
-          <w:u w:val="single"/>
-        </w:rPr>
-        <w:t>NewsAsyncTask</w:t>
-      </w:r>
-      <w:r>
-        <w:t xml:space="preserve"> que coloca a informação detida pelo cursor num </w:t>
-      </w:r>
-      <w:proofErr w:type="spellStart"/>
-      <w:r>
-        <w:t>array</w:t>
-      </w:r>
-      <w:proofErr w:type="spellEnd"/>
-      <w:r>
-        <w:t xml:space="preserve"> de </w:t>
-      </w:r>
-      <w:proofErr w:type="spellStart"/>
-      <w:r>
-        <w:t>NewItems</w:t>
-      </w:r>
-      <w:proofErr w:type="spellEnd"/>
-      <w:r>
-        <w:t>,</w:t>
-      </w:r>
-      <w:r>
-        <w:t xml:space="preserve"> de forma a ser possível criar uma instância do </w:t>
-      </w:r>
-      <w:r>
-        <w:rPr>
-          <w:b/>
-          <w:u w:val="single"/>
-        </w:rPr>
-        <w:t>NewsCustomAdapter</w:t>
-      </w:r>
-      <w:r>
-        <w:t xml:space="preserve"> que preenche a </w:t>
-      </w:r>
-      <w:r>
-        <w:rPr>
-          <w:b/>
-          <w:u w:val="single"/>
-        </w:rPr>
-        <w:t>ListView</w:t>
-      </w:r>
-      <w:r>
-        <w:t xml:space="preserve"> presente no </w:t>
-      </w:r>
-      <w:proofErr w:type="gramStart"/>
-      <w:r>
-        <w:t>layout</w:t>
-      </w:r>
-      <w:proofErr w:type="gramEnd"/>
-      <w:r>
-        <w:t xml:space="preserve"> com base nesse array. A partir deste ponto todas as notícias estão presentes na lista para o utilizador visionar. Sempre que o utilizador selecionar uma notícia ainda </w:t>
+        <w:t xml:space="preserve"> para obter todas as </w:t>
+      </w:r>
+      <w:r>
+        <w:t>turmas</w:t>
+      </w:r>
+      <w:r>
+        <w:t xml:space="preserve"> presentes na base de dados</w:t>
+      </w:r>
+      <w:r>
+        <w:t xml:space="preserve">. O resultado deste </w:t>
       </w:r>
       <w:r>
         <w:lastRenderedPageBreak/>
-        <w:t>não vista a aplicação lança um serviço</w:t>
-      </w:r>
-      <w:r>
-        <w:t xml:space="preserve">, </w:t>
-      </w:r>
-      <w:r>
-        <w:rPr>
-          <w:b/>
-          <w:u w:val="single"/>
-        </w:rPr>
-        <w:t>IselAppService</w:t>
-      </w:r>
-      <w:r>
-        <w:t>,</w:t>
-      </w:r>
-      <w:r>
-        <w:t xml:space="preserve"> que irá alterar a informação na base de dados relativa a essa notícia de forma a alterá-la para visionada. </w:t>
+        <w:t xml:space="preserve">pedido é um cursor que é utlizado pelo </w:t>
+      </w:r>
+      <w:r>
+        <w:rPr>
+          <w:b/>
+          <w:u w:val="single"/>
+        </w:rPr>
+        <w:t>ClassesCursorAdapter</w:t>
+      </w:r>
+      <w:r>
+        <w:t xml:space="preserve"> que disponibiliza a informação contida neste cursor através da ListView presente no layout.</w:t>
       </w:r>
     </w:p>
     <w:p>
@@ -4207,7 +4420,84 @@
         <w:jc w:val="both"/>
       </w:pPr>
       <w:r>
-        <w:t xml:space="preserve">O visionamento detalhado de uma notícia pode ser feito de 2 formas dependendo do tamanho do ecrã do dispositivo que o utilizador está a usar: </w:t>
+        <w:t xml:space="preserve">No entanto, no caso da primeira execução da aplicação o cursor não tem nenhuma informação pois a base de dados ainda está vazia, logo é necessário fazer a sincronização entre a aplicação e o Thoth. Para fazer a sincronização é necessário fazer um </w:t>
+      </w:r>
+      <w:r>
+        <w:rPr>
+          <w:b/>
+          <w:u w:val="single"/>
+        </w:rPr>
+        <w:t>syncRequest</w:t>
+      </w:r>
+      <w:r>
+        <w:t xml:space="preserve"> que irá executar assincronamente o método </w:t>
+      </w:r>
+      <w:r>
+        <w:rPr>
+          <w:b/>
+          <w:u w:val="single"/>
+        </w:rPr>
+        <w:t>onPerformSync</w:t>
+      </w:r>
+      <w:r>
+        <w:t xml:space="preserve"> da classe </w:t>
+      </w:r>
+      <w:r>
+        <w:rPr>
+          <w:b/>
+          <w:u w:val="single"/>
+        </w:rPr>
+        <w:t>IselAppSyncAdapter</w:t>
+      </w:r>
+      <w:r>
+        <w:t xml:space="preserve"> que tem como função efetuar o sincronismo entre a aplicação e o Thoth. Depois de efetuada a sincronização a tabela relativa </w:t>
+      </w:r>
+      <w:r>
+        <w:t>às</w:t>
+      </w:r>
+      <w:r>
+        <w:t xml:space="preserve"> classes na base de dados é preenchida</w:t>
+      </w:r>
+      <w:r>
+        <w:t xml:space="preserve"> e o cursor obtido no </w:t>
+      </w:r>
+      <w:r>
+        <w:rPr>
+          <w:b/>
+          <w:u w:val="single"/>
+        </w:rPr>
+        <w:t>CursorLoader</w:t>
+      </w:r>
+      <w:r>
+        <w:t xml:space="preserve"> é notificado de alterações na base de dados e assim é repetido o processo de obtenção do cursor, já com a informação nova, e assim disponibilizadas as turmas ao utilizador.</w:t>
+      </w:r>
+    </w:p>
+    <w:p>
+      <w:pPr>
+        <w:ind w:firstLine="708"/>
+        <w:jc w:val="both"/>
+      </w:pPr>
+      <w:r>
+        <w:t xml:space="preserve">O visionamento dos participantes de uma turma é feito através do lançamento da atividade </w:t>
+      </w:r>
+      <w:r>
+        <w:rPr>
+          <w:b/>
+          <w:u w:val="single"/>
+        </w:rPr>
+        <w:t>ParticipantsActivity</w:t>
+      </w:r>
+      <w:r>
+        <w:t xml:space="preserve"> que é provocado através de um click no botão existente em cada item da lista das turmas. Esta opção apenas está disponível quando existe ligação á Internet pois esta informação não é guardada na base de dados da aplicação.</w:t>
+      </w:r>
+    </w:p>
+    <w:p>
+      <w:pPr>
+        <w:ind w:firstLine="708"/>
+        <w:jc w:val="both"/>
+      </w:pPr>
+      <w:r>
+        <w:t>Para finalizar a seleção das turmas o utilizador necessita de carregar no botão “OK” que vai originar 2 operações:</w:t>
       </w:r>
     </w:p>
     <w:p>
@@ -4220,18 +4510,46 @@
         <w:jc w:val="both"/>
       </w:pPr>
       <w:r>
-        <w:t xml:space="preserve">Se o tamanho do ecrã for inferior a 600dp é lançada a atividade </w:t>
-      </w:r>
-      <w:r>
-        <w:rPr>
-          <w:b/>
-          <w:u w:val="single"/>
-        </w:rPr>
-        <w:t>NewItemActivity</w:t>
-      </w:r>
-      <w:r>
-        <w:t xml:space="preserve"> que é responsável apenas por mostrar ao utilizador o detalhe de cada notícia.</w:t>
-      </w:r>
+        <w:t>Lançamento de um serviço (</w:t>
+      </w:r>
+      <w:r>
+        <w:rPr>
+          <w:b/>
+          <w:u w:val="single"/>
+        </w:rPr>
+        <w:t>IselAppService</w:t>
+      </w:r>
+      <w:r>
+        <w:t xml:space="preserve">) que vai sincronizar com o Thoth as </w:t>
+      </w:r>
+      <w:r>
+        <w:t>notícias</w:t>
+      </w:r>
+      <w:r>
+        <w:t xml:space="preserve"> e os workItems das turmas selecionadas para que o utilizador tenha acesso á informação e eliminar da base de dados todas as </w:t>
+      </w:r>
+      <w:r>
+        <w:t>notícias</w:t>
+      </w:r>
+      <w:r>
+        <w:t xml:space="preserve"> e workItems correspondentes </w:t>
+      </w:r>
+      <w:r>
+        <w:t>às</w:t>
+      </w:r>
+      <w:r>
+        <w:t xml:space="preserve"> turmas que o utilizador tinha selecionadas mas já n</w:t>
+      </w:r>
+      <w:r>
+        <w:t>ão tem. É atualizado também, na base de dados, na tabela das turmas, o campo que define se a turma está ou não selecionada pelo utilizador.</w:t>
+      </w:r>
+    </w:p>
+    <w:p>
+      <w:pPr>
+        <w:pStyle w:val="ListParagraph"/>
+        <w:ind w:left="1068"/>
+        <w:jc w:val="both"/>
+      </w:pPr>
     </w:p>
     <w:p>
       <w:pPr>
@@ -4243,50 +4561,41 @@
         <w:jc w:val="both"/>
       </w:pPr>
       <w:r>
-        <w:t>Se o tamanho do ecrã ã for igual ou superior a 600dp (</w:t>
-      </w:r>
-      <w:r>
-        <w:t>Tablet</w:t>
-      </w:r>
-      <w:r>
-        <w:t>)</w:t>
-      </w:r>
-      <w:r>
-        <w:t xml:space="preserve"> o detalhe de cada notícia é disponibilizado num segundo fragmento disponibilizado no layout da MainActivity não sendo necessário lançar a atividade </w:t>
-      </w:r>
-      <w:r>
-        <w:rPr>
-          <w:b/>
-          <w:u w:val="single"/>
-        </w:rPr>
-        <w:t>NewItemActivity</w:t>
-      </w:r>
-      <w:r>
-        <w:t>.</w:t>
-      </w:r>
-      <w:bookmarkStart w:id="19" w:name="_GoBack"/>
-      <w:bookmarkEnd w:id="19"/>
-    </w:p>
-    <w:p>
-      <w:pPr>
-        <w:ind w:firstLine="708"/>
-        <w:jc w:val="both"/>
-      </w:pPr>
-      <w:r>
-        <w:t>A partir desta atividade é ainda possível lançar as atividades que permitem visionar os WorkItems de cada turma e selecionar as turmas pretendidas, através do menu existente no canto superior direito do ecrã.</w:t>
-      </w:r>
-    </w:p>
-    <w:p>
-      <w:pPr>
-        <w:pStyle w:val="Heading2"/>
-      </w:pPr>
-      <w:r>
-        <w:t>Turmas</w:t>
-      </w:r>
-    </w:p>
-    <w:p/>
+        <w:t xml:space="preserve">Finalização da atividade </w:t>
+      </w:r>
+      <w:r>
+        <w:rPr>
+          <w:b/>
+          <w:u w:val="single"/>
+        </w:rPr>
+        <w:t>SettingsActivity</w:t>
+      </w:r>
+      <w:r>
+        <w:t xml:space="preserve"> retornando assim para a atividade que a lançou (</w:t>
+      </w:r>
+      <w:r>
+        <w:rPr>
+          <w:b/>
+          <w:u w:val="single"/>
+        </w:rPr>
+        <w:t>MainActivity</w:t>
+      </w:r>
+      <w:r>
+        <w:t xml:space="preserve"> ou </w:t>
+      </w:r>
+      <w:r>
+        <w:rPr>
+          <w:b/>
+          <w:u w:val="single"/>
+        </w:rPr>
+        <w:t>WorkItemsActivity</w:t>
+      </w:r>
+      <w:r>
+        <w:t>).</w:t>
+      </w:r>
+    </w:p>
     <w:sectPr>
-      <w:footerReference w:type="default" r:id="rId11"/>
+      <w:footerReference w:type="default" r:id="rId12"/>
       <w:pgSz w:w="11906" w:h="16838"/>
       <w:pgMar w:top="1417" w:right="1701" w:bottom="1417" w:left="1701" w:header="708" w:footer="708" w:gutter="0"/>
       <w:cols w:space="708"/>
@@ -4355,7 +4664,7 @@
           <w:rPr>
             <w:noProof/>
           </w:rPr>
-          <w:t>10</w:t>
+          <w:t>11</w:t>
         </w:r>
         <w:r>
           <w:rPr>
@@ -7270,7 +7579,7 @@
 </file>
 
 <file path=customXml/itemProps1.xml><?xml version="1.0" encoding="utf-8"?>
-<ds:datastoreItem xmlns:ds="http://schemas.openxmlformats.org/officeDocument/2006/customXml" ds:itemID="{EB3E00A0-C443-4819-A9BB-97F6DD348F9A}">
+<ds:datastoreItem xmlns:ds="http://schemas.openxmlformats.org/officeDocument/2006/customXml" ds:itemID="{C42E2E61-FD91-4D0A-BCCA-629CFCBE4CBF}">
   <ds:schemaRefs>
     <ds:schemaRef ds:uri="http://schemas.openxmlformats.org/officeDocument/2006/bibliography"/>
   </ds:schemaRefs>

</xml_diff>

<commit_message>
Actualizado relatorio e schema participants.
</commit_message>
<xml_diff>
--- a/Relatório Projecto Final/Relatório Projecto Final.docx
+++ b/Relatório Projecto Final/Relatório Projecto Final.docx
@@ -556,14 +556,12 @@
               <w:lang w:val="pt-PT"/>
             </w:rPr>
           </w:pPr>
-          <w:proofErr w:type="spellStart"/>
           <w:r>
             <w:t>Índi</w:t>
           </w:r>
           <w:r>
             <w:t>ce</w:t>
           </w:r>
-          <w:proofErr w:type="spellEnd"/>
         </w:p>
         <w:p>
           <w:pPr>
@@ -2332,14 +2330,12 @@
       <w:r>
         <w:t xml:space="preserve"> uma base de dados </w:t>
       </w:r>
-      <w:proofErr w:type="spellStart"/>
       <w:r>
         <w:rPr>
           <w:i/>
         </w:rPr>
         <w:t>SQLite</w:t>
       </w:r>
-      <w:proofErr w:type="spellEnd"/>
       <w:r>
         <w:t xml:space="preserve">, de nome </w:t>
       </w:r>
@@ -2530,27 +2526,14 @@
                             <w:r>
                               <w:t xml:space="preserve">Figura </w:t>
                             </w:r>
-                            <w:r>
-                              <w:fldChar w:fldCharType="begin"/>
-                            </w:r>
-                            <w:r>
-                              <w:instrText xml:space="preserve"> SEQ Figura \* ARABIC </w:instrText>
-                            </w:r>
-                            <w:r>
-                              <w:fldChar w:fldCharType="separate"/>
-                            </w:r>
-                            <w:r>
-                              <w:rPr>
-                                <w:noProof/>
-                              </w:rPr>
-                              <w:t>1</w:t>
-                            </w:r>
-                            <w:r>
-                              <w:rPr>
-                                <w:noProof/>
-                              </w:rPr>
-                              <w:fldChar w:fldCharType="end"/>
-                            </w:r>
+                            <w:fldSimple w:instr=" SEQ Figura \* ARABIC ">
+                              <w:r>
+                                <w:rPr>
+                                  <w:noProof/>
+                                </w:rPr>
+                                <w:t>1</w:t>
+                              </w:r>
+                            </w:fldSimple>
                             <w:r>
                               <w:t>- Modelo EA</w:t>
                             </w:r>
@@ -2711,7 +2694,6 @@
       <w:r>
         <w:t xml:space="preserve"> foi definida a classe </w:t>
       </w:r>
-      <w:proofErr w:type="spellStart"/>
       <w:r>
         <w:rPr>
           <w:b/>
@@ -2719,7 +2701,6 @@
         </w:rPr>
         <w:t>IselAppOpenHelper</w:t>
       </w:r>
-      <w:proofErr w:type="spellEnd"/>
       <w:r>
         <w:t xml:space="preserve">. De modo a que a classe tenha os requisitos necessários para criar a base de dados é preciso que </w:t>
       </w:r>
@@ -2729,7 +2710,6 @@
       <w:r>
         <w:t xml:space="preserve"> de </w:t>
       </w:r>
-      <w:proofErr w:type="spellStart"/>
       <w:r>
         <w:rPr>
           <w:b/>
@@ -2737,7 +2717,6 @@
         </w:rPr>
         <w:t>SQLiteOpenHelper</w:t>
       </w:r>
-      <w:proofErr w:type="spellEnd"/>
       <w:r>
         <w:t xml:space="preserve">, </w:t>
       </w:r>
@@ -2762,7 +2741,6 @@
       <w:r>
         <w:t xml:space="preserve"> classes: a classe </w:t>
       </w:r>
-      <w:proofErr w:type="spellStart"/>
       <w:r>
         <w:rPr>
           <w:b/>
@@ -2770,18 +2748,15 @@
         </w:rPr>
         <w:t>IselAppContentProviderContract</w:t>
       </w:r>
-      <w:proofErr w:type="spellEnd"/>
       <w:r>
         <w:t xml:space="preserve"> onde está definido o valor do campo </w:t>
       </w:r>
-      <w:proofErr w:type="spellStart"/>
       <w:r>
         <w:rPr>
           <w:i/>
         </w:rPr>
         <w:t>Authority</w:t>
       </w:r>
-      <w:proofErr w:type="spellEnd"/>
       <w:r>
         <w:t xml:space="preserve"> associado a este </w:t>
       </w:r>
@@ -2794,7 +2769,6 @@
       <w:r>
         <w:t xml:space="preserve">, que é utilizado pela outra classe implementada, a classe </w:t>
       </w:r>
-      <w:proofErr w:type="spellStart"/>
       <w:r>
         <w:rPr>
           <w:b/>
@@ -2802,21 +2776,18 @@
         </w:rPr>
         <w:t>IselAppContentProvider</w:t>
       </w:r>
-      <w:proofErr w:type="spellEnd"/>
       <w:r>
         <w:t>.</w:t>
       </w:r>
       <w:r>
         <w:t xml:space="preserve"> Esta última classe referida é responsável por fazer toda a gestão da base de dados da aplicação (</w:t>
       </w:r>
-      <w:proofErr w:type="spellStart"/>
       <w:r>
         <w:rPr>
           <w:i/>
         </w:rPr>
         <w:t>inserts</w:t>
       </w:r>
-      <w:proofErr w:type="spellEnd"/>
       <w:r>
         <w:t xml:space="preserve">, </w:t>
       </w:r>
@@ -2829,29 +2800,24 @@
       <w:r>
         <w:t xml:space="preserve">, </w:t>
       </w:r>
-      <w:proofErr w:type="spellStart"/>
       <w:r>
         <w:rPr>
           <w:i/>
         </w:rPr>
         <w:t>updates</w:t>
       </w:r>
-      <w:proofErr w:type="spellEnd"/>
       <w:r>
         <w:t xml:space="preserve"> e </w:t>
       </w:r>
-      <w:proofErr w:type="spellStart"/>
       <w:r>
         <w:rPr>
           <w:i/>
         </w:rPr>
         <w:t>querys</w:t>
       </w:r>
-      <w:proofErr w:type="spellEnd"/>
       <w:r>
         <w:t xml:space="preserve">) através de uma instância da classe </w:t>
       </w:r>
-      <w:proofErr w:type="spellStart"/>
       <w:r>
         <w:rPr>
           <w:b/>
@@ -2859,18 +2825,15 @@
         </w:rPr>
         <w:t>IselAppOpenHelper</w:t>
       </w:r>
-      <w:proofErr w:type="spellEnd"/>
       <w:r>
         <w:t xml:space="preserve">, do campo </w:t>
       </w:r>
-      <w:proofErr w:type="spellStart"/>
       <w:r>
         <w:rPr>
           <w:i/>
         </w:rPr>
         <w:t>Authority</w:t>
       </w:r>
-      <w:proofErr w:type="spellEnd"/>
       <w:r>
         <w:t xml:space="preserve"> e de um </w:t>
       </w:r>
@@ -2907,7 +2870,6 @@
       <w:r>
         <w:t xml:space="preserve">Na classe </w:t>
       </w:r>
-      <w:proofErr w:type="spellStart"/>
       <w:r>
         <w:rPr>
           <w:b/>
@@ -2915,18 +2877,15 @@
         </w:rPr>
         <w:t>IselAppContentProvider</w:t>
       </w:r>
-      <w:proofErr w:type="spellEnd"/>
       <w:r>
         <w:t xml:space="preserve">, para além da implementação dos métodos </w:t>
       </w:r>
-      <w:proofErr w:type="spellStart"/>
       <w:r>
         <w:rPr>
           <w:i/>
         </w:rPr>
         <w:t>insert</w:t>
       </w:r>
-      <w:proofErr w:type="spellEnd"/>
       <w:r>
         <w:t xml:space="preserve">, </w:t>
       </w:r>
@@ -2939,25 +2898,21 @@
       <w:r>
         <w:t xml:space="preserve">, </w:t>
       </w:r>
-      <w:proofErr w:type="spellStart"/>
       <w:r>
         <w:rPr>
           <w:i/>
         </w:rPr>
         <w:t>updates</w:t>
       </w:r>
-      <w:proofErr w:type="spellEnd"/>
       <w:r>
         <w:t xml:space="preserve"> e </w:t>
       </w:r>
-      <w:proofErr w:type="spellStart"/>
       <w:r>
         <w:rPr>
           <w:i/>
         </w:rPr>
         <w:t>query</w:t>
       </w:r>
-      <w:proofErr w:type="spellEnd"/>
       <w:r>
         <w:t>, estão também implementados dois</w:t>
       </w:r>
@@ -2974,7 +2929,6 @@
         </w:numPr>
         <w:jc w:val="both"/>
       </w:pPr>
-      <w:proofErr w:type="spellStart"/>
       <w:proofErr w:type="gramStart"/>
       <w:r>
         <w:rPr>
@@ -2983,7 +2937,6 @@
         </w:rPr>
         <w:t>applyBatch</w:t>
       </w:r>
-      <w:proofErr w:type="spellEnd"/>
       <w:proofErr w:type="gramEnd"/>
       <w:r>
         <w:t>: recebe um conjunto de operações e efetua-as todas dentro de uma transação de forma a garantir que todas as operações sejam feitas com sucesso e que caso haja uma exceção todas as operações já executadas sejam anuladas.</w:t>
@@ -2998,7 +2951,6 @@
         </w:numPr>
         <w:jc w:val="both"/>
       </w:pPr>
-      <w:proofErr w:type="spellStart"/>
       <w:proofErr w:type="gramStart"/>
       <w:r>
         <w:rPr>
@@ -3007,19 +2959,16 @@
         </w:rPr>
         <w:t>bulkInsert</w:t>
       </w:r>
-      <w:proofErr w:type="spellEnd"/>
       <w:proofErr w:type="gramEnd"/>
       <w:r>
         <w:t xml:space="preserve">: método semelhante ao anterior mas apenas executa operações de </w:t>
       </w:r>
-      <w:proofErr w:type="spellStart"/>
       <w:r>
         <w:rPr>
           <w:i/>
         </w:rPr>
         <w:t>insert</w:t>
       </w:r>
-      <w:proofErr w:type="spellEnd"/>
       <w:r>
         <w:t>, também de forma transacional.</w:t>
       </w:r>
@@ -3066,14 +3015,12 @@
       <w:r>
         <w:t>Para o correto e eficiente funcionamento desta aplicação foram implementadas diversas soluções, recorrendo aos mais variados objetos disponibilizados pelo Android (</w:t>
       </w:r>
-      <w:proofErr w:type="spellStart"/>
       <w:r>
         <w:rPr>
           <w:i/>
         </w:rPr>
         <w:t>AsyncTask</w:t>
       </w:r>
-      <w:proofErr w:type="spellEnd"/>
       <w:r>
         <w:t xml:space="preserve">, </w:t>
       </w:r>
@@ -3300,7 +3247,6 @@
         </w:numPr>
         <w:jc w:val="both"/>
       </w:pPr>
-      <w:proofErr w:type="spellStart"/>
       <w:r>
         <w:rPr>
           <w:b/>
@@ -3308,7 +3254,6 @@
         </w:rPr>
         <w:t>ClassItem</w:t>
       </w:r>
-      <w:proofErr w:type="spellEnd"/>
       <w:r>
         <w:t xml:space="preserve"> - armazena os dados associados a uma turma</w:t>
       </w:r>
@@ -3325,7 +3270,6 @@
         </w:numPr>
         <w:jc w:val="both"/>
       </w:pPr>
-      <w:proofErr w:type="spellStart"/>
       <w:r>
         <w:rPr>
           <w:b/>
@@ -3333,7 +3277,6 @@
         </w:rPr>
         <w:t>NewsItem</w:t>
       </w:r>
-      <w:proofErr w:type="spellEnd"/>
       <w:r>
         <w:t xml:space="preserve"> – armazena os dados associados a uma notícia</w:t>
       </w:r>
@@ -3350,7 +3293,6 @@
         </w:numPr>
         <w:jc w:val="both"/>
       </w:pPr>
-      <w:proofErr w:type="spellStart"/>
       <w:r>
         <w:rPr>
           <w:b/>
@@ -3358,7 +3300,6 @@
         </w:rPr>
         <w:t>WorkItem</w:t>
       </w:r>
-      <w:proofErr w:type="spellEnd"/>
       <w:r>
         <w:t xml:space="preserve"> - armazena os dados associados a um trabalho</w:t>
       </w:r>
@@ -3375,7 +3316,6 @@
         </w:numPr>
         <w:jc w:val="both"/>
       </w:pPr>
-      <w:proofErr w:type="spellStart"/>
       <w:r>
         <w:rPr>
           <w:b/>
@@ -3383,7 +3323,6 @@
         </w:rPr>
         <w:t>ParticipantItem</w:t>
       </w:r>
-      <w:proofErr w:type="spellEnd"/>
       <w:r>
         <w:t xml:space="preserve"> – armazena os dados associados a um participante.</w:t>
       </w:r>
@@ -4844,37 +4783,16 @@
       <w:r>
         <w:t xml:space="preserve">Figura </w:t>
       </w:r>
-      <w:r>
-        <w:fldChar w:fldCharType="begin"/>
-      </w:r>
-      <w:r>
-        <w:instrText xml:space="preserve"> SEQ Figura \* ARABIC </w:instrText>
-      </w:r>
-      <w:r>
-        <w:fldChar w:fldCharType="separate"/>
-      </w:r>
-      <w:r>
-        <w:rPr>
-          <w:noProof/>
-        </w:rPr>
-        <w:t>2</w:t>
-      </w:r>
-      <w:r>
-        <w:rPr>
-          <w:noProof/>
-        </w:rPr>
-        <w:fldChar w:fldCharType="end"/>
-      </w:r>
-      <w:r>
-        <w:t xml:space="preserve"> – </w:t>
-      </w:r>
-      <w:proofErr w:type="spellStart"/>
-      <w:r>
-        <w:t>Schema</w:t>
-      </w:r>
-      <w:proofErr w:type="spellEnd"/>
-      <w:r>
-        <w:t xml:space="preserve"> referente às atividades das Notícias</w:t>
+      <w:fldSimple w:instr=" SEQ Figura \* ARABIC ">
+        <w:r>
+          <w:rPr>
+            <w:noProof/>
+          </w:rPr>
+          <w:t>2</w:t>
+        </w:r>
+      </w:fldSimple>
+      <w:r>
+        <w:t xml:space="preserve"> – Schema referente às atividades das Notícias</w:t>
       </w:r>
     </w:p>
     <w:p/>
@@ -4923,14 +4841,12 @@
         <w:tab/>
         <w:t xml:space="preserve">As notícias são obtidas através de um </w:t>
       </w:r>
-      <w:proofErr w:type="spellStart"/>
       <w:r>
         <w:rPr>
           <w:i/>
         </w:rPr>
         <w:t>CursorLoader</w:t>
       </w:r>
-      <w:proofErr w:type="spellEnd"/>
       <w:r>
         <w:t xml:space="preserve">, que faz um pedido ao </w:t>
       </w:r>
@@ -4962,25 +4878,21 @@
       <w:r>
         <w:t xml:space="preserve"> que coloca a informação detida pelo cursor num </w:t>
       </w:r>
-      <w:proofErr w:type="spellStart"/>
       <w:r>
         <w:rPr>
           <w:i/>
         </w:rPr>
         <w:t>array</w:t>
       </w:r>
-      <w:proofErr w:type="spellEnd"/>
       <w:r>
         <w:t xml:space="preserve"> de </w:t>
       </w:r>
-      <w:proofErr w:type="spellStart"/>
       <w:r>
         <w:rPr>
           <w:i/>
         </w:rPr>
         <w:t>NewItems</w:t>
       </w:r>
-      <w:proofErr w:type="spellEnd"/>
       <w:r>
         <w:t>,</w:t>
       </w:r>
@@ -4997,14 +4909,12 @@
       <w:r>
         <w:t xml:space="preserve"> que preenche a </w:t>
       </w:r>
-      <w:proofErr w:type="spellStart"/>
       <w:r>
         <w:rPr>
           <w:i/>
         </w:rPr>
         <w:t>ListView</w:t>
       </w:r>
-      <w:proofErr w:type="spellEnd"/>
       <w:r>
         <w:t xml:space="preserve"> presente no </w:t>
       </w:r>
@@ -5019,14 +4929,12 @@
       <w:r>
         <w:t xml:space="preserve"> com base nesse </w:t>
       </w:r>
-      <w:proofErr w:type="spellStart"/>
       <w:r>
         <w:rPr>
           <w:i/>
         </w:rPr>
         <w:t>array</w:t>
       </w:r>
-      <w:proofErr w:type="spellEnd"/>
       <w:r>
         <w:t>. A partir deste ponto todas as notícias estão presentes na lista para o utilizador visionar. Sempre que o utilizador selecionar uma notícia ainda não vista a aplicação lança um serviço</w:t>
       </w:r>
@@ -5075,7 +4983,6 @@
       <w:r>
         <w:t xml:space="preserve">Se o tamanho do ecrã for inferior a 600dp é lançada a atividade </w:t>
       </w:r>
-      <w:proofErr w:type="spellStart"/>
       <w:r>
         <w:rPr>
           <w:b/>
@@ -5083,7 +4990,6 @@
         </w:rPr>
         <w:t>NewItemActivity</w:t>
       </w:r>
-      <w:proofErr w:type="spellEnd"/>
       <w:r>
         <w:t xml:space="preserve"> que é responsável apenas por mostrar ao utilizador o detalhe de cada notícia.</w:t>
       </w:r>
@@ -5133,7 +5039,6 @@
       <w:r>
         <w:t xml:space="preserve"> não sendo necessário lançar a atividade </w:t>
       </w:r>
-      <w:proofErr w:type="spellStart"/>
       <w:r>
         <w:rPr>
           <w:b/>
@@ -5141,7 +5046,6 @@
         </w:rPr>
         <w:t>NewItemActivity</w:t>
       </w:r>
-      <w:proofErr w:type="spellEnd"/>
       <w:r>
         <w:t>.</w:t>
       </w:r>
@@ -5249,37 +5153,19 @@
       <w:r>
         <w:t xml:space="preserve">Figura </w:t>
       </w:r>
-      <w:r>
-        <w:fldChar w:fldCharType="begin"/>
-      </w:r>
-      <w:r>
-        <w:instrText xml:space="preserve"> SEQ Figura \* ARABIC </w:instrText>
-      </w:r>
-      <w:r>
-        <w:fldChar w:fldCharType="separate"/>
-      </w:r>
-      <w:r>
-        <w:rPr>
-          <w:noProof/>
-        </w:rPr>
-        <w:t>3</w:t>
-      </w:r>
-      <w:r>
-        <w:rPr>
-          <w:noProof/>
-        </w:rPr>
-        <w:fldChar w:fldCharType="end"/>
-      </w:r>
+      <w:fldSimple w:instr=" SEQ Figura \* ARABIC ">
+        <w:r>
+          <w:rPr>
+            <w:noProof/>
+          </w:rPr>
+          <w:t>3</w:t>
+        </w:r>
+      </w:fldSimple>
       <w:r>
         <w:t xml:space="preserve"> - </w:t>
       </w:r>
-      <w:proofErr w:type="spellStart"/>
-      <w:r>
-        <w:t>Schema</w:t>
-      </w:r>
-      <w:proofErr w:type="spellEnd"/>
-      <w:r>
-        <w:t xml:space="preserve"> referente à atividade das classes</w:t>
+      <w:r>
+        <w:t>Schema referente à atividade das classes</w:t>
       </w:r>
     </w:p>
     <w:p/>
@@ -5311,7 +5197,6 @@
       <w:r>
         <w:t xml:space="preserve"> ou da </w:t>
       </w:r>
-      <w:proofErr w:type="spellStart"/>
       <w:r>
         <w:rPr>
           <w:b/>
@@ -5333,7 +5218,6 @@
         </w:rPr>
         <w:t>tivity</w:t>
       </w:r>
-      <w:proofErr w:type="spellEnd"/>
       <w:r>
         <w:rPr>
           <w:b/>
@@ -5359,36 +5243,30 @@
       <w:r>
         <w:t xml:space="preserve">, uma </w:t>
       </w:r>
-      <w:proofErr w:type="spellStart"/>
       <w:r>
         <w:rPr>
           <w:i/>
         </w:rPr>
         <w:t>CheckBox</w:t>
       </w:r>
-      <w:proofErr w:type="spellEnd"/>
       <w:r>
         <w:t xml:space="preserve"> e um </w:t>
       </w:r>
-      <w:proofErr w:type="spellStart"/>
       <w:r>
         <w:rPr>
           <w:i/>
         </w:rPr>
         <w:t>Button</w:t>
       </w:r>
-      <w:proofErr w:type="spellEnd"/>
       <w:r>
         <w:t xml:space="preserve"> em forma de uma imagem. A </w:t>
       </w:r>
-      <w:proofErr w:type="spellStart"/>
       <w:r>
         <w:rPr>
           <w:i/>
         </w:rPr>
         <w:t>CheckBox</w:t>
       </w:r>
-      <w:proofErr w:type="spellEnd"/>
       <w:r>
         <w:t xml:space="preserve"> permite ao utilizador selecionar as turmas das quais pretende ver as notícias e os </w:t>
       </w:r>
@@ -5398,14 +5276,12 @@
       <w:r>
         <w:t xml:space="preserve"> e o </w:t>
       </w:r>
-      <w:proofErr w:type="spellStart"/>
       <w:r>
         <w:rPr>
           <w:i/>
         </w:rPr>
         <w:t>Button</w:t>
       </w:r>
-      <w:proofErr w:type="spellEnd"/>
       <w:r>
         <w:t xml:space="preserve"> vai disponibilizar ao </w:t>
       </w:r>
@@ -5424,14 +5300,12 @@
         <w:tab/>
         <w:t xml:space="preserve">As turmas são obtidas através de um </w:t>
       </w:r>
-      <w:proofErr w:type="spellStart"/>
       <w:r>
         <w:rPr>
           <w:i/>
         </w:rPr>
         <w:t>CursorLoader</w:t>
       </w:r>
-      <w:proofErr w:type="spellEnd"/>
       <w:r>
         <w:t xml:space="preserve">, que faz um pedido ao </w:t>
       </w:r>
@@ -5472,14 +5346,12 @@
       <w:r>
         <w:t xml:space="preserve"> contida neste cursor através da </w:t>
       </w:r>
-      <w:proofErr w:type="spellStart"/>
       <w:r>
         <w:rPr>
           <w:i/>
         </w:rPr>
         <w:t>ListView</w:t>
       </w:r>
-      <w:proofErr w:type="spellEnd"/>
       <w:r>
         <w:t xml:space="preserve"> presente no </w:t>
       </w:r>
@@ -5525,7 +5397,6 @@
         <w:lastRenderedPageBreak/>
         <w:t xml:space="preserve">entre a aplicação e o Thoth. Para fazer a sincronização é necessário fazer um </w:t>
       </w:r>
-      <w:proofErr w:type="spellStart"/>
       <w:r>
         <w:rPr>
           <w:b/>
@@ -5533,11 +5404,9 @@
         </w:rPr>
         <w:t>syncRequest</w:t>
       </w:r>
-      <w:proofErr w:type="spellEnd"/>
       <w:r>
         <w:t xml:space="preserve"> que irá executar assincronamente o método </w:t>
       </w:r>
-      <w:proofErr w:type="spellStart"/>
       <w:r>
         <w:rPr>
           <w:b/>
@@ -5545,7 +5414,6 @@
         </w:rPr>
         <w:t>onPerformSync</w:t>
       </w:r>
-      <w:proofErr w:type="spellEnd"/>
       <w:r>
         <w:t xml:space="preserve"> da classe </w:t>
       </w:r>
@@ -5574,14 +5442,12 @@
       <w:r>
         <w:t xml:space="preserve"> e o cursor obtido no </w:t>
       </w:r>
-      <w:proofErr w:type="spellStart"/>
       <w:r>
         <w:rPr>
           <w:i/>
         </w:rPr>
         <w:t>CursorLoader</w:t>
       </w:r>
-      <w:proofErr w:type="spellEnd"/>
       <w:r>
         <w:t xml:space="preserve"> é notificado de alterações na base de dados</w:t>
       </w:r>
@@ -5610,14 +5476,12 @@
       <w:r>
         <w:t xml:space="preserve"> que é provocado através de um </w:t>
       </w:r>
-      <w:proofErr w:type="spellStart"/>
       <w:r>
         <w:rPr>
           <w:i/>
         </w:rPr>
         <w:t>click</w:t>
       </w:r>
-      <w:proofErr w:type="spellEnd"/>
       <w:r>
         <w:t xml:space="preserve"> no botão existente em cada item da lista das turmas. Esta opção apenas está disponível quando existe ligação </w:t>
       </w:r>
@@ -5750,7 +5614,6 @@
       <w:r>
         <w:t xml:space="preserve"> ou </w:t>
       </w:r>
-      <w:proofErr w:type="spellStart"/>
       <w:r>
         <w:rPr>
           <w:b/>
@@ -5758,7 +5621,6 @@
         </w:rPr>
         <w:t>WorkItemsActivity</w:t>
       </w:r>
-      <w:proofErr w:type="spellEnd"/>
       <w:r>
         <w:t>).</w:t>
       </w:r>
@@ -5890,37 +5752,16 @@
                             <w:r>
                               <w:t xml:space="preserve">Figura </w:t>
                             </w:r>
+                            <w:fldSimple w:instr=" SEQ Figura \* ARABIC ">
+                              <w:r>
+                                <w:rPr>
+                                  <w:noProof/>
+                                </w:rPr>
+                                <w:t>4</w:t>
+                              </w:r>
+                            </w:fldSimple>
                             <w:r>
-                              <w:fldChar w:fldCharType="begin"/>
-                            </w:r>
-                            <w:r>
-                              <w:instrText xml:space="preserve"> SEQ Figura \* ARABIC </w:instrText>
-                            </w:r>
-                            <w:r>
-                              <w:fldChar w:fldCharType="separate"/>
-                            </w:r>
-                            <w:r>
-                              <w:rPr>
-                                <w:noProof/>
-                              </w:rPr>
-                              <w:t>4</w:t>
-                            </w:r>
-                            <w:r>
-                              <w:rPr>
-                                <w:noProof/>
-                              </w:rPr>
-                              <w:fldChar w:fldCharType="end"/>
-                            </w:r>
-                            <w:r>
-                              <w:t xml:space="preserve"> – </w:t>
-                            </w:r>
-                            <w:proofErr w:type="spellStart"/>
-                            <w:r>
-                              <w:t>Schema</w:t>
-                            </w:r>
-                            <w:proofErr w:type="spellEnd"/>
-                            <w:r>
-                              <w:t xml:space="preserve"> referente à atividade dos trabalhos</w:t>
+                              <w:t xml:space="preserve"> – Schema referente à atividade dos trabalhos</w:t>
                             </w:r>
                           </w:p>
                         </w:txbxContent>
@@ -5974,15 +5815,7 @@
                         <w:fldChar w:fldCharType="end"/>
                       </w:r>
                       <w:r>
-                        <w:t xml:space="preserve"> – </w:t>
-                      </w:r>
-                      <w:proofErr w:type="spellStart"/>
-                      <w:r>
-                        <w:t>Schema</w:t>
-                      </w:r>
-                      <w:proofErr w:type="spellEnd"/>
-                      <w:r>
-                        <w:t xml:space="preserve"> referente à atividade dos trabalhos</w:t>
+                        <w:t xml:space="preserve"> – Schema referente à atividade dos trabalhos</w:t>
                       </w:r>
                     </w:p>
                   </w:txbxContent>
@@ -6005,284 +5838,671 @@
       <w:r>
         <w:t xml:space="preserve">A atividade que permite o visionamento dos trabalhos de uma turma é a </w:t>
       </w:r>
+      <w:r>
+        <w:rPr>
+          <w:b/>
+          <w:u w:val="single"/>
+        </w:rPr>
+        <w:t>WorkItemsActivity</w:t>
+      </w:r>
+      <w:r>
+        <w:t>. Esta ativida</w:t>
+      </w:r>
+      <w:r>
+        <w:t xml:space="preserve">de pode ser lançada </w:t>
+      </w:r>
+      <w:r>
+        <w:t xml:space="preserve">a partir da </w:t>
+      </w:r>
+      <w:r>
+        <w:rPr>
+          <w:b/>
+          <w:u w:val="single"/>
+        </w:rPr>
+        <w:t>MainActivity</w:t>
+      </w:r>
+      <w:r>
+        <w:t xml:space="preserve">. </w:t>
+      </w:r>
+      <w:r>
+        <w:t>A</w:t>
+      </w:r>
+      <w:r>
+        <w:t xml:space="preserve">través do botão </w:t>
+      </w:r>
+      <w:r>
+        <w:t>“</w:t>
+      </w:r>
       <w:proofErr w:type="spellStart"/>
       <w:r>
         <w:rPr>
+          <w:i/>
+        </w:rPr>
+        <w:t>See</w:t>
+      </w:r>
+      <w:proofErr w:type="spellEnd"/>
+      <w:r>
+        <w:rPr>
+          <w:i/>
+        </w:rPr>
+        <w:t xml:space="preserve"> </w:t>
+      </w:r>
+      <w:proofErr w:type="spellStart"/>
+      <w:r>
+        <w:rPr>
+          <w:i/>
+        </w:rPr>
+        <w:t>Work</w:t>
+      </w:r>
+      <w:proofErr w:type="spellEnd"/>
+      <w:r>
+        <w:rPr>
+          <w:i/>
+        </w:rPr>
+        <w:t xml:space="preserve"> Items</w:t>
+      </w:r>
+      <w:r>
+        <w:rPr>
+          <w:i/>
+        </w:rPr>
+        <w:t>”</w:t>
+      </w:r>
+      <w:r>
+        <w:t xml:space="preserve"> presente no menu no canto superior direito</w:t>
+      </w:r>
+      <w:r>
+        <w:t>.</w:t>
+      </w:r>
+    </w:p>
+    <w:p>
+      <w:pPr>
+        <w:ind w:firstLine="708"/>
+        <w:jc w:val="both"/>
+      </w:pPr>
+      <w:r>
+        <w:t xml:space="preserve">Os trabalhos de uma turma são disponibilizados ao utilizador através de uma lista, onde cada item dessa lista contém três </w:t>
+      </w:r>
+      <w:proofErr w:type="spellStart"/>
+      <w:r>
+        <w:rPr>
+          <w:i/>
+        </w:rPr>
+        <w:t>TextView</w:t>
+      </w:r>
+      <w:proofErr w:type="spellEnd"/>
+      <w:r>
+        <w:t>, referentes ao nome da turma, ao título do trabalho e à data limite de entrega.</w:t>
+      </w:r>
+    </w:p>
+    <w:p>
+      <w:pPr>
+        <w:ind w:firstLine="708"/>
+        <w:jc w:val="both"/>
+      </w:pPr>
+      <w:r>
+        <w:lastRenderedPageBreak/>
+        <w:t xml:space="preserve">Os trabalhos são obtidos através de um </w:t>
+      </w:r>
+      <w:r>
+        <w:rPr>
+          <w:i/>
+        </w:rPr>
+        <w:t>CursorLoader</w:t>
+      </w:r>
+      <w:r>
+        <w:t xml:space="preserve">, que faz um pedido ao </w:t>
+      </w:r>
+      <w:r>
+        <w:rPr>
+          <w:i/>
+        </w:rPr>
+        <w:t>Content Provider</w:t>
+      </w:r>
+      <w:r>
+        <w:t xml:space="preserve">, para obter os trabalhos presentes na base de dados. Através do cursor é lançada a </w:t>
+      </w:r>
+      <w:r>
+        <w:rPr>
           <w:b/>
           <w:u w:val="single"/>
         </w:rPr>
-        <w:t>WorkItemsActivity</w:t>
+        <w:t>WorkItemsAsyncTask</w:t>
+      </w:r>
+      <w:r>
+        <w:t xml:space="preserve">, que coloca a informação detida pelo cursor num </w:t>
+      </w:r>
+      <w:r>
+        <w:rPr>
+          <w:i/>
+        </w:rPr>
+        <w:t>array</w:t>
+      </w:r>
+      <w:r>
+        <w:t xml:space="preserve"> de </w:t>
+      </w:r>
+      <w:r>
+        <w:rPr>
+          <w:i/>
+        </w:rPr>
+        <w:t>W</w:t>
+      </w:r>
+      <w:r>
+        <w:rPr>
+          <w:i/>
+        </w:rPr>
+        <w:t>orkItems</w:t>
+      </w:r>
+      <w:r>
+        <w:t>, de forma a ser possível criar uma inst</w:t>
+      </w:r>
+      <w:r>
+        <w:t>â</w:t>
+      </w:r>
+      <w:r>
+        <w:t>n</w:t>
+      </w:r>
+      <w:r>
+        <w:t>c</w:t>
+      </w:r>
+      <w:r>
+        <w:t xml:space="preserve">ia do </w:t>
+      </w:r>
+      <w:proofErr w:type="spellStart"/>
+      <w:r>
+        <w:rPr>
+          <w:b/>
+          <w:u w:val="single"/>
+        </w:rPr>
+        <w:t>W</w:t>
+      </w:r>
+      <w:r>
+        <w:rPr>
+          <w:b/>
+          <w:u w:val="single"/>
+        </w:rPr>
+        <w:t>orkItemsCustomAdapter</w:t>
       </w:r>
       <w:proofErr w:type="spellEnd"/>
       <w:r>
-        <w:t xml:space="preserve">. Esta atividade pode ser lançada a partir da </w:t>
+        <w:t xml:space="preserve">, que preenche a </w:t>
+      </w:r>
+      <w:r>
+        <w:rPr>
+          <w:i/>
+        </w:rPr>
+        <w:t>ListView</w:t>
+      </w:r>
+      <w:r>
+        <w:t xml:space="preserve"> presente no </w:t>
       </w:r>
       <w:proofErr w:type="gramStart"/>
       <w:r>
         <w:rPr>
+          <w:i/>
+        </w:rPr>
+        <w:t>layout</w:t>
+      </w:r>
+      <w:proofErr w:type="gramEnd"/>
+      <w:r>
+        <w:t xml:space="preserve"> com base nesse </w:t>
+      </w:r>
+      <w:r>
+        <w:rPr>
+          <w:i/>
+        </w:rPr>
+        <w:t>array</w:t>
+      </w:r>
+      <w:r>
+        <w:t>.</w:t>
+      </w:r>
+    </w:p>
+    <w:p>
+      <w:pPr>
+        <w:ind w:firstLine="708"/>
+        <w:jc w:val="both"/>
+      </w:pPr>
+      <w:r>
+        <w:t xml:space="preserve">A partir deste ponto todos os trabalhos estão presentes na lista para o utilizador </w:t>
+      </w:r>
+      <w:r>
+        <w:t>visualizar</w:t>
+      </w:r>
+      <w:r>
+        <w:t xml:space="preserve">. Sempre que o utilizador selecionar um trabalho, é lançada uma nova atividade, </w:t>
+      </w:r>
+      <w:r>
+        <w:rPr>
           <w:b/>
           <w:u w:val="single"/>
         </w:rPr>
-        <w:t>SettingsActivity</w:t>
-      </w:r>
-      <w:r>
-        <w:t xml:space="preserve"> ,</w:t>
+        <w:t>WorkItemLinkActivity</w:t>
+      </w:r>
+      <w:r>
+        <w:t xml:space="preserve">, que abre a página na internet correspondente ao </w:t>
+      </w:r>
+      <w:proofErr w:type="gramStart"/>
+      <w:r>
+        <w:rPr>
+          <w:i/>
+        </w:rPr>
+        <w:t>link</w:t>
       </w:r>
       <w:proofErr w:type="gramEnd"/>
       <w:r>
-        <w:t xml:space="preserve"> ou a partir da </w:t>
+        <w:t xml:space="preserve"> do trabalho.</w:t>
+      </w:r>
+    </w:p>
+    <w:p>
+      <w:pPr>
+        <w:spacing w:after="160" w:line="259" w:lineRule="auto"/>
+        <w:rPr>
+          <w:rFonts w:asciiTheme="majorHAnsi" w:eastAsiaTheme="majorEastAsia" w:hAnsiTheme="majorHAnsi" w:cstheme="majorBidi"/>
+          <w:color w:val="2E74B5" w:themeColor="accent1" w:themeShade="BF"/>
+          <w:sz w:val="26"/>
+          <w:szCs w:val="26"/>
+        </w:rPr>
+      </w:pPr>
+      <w:r>
+        <w:br w:type="page"/>
+      </w:r>
+    </w:p>
+    <w:p>
+      <w:pPr>
+        <w:pStyle w:val="Heading2"/>
+      </w:pPr>
+      <w:r>
+        <w:lastRenderedPageBreak/>
+        <w:t>Participantes</w:t>
+      </w:r>
+    </w:p>
+    <w:p/>
+    <w:p>
+      <w:pPr>
+        <w:keepNext/>
+      </w:pPr>
+      <w:r>
+        <w:rPr>
+          <w:noProof/>
+          <w:lang w:eastAsia="pt-PT"/>
+        </w:rPr>
+        <mc:AlternateContent>
+          <mc:Choice Requires="wps">
+            <w:drawing>
+              <wp:anchor distT="0" distB="0" distL="114300" distR="114300" simplePos="0" relativeHeight="251669504" behindDoc="0" locked="0" layoutInCell="1" allowOverlap="1" wp14:anchorId="68EB8D94" wp14:editId="2FA366F8">
+                <wp:simplePos x="0" y="0"/>
+                <wp:positionH relativeFrom="column">
+                  <wp:posOffset>4445</wp:posOffset>
+                </wp:positionH>
+                <wp:positionV relativeFrom="paragraph">
+                  <wp:posOffset>2719705</wp:posOffset>
+                </wp:positionV>
+                <wp:extent cx="5400040" cy="635"/>
+                <wp:effectExtent l="0" t="0" r="0" b="0"/>
+                <wp:wrapTopAndBottom/>
+                <wp:docPr id="11" name="Text Box 11"/>
+                <wp:cNvGraphicFramePr/>
+                <a:graphic xmlns:a="http://schemas.openxmlformats.org/drawingml/2006/main">
+                  <a:graphicData uri="http://schemas.microsoft.com/office/word/2010/wordprocessingShape">
+                    <wps:wsp>
+                      <wps:cNvSpPr txBox="1"/>
+                      <wps:spPr>
+                        <a:xfrm>
+                          <a:off x="0" y="0"/>
+                          <a:ext cx="5400040" cy="635"/>
+                        </a:xfrm>
+                        <a:prstGeom prst="rect">
+                          <a:avLst/>
+                        </a:prstGeom>
+                        <a:solidFill>
+                          <a:prstClr val="white"/>
+                        </a:solidFill>
+                        <a:ln>
+                          <a:noFill/>
+                        </a:ln>
+                        <a:effectLst/>
+                      </wps:spPr>
+                      <wps:txbx>
+                        <w:txbxContent>
+                          <w:p>
+                            <w:pPr>
+                              <w:pStyle w:val="Caption"/>
+                              <w:rPr>
+                                <w:noProof/>
+                              </w:rPr>
+                            </w:pPr>
+                            <w:r>
+                              <w:t xml:space="preserve">Figura </w:t>
+                            </w:r>
+                            <w:fldSimple w:instr=" SEQ Figura \* ARABIC ">
+                              <w:r>
+                                <w:rPr>
+                                  <w:noProof/>
+                                </w:rPr>
+                                <w:t>5</w:t>
+                              </w:r>
+                            </w:fldSimple>
+                            <w:r>
+                              <w:t xml:space="preserve"> - </w:t>
+                            </w:r>
+                            <w:r>
+                              <w:t>Schema referente à atividade dos participantes</w:t>
+                            </w:r>
+                          </w:p>
+                        </w:txbxContent>
+                      </wps:txbx>
+                      <wps:bodyPr rot="0" spcFirstLastPara="0" vertOverflow="overflow" horzOverflow="overflow" vert="horz" wrap="square" lIns="0" tIns="0" rIns="0" bIns="0" numCol="1" spcCol="0" rtlCol="0" fromWordArt="0" anchor="t" anchorCtr="0" forceAA="0" compatLnSpc="1">
+                        <a:prstTxWarp prst="textNoShape">
+                          <a:avLst/>
+                        </a:prstTxWarp>
+                        <a:spAutoFit/>
+                      </wps:bodyPr>
+                    </wps:wsp>
+                  </a:graphicData>
+                </a:graphic>
+              </wp:anchor>
+            </w:drawing>
+          </mc:Choice>
+          <mc:Fallback>
+            <w:pict>
+              <v:shape w14:anchorId="68EB8D94" id="Text Box 11" o:spid="_x0000_s1028" type="#_x0000_t202" style="position:absolute;margin-left:.35pt;margin-top:214.15pt;width:425.2pt;height:.05pt;z-index:251669504;visibility:visible;mso-wrap-style:square;mso-wrap-distance-left:9pt;mso-wrap-distance-top:0;mso-wrap-distance-right:9pt;mso-wrap-distance-bottom:0;mso-position-horizontal:absolute;mso-position-horizontal-relative:text;mso-position-vertical:absolute;mso-position-vertical-relative:text;v-text-anchor:top" o:gfxdata="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" stroked="f">
+                <v:textbox style="mso-fit-shape-to-text:t" inset="0,0,0,0">
+                  <w:txbxContent>
+                    <w:p>
+                      <w:pPr>
+                        <w:pStyle w:val="Caption"/>
+                        <w:rPr>
+                          <w:noProof/>
+                        </w:rPr>
+                      </w:pPr>
+                      <w:r>
+                        <w:t xml:space="preserve">Figura </w:t>
+                      </w:r>
+                      <w:r>
+                        <w:fldChar w:fldCharType="begin"/>
+                      </w:r>
+                      <w:r>
+                        <w:instrText xml:space="preserve"> SEQ Figura \* ARABIC </w:instrText>
+                      </w:r>
+                      <w:r>
+                        <w:fldChar w:fldCharType="separate"/>
+                      </w:r>
+                      <w:r>
+                        <w:rPr>
+                          <w:noProof/>
+                        </w:rPr>
+                        <w:t>5</w:t>
+                      </w:r>
+                      <w:r>
+                        <w:rPr>
+                          <w:noProof/>
+                        </w:rPr>
+                        <w:fldChar w:fldCharType="end"/>
+                      </w:r>
+                      <w:r>
+                        <w:t xml:space="preserve"> - </w:t>
+                      </w:r>
+                      <w:r>
+                        <w:t>Schema referente à atividade dos participantes</w:t>
+                      </w:r>
+                    </w:p>
+                  </w:txbxContent>
+                </v:textbox>
+                <w10:wrap type="topAndBottom"/>
+              </v:shape>
+            </w:pict>
+          </mc:Fallback>
+        </mc:AlternateContent>
+      </w:r>
+      <w:r>
+        <w:rPr>
+          <w:noProof/>
+          <w:lang w:eastAsia="pt-PT"/>
+        </w:rPr>
+        <w:drawing>
+          <wp:anchor distT="0" distB="0" distL="114300" distR="114300" simplePos="0" relativeHeight="251668480" behindDoc="0" locked="0" layoutInCell="1" allowOverlap="1" wp14:anchorId="2AB209C4" wp14:editId="0B2D7D99">
+            <wp:simplePos x="0" y="0"/>
+            <wp:positionH relativeFrom="margin">
+              <wp:align>center</wp:align>
+            </wp:positionH>
+            <wp:positionV relativeFrom="paragraph">
+              <wp:posOffset>18415</wp:posOffset>
+            </wp:positionV>
+            <wp:extent cx="5400040" cy="2644140"/>
+            <wp:effectExtent l="19050" t="19050" r="10160" b="22860"/>
+            <wp:wrapTopAndBottom/>
+            <wp:docPr id="10" name="Picture 10"/>
+            <wp:cNvGraphicFramePr>
+              <a:graphicFrameLocks xmlns:a="http://schemas.openxmlformats.org/drawingml/2006/main" noChangeAspect="1"/>
+            </wp:cNvGraphicFramePr>
+            <a:graphic xmlns:a="http://schemas.openxmlformats.org/drawingml/2006/main">
+              <a:graphicData uri="http://schemas.openxmlformats.org/drawingml/2006/picture">
+                <pic:pic xmlns:pic="http://schemas.openxmlformats.org/drawingml/2006/picture">
+                  <pic:nvPicPr>
+                    <pic:cNvPr id="10" name="participantsSchema.png"/>
+                    <pic:cNvPicPr/>
+                  </pic:nvPicPr>
+                  <pic:blipFill>
+                    <a:blip r:embed="rId13">
+                      <a:extLst>
+                        <a:ext uri="{28A0092B-C50C-407E-A947-70E740481C1C}">
+                          <a14:useLocalDpi xmlns:a14="http://schemas.microsoft.com/office/drawing/2010/main" val="0"/>
+                        </a:ext>
+                      </a:extLst>
+                    </a:blip>
+                    <a:stretch>
+                      <a:fillRect/>
+                    </a:stretch>
+                  </pic:blipFill>
+                  <pic:spPr>
+                    <a:xfrm>
+                      <a:off x="0" y="0"/>
+                      <a:ext cx="5400040" cy="2644140"/>
+                    </a:xfrm>
+                    <a:prstGeom prst="rect">
+                      <a:avLst/>
+                    </a:prstGeom>
+                    <a:ln>
+                      <a:solidFill>
+                        <a:schemeClr val="tx1"/>
+                      </a:solidFill>
+                    </a:ln>
+                  </pic:spPr>
+                </pic:pic>
+              </a:graphicData>
+            </a:graphic>
+            <wp14:sizeRelH relativeFrom="page">
+              <wp14:pctWidth>0</wp14:pctWidth>
+            </wp14:sizeRelH>
+            <wp14:sizeRelV relativeFrom="page">
+              <wp14:pctHeight>0</wp14:pctHeight>
+            </wp14:sizeRelV>
+          </wp:anchor>
+        </w:drawing>
+      </w:r>
+      <w:r>
+        <w:t xml:space="preserve"> </w:t>
+      </w:r>
+    </w:p>
+    <w:p>
+      <w:pPr>
+        <w:keepNext/>
+        <w:jc w:val="both"/>
+      </w:pPr>
+      <w:r>
+        <w:tab/>
+        <w:t xml:space="preserve">A atividade que permite o visionamento dos participantes de cada turma é a </w:t>
       </w:r>
       <w:r>
         <w:rPr>
           <w:b/>
           <w:u w:val="single"/>
         </w:rPr>
-        <w:t>MainActivity</w:t>
-      </w:r>
-      <w:r>
-        <w:t>. No primeiro</w:t>
-      </w:r>
-      <w:r>
-        <w:t xml:space="preserve"> caso,</w:t>
-      </w:r>
-      <w:r>
-        <w:t xml:space="preserve"> ao se escolher as turmas e depois se indicar, através do botão </w:t>
-      </w:r>
-      <w:r>
-        <w:t>“</w:t>
-      </w:r>
-      <w:proofErr w:type="spellStart"/>
-      <w:r>
-        <w:rPr>
-          <w:i/>
-        </w:rPr>
-        <w:t>See</w:t>
-      </w:r>
-      <w:proofErr w:type="spellEnd"/>
-      <w:r>
-        <w:rPr>
-          <w:i/>
-        </w:rPr>
-        <w:t xml:space="preserve"> </w:t>
-      </w:r>
-      <w:proofErr w:type="spellStart"/>
-      <w:r>
-        <w:rPr>
-          <w:i/>
-        </w:rPr>
-        <w:t>Work</w:t>
-      </w:r>
-      <w:proofErr w:type="spellEnd"/>
-      <w:r>
-        <w:rPr>
-          <w:i/>
-        </w:rPr>
-        <w:t xml:space="preserve"> </w:t>
-      </w:r>
-      <w:proofErr w:type="spellStart"/>
-      <w:r>
-        <w:rPr>
-          <w:i/>
-        </w:rPr>
-        <w:t>Items</w:t>
-      </w:r>
-      <w:proofErr w:type="spellEnd"/>
-      <w:r>
-        <w:rPr>
-          <w:i/>
-        </w:rPr>
-        <w:t>”</w:t>
-      </w:r>
-      <w:r>
-        <w:t>, e no segundo, quando já se tem a lista de notícias de uma dada turma, e se pretende ver os trabalhos referentes a essa turma, através do mesmo botão.</w:t>
-      </w:r>
-    </w:p>
-    <w:p>
-      <w:pPr>
-        <w:ind w:firstLine="708"/>
-        <w:jc w:val="both"/>
-      </w:pPr>
-      <w:r>
-        <w:lastRenderedPageBreak/>
-        <w:t xml:space="preserve">Os trabalhos de uma turma são disponibilizados ao utilizador através de uma lista, onde cada item dessa lista contém três </w:t>
-      </w:r>
-      <w:proofErr w:type="spellStart"/>
-      <w:r>
-        <w:rPr>
-          <w:i/>
-        </w:rPr>
-        <w:t>TextView</w:t>
-      </w:r>
-      <w:proofErr w:type="spellEnd"/>
-      <w:r>
-        <w:t>, referentes ao nome da turma, ao título do trabalho e à data limite de entrega.</w:t>
-      </w:r>
-    </w:p>
-    <w:p>
-      <w:pPr>
-        <w:ind w:firstLine="708"/>
-        <w:jc w:val="both"/>
-      </w:pPr>
-      <w:r>
-        <w:t xml:space="preserve">Os trabalhos são obtidos através de um </w:t>
-      </w:r>
-      <w:proofErr w:type="spellStart"/>
-      <w:r>
-        <w:rPr>
-          <w:i/>
-        </w:rPr>
-        <w:t>CursorLoader</w:t>
-      </w:r>
-      <w:proofErr w:type="spellEnd"/>
-      <w:r>
-        <w:t xml:space="preserve">, que faz um pedido ao </w:t>
-      </w:r>
-      <w:r>
-        <w:rPr>
-          <w:i/>
-        </w:rPr>
-        <w:t>Content Provider</w:t>
-      </w:r>
-      <w:r>
-        <w:t xml:space="preserve">, para obter os trabalhos presentes na base de dados. Através do cursor é lançada a </w:t>
+        <w:t>Participants</w:t>
       </w:r>
       <w:r>
         <w:rPr>
           <w:b/>
           <w:u w:val="single"/>
         </w:rPr>
-        <w:t>WorkItemsAsyncTask</w:t>
-      </w:r>
-      <w:r>
-        <w:t xml:space="preserve">, que coloca a informação detida pelo cursor num </w:t>
-      </w:r>
-      <w:proofErr w:type="spellStart"/>
-      <w:r>
-        <w:rPr>
-          <w:i/>
-        </w:rPr>
-        <w:t>array</w:t>
-      </w:r>
-      <w:proofErr w:type="spellEnd"/>
-      <w:r>
-        <w:t xml:space="preserve"> de </w:t>
-      </w:r>
-      <w:r>
-        <w:rPr>
-          <w:i/>
-        </w:rPr>
-        <w:t>W</w:t>
-      </w:r>
-      <w:r>
-        <w:rPr>
-          <w:i/>
-        </w:rPr>
-        <w:t>orkItems</w:t>
-      </w:r>
-      <w:r>
-        <w:t>, de forma a ser possível criar uma inst</w:t>
-      </w:r>
-      <w:r>
-        <w:t>â</w:t>
-      </w:r>
-      <w:r>
-        <w:t>n</w:t>
-      </w:r>
-      <w:r>
-        <w:t>c</w:t>
-      </w:r>
-      <w:r>
-        <w:t xml:space="preserve">ia do </w:t>
-      </w:r>
-      <w:proofErr w:type="spellStart"/>
+        <w:t>Activity</w:t>
+      </w:r>
+      <w:r>
+        <w:t xml:space="preserve">. Esta atividade é lançada a partir da </w:t>
+      </w:r>
       <w:r>
         <w:rPr>
           <w:b/>
           <w:u w:val="single"/>
         </w:rPr>
-        <w:t>W</w:t>
+        <w:t>Settings</w:t>
       </w:r>
       <w:r>
         <w:rPr>
           <w:b/>
           <w:u w:val="single"/>
         </w:rPr>
-        <w:t>orkItemsCustomAdapter</w:t>
-      </w:r>
-      <w:proofErr w:type="spellEnd"/>
-      <w:r>
-        <w:t xml:space="preserve">, que preenche a </w:t>
-      </w:r>
-      <w:proofErr w:type="spellStart"/>
-      <w:r>
-        <w:rPr>
-          <w:i/>
-        </w:rPr>
-        <w:t>ListView</w:t>
-      </w:r>
-      <w:proofErr w:type="spellEnd"/>
-      <w:r>
-        <w:t xml:space="preserve"> presente no </w:t>
-      </w:r>
-      <w:proofErr w:type="gramStart"/>
-      <w:r>
-        <w:rPr>
-          <w:i/>
-        </w:rPr>
-        <w:t>layout</w:t>
-      </w:r>
-      <w:proofErr w:type="gramEnd"/>
-      <w:r>
-        <w:t xml:space="preserve"> com base nesse </w:t>
-      </w:r>
-      <w:proofErr w:type="spellStart"/>
-      <w:r>
-        <w:rPr>
-          <w:i/>
-        </w:rPr>
-        <w:t>array</w:t>
-      </w:r>
-      <w:proofErr w:type="spellEnd"/>
+        <w:t>Activity</w:t>
+      </w:r>
       <w:r>
         <w:t>.</w:t>
       </w:r>
-    </w:p>
-    <w:p>
-      <w:pPr>
-        <w:ind w:firstLine="708"/>
-        <w:jc w:val="both"/>
-      </w:pPr>
-      <w:r>
-        <w:t xml:space="preserve">A partir deste ponto todos os trabalhos estão presentes na lista para o utilizador </w:t>
-      </w:r>
-      <w:r>
-        <w:t>visualizar</w:t>
+      <w:r>
+        <w:t xml:space="preserve"> O visionamento dos participantes é feito de forma diferente de todas as outras listas devido ao facto de um participante poder ser um professor ou um estudante. Desta forma a informação é disponibilizada através de </w:t>
+      </w:r>
+      <w:r>
+        <w:t>dois tabs, um</w:t>
+      </w:r>
+      <w:r>
+        <w:t xml:space="preserve"> que mostra a lista dos participantes da turma que s</w:t>
+      </w:r>
+      <w:r>
+        <w:t>ão professores e outro</w:t>
+      </w:r>
+      <w:r>
+        <w:t xml:space="preserve"> que mostra os participantes estudantes.</w:t>
+      </w:r>
+    </w:p>
+    <w:p>
+      <w:pPr>
+        <w:keepNext/>
+        <w:jc w:val="both"/>
+      </w:pPr>
+      <w:r>
+        <w:tab/>
+        <w:t>Existe ainda a possibilidade de ver a informação de cada participante de forma detalhada clicando no item pretendido da lista de participantes.</w:t>
       </w:r>
       <w:bookmarkStart w:id="22" w:name="_GoBack"/>
       <w:bookmarkEnd w:id="22"/>
-      <w:r>
-        <w:t xml:space="preserve">. Sempre que o utilizador selecionar um trabalho, é lançada uma nova atividade, </w:t>
+    </w:p>
+    <w:p>
+      <w:pPr>
+        <w:keepNext/>
+        <w:jc w:val="both"/>
+      </w:pPr>
+      <w:r>
+        <w:tab/>
+        <w:t xml:space="preserve">A informação de todos os participantes de uma turma é obtida através de um pedido </w:t>
+      </w:r>
+      <w:r>
+        <w:t>HTTP</w:t>
+      </w:r>
+      <w:r>
+        <w:t xml:space="preserve"> ao Thoth, passando nesse pedido o id da turma de que se pretende ver os participantes. O resultado deste pedido é um array com todos os participantes que é depois passado para a </w:t>
       </w:r>
       <w:r>
         <w:rPr>
           <w:b/>
           <w:u w:val="single"/>
         </w:rPr>
-        <w:t>WorkItemLinkActivity</w:t>
-      </w:r>
-      <w:r>
-        <w:t xml:space="preserve">, que abre a página na internet correspondente ao </w:t>
-      </w:r>
-      <w:proofErr w:type="gramStart"/>
-      <w:r>
-        <w:rPr>
-          <w:i/>
-        </w:rPr>
-        <w:t>link</w:t>
-      </w:r>
-      <w:proofErr w:type="gramEnd"/>
-      <w:r>
-        <w:t xml:space="preserve"> do trabalho.</w:t>
+        <w:t>ParticipantsAsyncTask</w:t>
+      </w:r>
+      <w:r>
+        <w:t xml:space="preserve"> que vai dividir este array em 2, um só com os professores e outro só com os estudantes.</w:t>
+      </w:r>
+      <w:r>
+        <w:t xml:space="preserve"> No retorno da AsyncTask é passado o array dos professores ou dos estudantes ao </w:t>
+      </w:r>
+      <w:r>
+        <w:rPr>
+          <w:b/>
+          <w:u w:val="single"/>
+        </w:rPr>
+        <w:t>ParticipantsCustomAdapter</w:t>
+      </w:r>
+      <w:r>
+        <w:t xml:space="preserve"> dependendo do tab selecionado, de forma a preencher a ListView presente no layout.</w:t>
+      </w:r>
+    </w:p>
+    <w:p>
+      <w:pPr>
+        <w:jc w:val="both"/>
+      </w:pPr>
+      <w:r>
+        <w:tab/>
+        <w:t>Associado a cada participante existe sempre uma imagem, cujo link que permite fazer o download da imagem é obtido através do pedido ao Thoth</w:t>
+      </w:r>
+      <w:r>
+        <w:t xml:space="preserve">. </w:t>
+      </w:r>
+      <w:r>
+        <w:t xml:space="preserve">O processo de obtenção da imagem do participante é algo que requer um cuidado especial, pois devido ao número de imagens que são necessárias carregar, associado ao facto de por cada imagem se efetuar um pedido HTTP, torna o processo muito demorado o que impossibilita que seja feito na UI </w:t>
+      </w:r>
+      <w:proofErr w:type="spellStart"/>
+      <w:r>
+        <w:t>thread</w:t>
+      </w:r>
+      <w:proofErr w:type="spellEnd"/>
+      <w:r>
+        <w:t xml:space="preserve">. </w:t>
+      </w:r>
+      <w:r>
+        <w:t>Para solucionar este problema</w:t>
+      </w:r>
+      <w:r>
+        <w:t xml:space="preserve"> recorre</w:t>
+      </w:r>
+      <w:r>
+        <w:t>mos</w:t>
+      </w:r>
+      <w:r>
+        <w:t xml:space="preserve"> a Loopers e Handlers</w:t>
+      </w:r>
+      <w:r>
+        <w:t>, funcionalidades disponibilizadas pelo Android</w:t>
+      </w:r>
+      <w:r>
+        <w:t>.</w:t>
+      </w:r>
+      <w:r>
+        <w:t xml:space="preserve"> Utilizamos um </w:t>
+      </w:r>
+      <w:proofErr w:type="spellStart"/>
+      <w:r>
+        <w:t>handler</w:t>
+      </w:r>
+      <w:proofErr w:type="spellEnd"/>
+      <w:r>
+        <w:t xml:space="preserve"> para obter a imagem, ou seja, fazer o pedido HTTP e depois </w:t>
+      </w:r>
+      <w:r>
+        <w:lastRenderedPageBreak/>
+        <w:t xml:space="preserve">é utilizado um outro </w:t>
+      </w:r>
+      <w:proofErr w:type="spellStart"/>
+      <w:r>
+        <w:t>handler</w:t>
+      </w:r>
+      <w:proofErr w:type="spellEnd"/>
+      <w:r>
+        <w:t xml:space="preserve"> para associar a imagem ao </w:t>
+      </w:r>
+      <w:proofErr w:type="spellStart"/>
+      <w:r>
+        <w:t>widget</w:t>
+      </w:r>
+      <w:proofErr w:type="spellEnd"/>
+      <w:r>
+        <w:t xml:space="preserve"> do item correspondente da lista de participantes, sendo todas estas operações feitas assincronamente.</w:t>
       </w:r>
     </w:p>
     <w:p>
@@ -6290,40 +6510,113 @@
         <w:ind w:firstLine="708"/>
         <w:jc w:val="both"/>
       </w:pPr>
-    </w:p>
-    <w:p>
-      <w:pPr>
+      <w:r>
+        <w:t>No entanto, mesmo com esta solução verifica-se que ao percorrer a lista de participantes, a imagem de cada participante continua a levar algum tempo a ser carregada o que causa um efeito visual não muito agradável ao utilizador.</w:t>
+      </w:r>
+    </w:p>
+    <w:p>
+      <w:pPr>
+        <w:pStyle w:val="Default"/>
         <w:ind w:firstLine="708"/>
         <w:jc w:val="both"/>
-      </w:pPr>
-    </w:p>
-    <w:p>
-      <w:pPr>
+        <w:rPr>
+          <w:sz w:val="22"/>
+          <w:szCs w:val="22"/>
+        </w:rPr>
+      </w:pPr>
+      <w:r>
+        <w:rPr>
+          <w:sz w:val="22"/>
+          <w:szCs w:val="22"/>
+        </w:rPr>
+        <w:t xml:space="preserve">De forma a minimizar os recursos gastos necessários para o correto funcionamento desta tarefa, sempre que uma imagem associada a um participante for carregada, apenas no primeiro carregamento é feito um pedido HTTP de forma a obter a imagem. Depois de obtida a imagem, esta é guardada no armazenamento externo, o que garante uma maior rapidez na obtenção da imagem sempre que esta for necessária. </w:t>
+      </w:r>
+    </w:p>
+    <w:p>
+      <w:pPr>
+        <w:pStyle w:val="Default"/>
         <w:ind w:firstLine="708"/>
-      </w:pPr>
-    </w:p>
-    <w:p>
-      <w:pPr>
+        <w:jc w:val="both"/>
+        <w:rPr>
+          <w:sz w:val="22"/>
+          <w:szCs w:val="22"/>
+        </w:rPr>
+      </w:pPr>
+    </w:p>
+    <w:p>
+      <w:pPr>
+        <w:pStyle w:val="Default"/>
         <w:ind w:firstLine="708"/>
-      </w:pPr>
-    </w:p>
-    <w:p>
-      <w:pPr>
+        <w:jc w:val="both"/>
+        <w:rPr>
+          <w:sz w:val="22"/>
+          <w:szCs w:val="22"/>
+        </w:rPr>
+      </w:pPr>
+      <w:r>
+        <w:rPr>
+          <w:sz w:val="22"/>
+          <w:szCs w:val="22"/>
+        </w:rPr>
+        <w:t xml:space="preserve">As imagens são guardadas numa pasta pública na memória externa, pois como as imagens são públicas não é necessário guardá-las numa pasta privada e assim podem ser utilizadas por outras aplicações existentes no Android. Cada imagem é guardada com o número associado ao participante, para que seja usada sempre a mesma imagem no caso de o participante existir em mais de uma turma. </w:t>
+      </w:r>
+    </w:p>
+    <w:p>
+      <w:pPr>
+        <w:pStyle w:val="Default"/>
         <w:ind w:firstLine="708"/>
-      </w:pPr>
-    </w:p>
-    <w:p>
-      <w:pPr>
+        <w:jc w:val="both"/>
+        <w:rPr>
+          <w:sz w:val="22"/>
+          <w:szCs w:val="22"/>
+        </w:rPr>
+      </w:pPr>
+    </w:p>
+    <w:p>
+      <w:pPr>
+        <w:pStyle w:val="Default"/>
         <w:ind w:firstLine="708"/>
-      </w:pPr>
-    </w:p>
-    <w:p/>
-    <w:p/>
-    <w:p/>
-    <w:p/>
-    <w:p/>
+        <w:jc w:val="both"/>
+        <w:rPr>
+          <w:sz w:val="22"/>
+          <w:szCs w:val="22"/>
+        </w:rPr>
+      </w:pPr>
+      <w:r>
+        <w:rPr>
+          <w:sz w:val="22"/>
+          <w:szCs w:val="22"/>
+        </w:rPr>
+        <w:t xml:space="preserve">Foi definido que o máximo tamanho possível desta forma de fazer cache é de 3 MB para que não ocupe muito espaço na memória externa. Sempre que estiver quase a ficar cheia são apagadas metades das imagens contidas na memória de forma a guardar novas imagens. </w:t>
+      </w:r>
+    </w:p>
+    <w:p>
+      <w:pPr>
+        <w:ind w:firstLine="708"/>
+        <w:jc w:val="both"/>
+      </w:pPr>
+    </w:p>
+    <w:p>
+      <w:pPr>
+        <w:ind w:firstLine="708"/>
+        <w:jc w:val="both"/>
+      </w:pPr>
+      <w:r>
+        <w:t xml:space="preserve">Esta forma de </w:t>
+      </w:r>
+      <w:r>
+        <w:rPr>
+          <w:i/>
+          <w:iCs/>
+        </w:rPr>
+        <w:t xml:space="preserve">caching </w:t>
+      </w:r>
+      <w:r>
+        <w:t>apenas é possível se o acesso à memória externa estiver disponível e com acessos para escrita e leitura, se não, é necessário carregar as imagens sempre através de pedidos HTTP.</w:t>
+      </w:r>
+    </w:p>
     <w:sectPr>
-      <w:footerReference w:type="default" r:id="rId13"/>
+      <w:footerReference w:type="default" r:id="rId14"/>
       <w:pgSz w:w="11906" w:h="16838"/>
       <w:pgMar w:top="1417" w:right="1701" w:bottom="1417" w:left="1701" w:header="708" w:footer="708" w:gutter="0"/>
       <w:cols w:space="708"/>
@@ -6392,7 +6685,7 @@
           <w:rPr>
             <w:noProof/>
           </w:rPr>
-          <w:t>12</w:t>
+          <w:t>14</w:t>
         </w:r>
         <w:r>
           <w:rPr>
@@ -9038,6 +9331,22 @@
       <w:ind w:left="220"/>
     </w:pPr>
   </w:style>
+  <w:style w:type="paragraph" w:customStyle="1" w:styleId="Default">
+    <w:name w:val="Default"/>
+    <w:rsid w:val="00E43F54"/>
+    <w:pPr>
+      <w:autoSpaceDE w:val="0"/>
+      <w:autoSpaceDN w:val="0"/>
+      <w:adjustRightInd w:val="0"/>
+      <w:spacing w:after="0" w:line="240" w:lineRule="auto"/>
+    </w:pPr>
+    <w:rPr>
+      <w:rFonts w:ascii="Calibri" w:hAnsi="Calibri" w:cs="Calibri"/>
+      <w:color w:val="000000"/>
+      <w:sz w:val="24"/>
+      <w:szCs w:val="24"/>
+    </w:rPr>
+  </w:style>
 </w:styles>
 </file>
 
@@ -9307,7 +9616,7 @@
 </file>
 
 <file path=customXml/itemProps1.xml><?xml version="1.0" encoding="utf-8"?>
-<ds:datastoreItem xmlns:ds="http://schemas.openxmlformats.org/officeDocument/2006/customXml" ds:itemID="{1787D116-DB05-4FA7-855D-3624790ACA0F}">
+<ds:datastoreItem xmlns:ds="http://schemas.openxmlformats.org/officeDocument/2006/customXml" ds:itemID="{D7112ACA-CDEA-4D16-BBFC-1779971B4404}">
   <ds:schemaRefs>
     <ds:schemaRef ds:uri="http://schemas.openxmlformats.org/officeDocument/2006/bibliography"/>
   </ds:schemaRefs>

</xml_diff>

<commit_message>
relatorio finalizado. adicionado esquema global.
</commit_message>
<xml_diff>
--- a/Relatório Projecto Final/Relatório Projecto Final.docx
+++ b/Relatório Projecto Final/Relatório Projecto Final.docx
@@ -10,6 +10,8 @@
           <w:sz w:val="44"/>
         </w:rPr>
       </w:pPr>
+      <w:bookmarkStart w:id="0" w:name="_GoBack"/>
+      <w:bookmarkEnd w:id="0"/>
       <w:r>
         <w:rPr>
           <w:rFonts w:ascii="Times New Roman" w:hAnsi="Times New Roman"/>
@@ -391,27 +393,7 @@
           <w:sz w:val="28"/>
           <w:szCs w:val="28"/>
         </w:rPr>
-        <w:t xml:space="preserve">Trabalho elaborado </w:t>
-      </w:r>
-      <w:proofErr w:type="gramStart"/>
-      <w:r>
-        <w:rPr>
-          <w:rFonts w:ascii="Times New Roman" w:hAnsi="Times New Roman"/>
-          <w:b/>
-          <w:sz w:val="28"/>
-          <w:szCs w:val="28"/>
-        </w:rPr>
-        <w:t>por</w:t>
-      </w:r>
-      <w:proofErr w:type="gramEnd"/>
-      <w:r>
-        <w:rPr>
-          <w:rFonts w:ascii="Times New Roman" w:hAnsi="Times New Roman"/>
-          <w:b/>
-          <w:sz w:val="28"/>
-          <w:szCs w:val="28"/>
-        </w:rPr>
-        <w:t>:</w:t>
+        <w:t>Trabalho elaborado por:</w:t>
       </w:r>
     </w:p>
     <w:p>
@@ -584,7 +566,7 @@
           <w:r>
             <w:fldChar w:fldCharType="separate"/>
           </w:r>
-          <w:hyperlink w:anchor="_Toc409385074" w:history="1">
+          <w:hyperlink w:anchor="_Toc409429098" w:history="1">
             <w:r>
               <w:rPr>
                 <w:rStyle w:val="Hyperlink"/>
@@ -611,7 +593,7 @@
                 <w:noProof/>
                 <w:webHidden/>
               </w:rPr>
-              <w:instrText xml:space="preserve"> PAGEREF _Toc409385074 \h </w:instrText>
+              <w:instrText xml:space="preserve"> PAGEREF _Toc409429098 \h </w:instrText>
             </w:r>
             <w:r>
               <w:rPr>
@@ -654,7 +636,7 @@
               <w:lang w:eastAsia="pt-PT"/>
             </w:rPr>
           </w:pPr>
-          <w:hyperlink w:anchor="_Toc409385075" w:history="1">
+          <w:hyperlink w:anchor="_Toc409429099" w:history="1">
             <w:r>
               <w:rPr>
                 <w:rStyle w:val="Hyperlink"/>
@@ -681,7 +663,7 @@
                 <w:noProof/>
                 <w:webHidden/>
               </w:rPr>
-              <w:instrText xml:space="preserve"> PAGEREF _Toc409385075 \h </w:instrText>
+              <w:instrText xml:space="preserve"> PAGEREF _Toc409429099 \h </w:instrText>
             </w:r>
             <w:r>
               <w:rPr>
@@ -724,7 +706,7 @@
               <w:lang w:eastAsia="pt-PT"/>
             </w:rPr>
           </w:pPr>
-          <w:hyperlink w:anchor="_Toc409385076" w:history="1">
+          <w:hyperlink w:anchor="_Toc409429100" w:history="1">
             <w:r>
               <w:rPr>
                 <w:rStyle w:val="Hyperlink"/>
@@ -751,7 +733,7 @@
                 <w:noProof/>
                 <w:webHidden/>
               </w:rPr>
-              <w:instrText xml:space="preserve"> PAGEREF _Toc409385076 \h </w:instrText>
+              <w:instrText xml:space="preserve"> PAGEREF _Toc409429100 \h </w:instrText>
             </w:r>
             <w:r>
               <w:rPr>
@@ -794,7 +776,7 @@
               <w:lang w:eastAsia="pt-PT"/>
             </w:rPr>
           </w:pPr>
-          <w:hyperlink w:anchor="_Toc409385077" w:history="1">
+          <w:hyperlink w:anchor="_Toc409429101" w:history="1">
             <w:r>
               <w:rPr>
                 <w:rStyle w:val="Hyperlink"/>
@@ -821,7 +803,7 @@
                 <w:noProof/>
                 <w:webHidden/>
               </w:rPr>
-              <w:instrText xml:space="preserve"> PAGEREF _Toc409385077 \h </w:instrText>
+              <w:instrText xml:space="preserve"> PAGEREF _Toc409429101 \h </w:instrText>
             </w:r>
             <w:r>
               <w:rPr>
@@ -864,7 +846,7 @@
               <w:lang w:eastAsia="pt-PT"/>
             </w:rPr>
           </w:pPr>
-          <w:hyperlink w:anchor="_Toc409385078" w:history="1">
+          <w:hyperlink w:anchor="_Toc409429102" w:history="1">
             <w:r>
               <w:rPr>
                 <w:rStyle w:val="Hyperlink"/>
@@ -891,7 +873,7 @@
                 <w:noProof/>
                 <w:webHidden/>
               </w:rPr>
-              <w:instrText xml:space="preserve"> PAGEREF _Toc409385078 \h </w:instrText>
+              <w:instrText xml:space="preserve"> PAGEREF _Toc409429102 \h </w:instrText>
             </w:r>
             <w:r>
               <w:rPr>
@@ -934,7 +916,7 @@
               <w:lang w:eastAsia="pt-PT"/>
             </w:rPr>
           </w:pPr>
-          <w:hyperlink w:anchor="_Toc409385079" w:history="1">
+          <w:hyperlink w:anchor="_Toc409429103" w:history="1">
             <w:r>
               <w:rPr>
                 <w:rStyle w:val="Hyperlink"/>
@@ -961,7 +943,7 @@
                 <w:noProof/>
                 <w:webHidden/>
               </w:rPr>
-              <w:instrText xml:space="preserve"> PAGEREF _Toc409385079 \h </w:instrText>
+              <w:instrText xml:space="preserve"> PAGEREF _Toc409429103 \h </w:instrText>
             </w:r>
             <w:r>
               <w:rPr>
@@ -1004,7 +986,7 @@
               <w:lang w:eastAsia="pt-PT"/>
             </w:rPr>
           </w:pPr>
-          <w:hyperlink w:anchor="_Toc409385080" w:history="1">
+          <w:hyperlink w:anchor="_Toc409429104" w:history="1">
             <w:r>
               <w:rPr>
                 <w:rStyle w:val="Hyperlink"/>
@@ -1031,7 +1013,7 @@
                 <w:noProof/>
                 <w:webHidden/>
               </w:rPr>
-              <w:instrText xml:space="preserve"> PAGEREF _Toc409385080 \h </w:instrText>
+              <w:instrText xml:space="preserve"> PAGEREF _Toc409429104 \h </w:instrText>
             </w:r>
             <w:r>
               <w:rPr>
@@ -1051,7 +1033,7 @@
                 <w:noProof/>
                 <w:webHidden/>
               </w:rPr>
-              <w:t>6</w:t>
+              <w:t>7</w:t>
             </w:r>
             <w:r>
               <w:rPr>
@@ -1074,7 +1056,7 @@
               <w:lang w:eastAsia="pt-PT"/>
             </w:rPr>
           </w:pPr>
-          <w:hyperlink w:anchor="_Toc409385081" w:history="1">
+          <w:hyperlink w:anchor="_Toc409429105" w:history="1">
             <w:r>
               <w:rPr>
                 <w:rStyle w:val="Hyperlink"/>
@@ -1101,7 +1083,7 @@
                 <w:noProof/>
                 <w:webHidden/>
               </w:rPr>
-              <w:instrText xml:space="preserve"> PAGEREF _Toc409385081 \h </w:instrText>
+              <w:instrText xml:space="preserve"> PAGEREF _Toc409429105 \h </w:instrText>
             </w:r>
             <w:r>
               <w:rPr>
@@ -1144,7 +1126,7 @@
               <w:lang w:eastAsia="pt-PT"/>
             </w:rPr>
           </w:pPr>
-          <w:hyperlink w:anchor="_Toc409385082" w:history="1">
+          <w:hyperlink w:anchor="_Toc409429106" w:history="1">
             <w:r>
               <w:rPr>
                 <w:rStyle w:val="Hyperlink"/>
@@ -1171,7 +1153,7 @@
                 <w:noProof/>
                 <w:webHidden/>
               </w:rPr>
-              <w:instrText xml:space="preserve"> PAGEREF _Toc409385082 \h </w:instrText>
+              <w:instrText xml:space="preserve"> PAGEREF _Toc409429106 \h </w:instrText>
             </w:r>
             <w:r>
               <w:rPr>
@@ -1214,7 +1196,7 @@
               <w:lang w:eastAsia="pt-PT"/>
             </w:rPr>
           </w:pPr>
-          <w:hyperlink w:anchor="_Toc409385083" w:history="1">
+          <w:hyperlink w:anchor="_Toc409429107" w:history="1">
             <w:r>
               <w:rPr>
                 <w:rStyle w:val="Hyperlink"/>
@@ -1241,7 +1223,7 @@
                 <w:noProof/>
                 <w:webHidden/>
               </w:rPr>
-              <w:instrText xml:space="preserve"> PAGEREF _Toc409385083 \h </w:instrText>
+              <w:instrText xml:space="preserve"> PAGEREF _Toc409429107 \h </w:instrText>
             </w:r>
             <w:r>
               <w:rPr>
@@ -1284,7 +1266,7 @@
               <w:lang w:eastAsia="pt-PT"/>
             </w:rPr>
           </w:pPr>
-          <w:hyperlink w:anchor="_Toc409385084" w:history="1">
+          <w:hyperlink w:anchor="_Toc409429108" w:history="1">
             <w:r>
               <w:rPr>
                 <w:rStyle w:val="Hyperlink"/>
@@ -1311,7 +1293,7 @@
                 <w:noProof/>
                 <w:webHidden/>
               </w:rPr>
-              <w:instrText xml:space="preserve"> PAGEREF _Toc409385084 \h </w:instrText>
+              <w:instrText xml:space="preserve"> PAGEREF _Toc409429108 \h </w:instrText>
             </w:r>
             <w:r>
               <w:rPr>
@@ -1354,7 +1336,7 @@
               <w:lang w:eastAsia="pt-PT"/>
             </w:rPr>
           </w:pPr>
-          <w:hyperlink w:anchor="_Toc409385085" w:history="1">
+          <w:hyperlink w:anchor="_Toc409429109" w:history="1">
             <w:r>
               <w:rPr>
                 <w:rStyle w:val="Hyperlink"/>
@@ -1381,7 +1363,7 @@
                 <w:noProof/>
                 <w:webHidden/>
               </w:rPr>
-              <w:instrText xml:space="preserve"> PAGEREF _Toc409385085 \h </w:instrText>
+              <w:instrText xml:space="preserve"> PAGEREF _Toc409429109 \h </w:instrText>
             </w:r>
             <w:r>
               <w:rPr>
@@ -1424,7 +1406,7 @@
               <w:lang w:eastAsia="pt-PT"/>
             </w:rPr>
           </w:pPr>
-          <w:hyperlink w:anchor="_Toc409385086" w:history="1">
+          <w:hyperlink w:anchor="_Toc409429110" w:history="1">
             <w:r>
               <w:rPr>
                 <w:rStyle w:val="Hyperlink"/>
@@ -1451,7 +1433,7 @@
                 <w:noProof/>
                 <w:webHidden/>
               </w:rPr>
-              <w:instrText xml:space="preserve"> PAGEREF _Toc409385086 \h </w:instrText>
+              <w:instrText xml:space="preserve"> PAGEREF _Toc409429110 \h </w:instrText>
             </w:r>
             <w:r>
               <w:rPr>
@@ -1471,7 +1453,7 @@
                 <w:noProof/>
                 <w:webHidden/>
               </w:rPr>
-              <w:t>7</w:t>
+              <w:t>8</w:t>
             </w:r>
             <w:r>
               <w:rPr>
@@ -1494,7 +1476,7 @@
               <w:lang w:eastAsia="pt-PT"/>
             </w:rPr>
           </w:pPr>
-          <w:hyperlink w:anchor="_Toc409385087" w:history="1">
+          <w:hyperlink w:anchor="_Toc409429111" w:history="1">
             <w:r>
               <w:rPr>
                 <w:rStyle w:val="Hyperlink"/>
@@ -1521,7 +1503,7 @@
                 <w:noProof/>
                 <w:webHidden/>
               </w:rPr>
-              <w:instrText xml:space="preserve"> PAGEREF _Toc409385087 \h </w:instrText>
+              <w:instrText xml:space="preserve"> PAGEREF _Toc409429111 \h </w:instrText>
             </w:r>
             <w:r>
               <w:rPr>
@@ -1564,7 +1546,7 @@
               <w:lang w:eastAsia="pt-PT"/>
             </w:rPr>
           </w:pPr>
-          <w:hyperlink w:anchor="_Toc409385088" w:history="1">
+          <w:hyperlink w:anchor="_Toc409429112" w:history="1">
             <w:r>
               <w:rPr>
                 <w:rStyle w:val="Hyperlink"/>
@@ -1591,7 +1573,7 @@
                 <w:noProof/>
                 <w:webHidden/>
               </w:rPr>
-              <w:instrText xml:space="preserve"> PAGEREF _Toc409385088 \h </w:instrText>
+              <w:instrText xml:space="preserve"> PAGEREF _Toc409429112 \h </w:instrText>
             </w:r>
             <w:r>
               <w:rPr>
@@ -1634,7 +1616,7 @@
               <w:lang w:eastAsia="pt-PT"/>
             </w:rPr>
           </w:pPr>
-          <w:hyperlink w:anchor="_Toc409385089" w:history="1">
+          <w:hyperlink w:anchor="_Toc409429113" w:history="1">
             <w:r>
               <w:rPr>
                 <w:rStyle w:val="Hyperlink"/>
@@ -1661,7 +1643,7 @@
                 <w:noProof/>
                 <w:webHidden/>
               </w:rPr>
-              <w:instrText xml:space="preserve"> PAGEREF _Toc409385089 \h </w:instrText>
+              <w:instrText xml:space="preserve"> PAGEREF _Toc409429113 \h </w:instrText>
             </w:r>
             <w:r>
               <w:rPr>
@@ -1704,7 +1686,7 @@
               <w:lang w:eastAsia="pt-PT"/>
             </w:rPr>
           </w:pPr>
-          <w:hyperlink w:anchor="_Toc409385090" w:history="1">
+          <w:hyperlink w:anchor="_Toc409429114" w:history="1">
             <w:r>
               <w:rPr>
                 <w:rStyle w:val="Hyperlink"/>
@@ -1731,7 +1713,7 @@
                 <w:noProof/>
                 <w:webHidden/>
               </w:rPr>
-              <w:instrText xml:space="preserve"> PAGEREF _Toc409385090 \h </w:instrText>
+              <w:instrText xml:space="preserve"> PAGEREF _Toc409429114 \h </w:instrText>
             </w:r>
             <w:r>
               <w:rPr>
@@ -1774,7 +1756,7 @@
               <w:lang w:eastAsia="pt-PT"/>
             </w:rPr>
           </w:pPr>
-          <w:hyperlink w:anchor="_Toc409385091" w:history="1">
+          <w:hyperlink w:anchor="_Toc409429115" w:history="1">
             <w:r>
               <w:rPr>
                 <w:rStyle w:val="Hyperlink"/>
@@ -1801,7 +1783,7 @@
                 <w:noProof/>
                 <w:webHidden/>
               </w:rPr>
-              <w:instrText xml:space="preserve"> PAGEREF _Toc409385091 \h </w:instrText>
+              <w:instrText xml:space="preserve"> PAGEREF _Toc409429115 \h </w:instrText>
             </w:r>
             <w:r>
               <w:rPr>
@@ -1821,7 +1803,7 @@
                 <w:noProof/>
                 <w:webHidden/>
               </w:rPr>
-              <w:t>8</w:t>
+              <w:t>9</w:t>
             </w:r>
             <w:r>
               <w:rPr>
@@ -1844,7 +1826,7 @@
               <w:lang w:eastAsia="pt-PT"/>
             </w:rPr>
           </w:pPr>
-          <w:hyperlink w:anchor="_Toc409385092" w:history="1">
+          <w:hyperlink w:anchor="_Toc409429116" w:history="1">
             <w:r>
               <w:rPr>
                 <w:rStyle w:val="Hyperlink"/>
@@ -1871,7 +1853,7 @@
                 <w:noProof/>
                 <w:webHidden/>
               </w:rPr>
-              <w:instrText xml:space="preserve"> PAGEREF _Toc409385092 \h </w:instrText>
+              <w:instrText xml:space="preserve"> PAGEREF _Toc409429116 \h </w:instrText>
             </w:r>
             <w:r>
               <w:rPr>
@@ -1891,7 +1873,7 @@
                 <w:noProof/>
                 <w:webHidden/>
               </w:rPr>
-              <w:t>9</w:t>
+              <w:t>10</w:t>
             </w:r>
             <w:r>
               <w:rPr>
@@ -1914,7 +1896,7 @@
               <w:lang w:eastAsia="pt-PT"/>
             </w:rPr>
           </w:pPr>
-          <w:hyperlink w:anchor="_Toc409385093" w:history="1">
+          <w:hyperlink w:anchor="_Toc409429117" w:history="1">
             <w:r>
               <w:rPr>
                 <w:rStyle w:val="Hyperlink"/>
@@ -1941,7 +1923,7 @@
                 <w:noProof/>
                 <w:webHidden/>
               </w:rPr>
-              <w:instrText xml:space="preserve"> PAGEREF _Toc409385093 \h </w:instrText>
+              <w:instrText xml:space="preserve"> PAGEREF _Toc409429117 \h </w:instrText>
             </w:r>
             <w:r>
               <w:rPr>
@@ -1961,7 +1943,7 @@
                 <w:noProof/>
                 <w:webHidden/>
               </w:rPr>
-              <w:t>9</w:t>
+              <w:t>10</w:t>
             </w:r>
             <w:r>
               <w:rPr>
@@ -1984,7 +1966,7 @@
               <w:lang w:eastAsia="pt-PT"/>
             </w:rPr>
           </w:pPr>
-          <w:hyperlink w:anchor="_Toc409385094" w:history="1">
+          <w:hyperlink w:anchor="_Toc409429118" w:history="1">
             <w:r>
               <w:rPr>
                 <w:rStyle w:val="Hyperlink"/>
@@ -2011,7 +1993,7 @@
                 <w:noProof/>
                 <w:webHidden/>
               </w:rPr>
-              <w:instrText xml:space="preserve"> PAGEREF _Toc409385094 \h </w:instrText>
+              <w:instrText xml:space="preserve"> PAGEREF _Toc409429118 \h </w:instrText>
             </w:r>
             <w:r>
               <w:rPr>
@@ -2031,7 +2013,7 @@
                 <w:noProof/>
                 <w:webHidden/>
               </w:rPr>
-              <w:t>11</w:t>
+              <w:t>12</w:t>
             </w:r>
             <w:r>
               <w:rPr>
@@ -2054,7 +2036,7 @@
               <w:lang w:eastAsia="pt-PT"/>
             </w:rPr>
           </w:pPr>
-          <w:hyperlink w:anchor="_Toc409385095" w:history="1">
+          <w:hyperlink w:anchor="_Toc409429119" w:history="1">
             <w:r>
               <w:rPr>
                 <w:rStyle w:val="Hyperlink"/>
@@ -2081,7 +2063,7 @@
                 <w:noProof/>
                 <w:webHidden/>
               </w:rPr>
-              <w:instrText xml:space="preserve"> PAGEREF _Toc409385095 \h </w:instrText>
+              <w:instrText xml:space="preserve"> PAGEREF _Toc409429119 \h </w:instrText>
             </w:r>
             <w:r>
               <w:rPr>
@@ -2101,7 +2083,7 @@
                 <w:noProof/>
                 <w:webHidden/>
               </w:rPr>
-              <w:t>13</w:t>
+              <w:t>14</w:t>
             </w:r>
             <w:r>
               <w:rPr>
@@ -2124,7 +2106,7 @@
               <w:lang w:eastAsia="pt-PT"/>
             </w:rPr>
           </w:pPr>
-          <w:hyperlink w:anchor="_Toc409385096" w:history="1">
+          <w:hyperlink w:anchor="_Toc409429120" w:history="1">
             <w:r>
               <w:rPr>
                 <w:rStyle w:val="Hyperlink"/>
@@ -2151,7 +2133,7 @@
                 <w:noProof/>
                 <w:webHidden/>
               </w:rPr>
-              <w:instrText xml:space="preserve"> PAGEREF _Toc409385096 \h </w:instrText>
+              <w:instrText xml:space="preserve"> PAGEREF _Toc409429120 \h </w:instrText>
             </w:r>
             <w:r>
               <w:rPr>
@@ -2171,7 +2153,77 @@
                 <w:noProof/>
                 <w:webHidden/>
               </w:rPr>
-              <w:t>15</w:t>
+              <w:t>16</w:t>
+            </w:r>
+            <w:r>
+              <w:rPr>
+                <w:noProof/>
+                <w:webHidden/>
+              </w:rPr>
+              <w:fldChar w:fldCharType="end"/>
+            </w:r>
+          </w:hyperlink>
+        </w:p>
+        <w:p>
+          <w:pPr>
+            <w:pStyle w:val="TOC1"/>
+            <w:tabs>
+              <w:tab w:val="right" w:leader="dot" w:pos="8494"/>
+            </w:tabs>
+            <w:rPr>
+              <w:rFonts w:eastAsiaTheme="minorEastAsia"/>
+              <w:noProof/>
+              <w:lang w:eastAsia="pt-PT"/>
+            </w:rPr>
+          </w:pPr>
+          <w:hyperlink w:anchor="_Toc409429121" w:history="1">
+            <w:r>
+              <w:rPr>
+                <w:rStyle w:val="Hyperlink"/>
+                <w:noProof/>
+              </w:rPr>
+              <w:t>Esquema Global</w:t>
+            </w:r>
+            <w:r>
+              <w:rPr>
+                <w:noProof/>
+                <w:webHidden/>
+              </w:rPr>
+              <w:tab/>
+            </w:r>
+            <w:r>
+              <w:rPr>
+                <w:noProof/>
+                <w:webHidden/>
+              </w:rPr>
+              <w:fldChar w:fldCharType="begin"/>
+            </w:r>
+            <w:r>
+              <w:rPr>
+                <w:noProof/>
+                <w:webHidden/>
+              </w:rPr>
+              <w:instrText xml:space="preserve"> PAGEREF _Toc409429121 \h </w:instrText>
+            </w:r>
+            <w:r>
+              <w:rPr>
+                <w:noProof/>
+                <w:webHidden/>
+              </w:rPr>
+            </w:r>
+            <w:r>
+              <w:rPr>
+                <w:noProof/>
+                <w:webHidden/>
+              </w:rPr>
+              <w:fldChar w:fldCharType="separate"/>
+            </w:r>
+            <w:r>
+              <w:rPr>
+                <w:noProof/>
+                <w:webHidden/>
+              </w:rPr>
+              <w:t>18</w:t>
             </w:r>
             <w:r>
               <w:rPr>
@@ -2212,12 +2264,12 @@
       <w:pPr>
         <w:pStyle w:val="Heading1"/>
       </w:pPr>
-      <w:bookmarkStart w:id="0" w:name="_Toc409385074"/>
+      <w:bookmarkStart w:id="1" w:name="_Toc409429098"/>
       <w:r>
         <w:lastRenderedPageBreak/>
         <w:t>Introdução</w:t>
       </w:r>
-      <w:bookmarkEnd w:id="0"/>
+      <w:bookmarkEnd w:id="1"/>
     </w:p>
     <w:p>
       <w:pPr>
@@ -2348,12 +2400,12 @@
       <w:pPr>
         <w:pStyle w:val="Heading1"/>
       </w:pPr>
-      <w:bookmarkStart w:id="1" w:name="_Toc409385075"/>
+      <w:bookmarkStart w:id="2" w:name="_Toc409429099"/>
       <w:r>
         <w:lastRenderedPageBreak/>
         <w:t>IselAppServer</w:t>
       </w:r>
-      <w:bookmarkEnd w:id="1"/>
+      <w:bookmarkEnd w:id="2"/>
     </w:p>
     <w:p/>
     <w:p>
@@ -2482,7 +2534,6 @@
       <w:r>
         <w:t xml:space="preserve">A tabela </w:t>
       </w:r>
-      <w:proofErr w:type="gramStart"/>
       <w:r>
         <w:rPr>
           <w:b/>
@@ -2490,12 +2541,9 @@
         </w:rPr>
         <w:t>news</w:t>
       </w:r>
-      <w:proofErr w:type="gramEnd"/>
       <w:r>
         <w:t>, que armazena a informação relativa às notícias das turmas selecionadas pelo utilizador;</w:t>
       </w:r>
-      <w:bookmarkStart w:id="2" w:name="_GoBack"/>
-      <w:bookmarkEnd w:id="2"/>
     </w:p>
     <w:p>
       <w:pPr>
@@ -2598,14 +2646,27 @@
                             <w:r>
                               <w:t xml:space="preserve">Figura </w:t>
                             </w:r>
-                            <w:fldSimple w:instr=" SEQ Figura \* ARABIC ">
-                              <w:r>
-                                <w:rPr>
-                                  <w:noProof/>
-                                </w:rPr>
-                                <w:t>1</w:t>
-                              </w:r>
-                            </w:fldSimple>
+                            <w:r>
+                              <w:fldChar w:fldCharType="begin"/>
+                            </w:r>
+                            <w:r>
+                              <w:instrText xml:space="preserve"> SEQ Figura \* ARABIC </w:instrText>
+                            </w:r>
+                            <w:r>
+                              <w:fldChar w:fldCharType="separate"/>
+                            </w:r>
+                            <w:r>
+                              <w:rPr>
+                                <w:noProof/>
+                              </w:rPr>
+                              <w:t>1</w:t>
+                            </w:r>
+                            <w:r>
+                              <w:rPr>
+                                <w:noProof/>
+                              </w:rPr>
+                              <w:fldChar w:fldCharType="end"/>
+                            </w:r>
                             <w:r>
                               <w:t>- Modelo EA</w:t>
                             </w:r>
@@ -2999,7 +3060,6 @@
         </w:numPr>
         <w:jc w:val="both"/>
       </w:pPr>
-      <w:proofErr w:type="gramStart"/>
       <w:r>
         <w:rPr>
           <w:b/>
@@ -3007,7 +3067,6 @@
         </w:rPr>
         <w:t>applyBatch</w:t>
       </w:r>
-      <w:proofErr w:type="gramEnd"/>
       <w:r>
         <w:t>: recebe um conjunto de operações e efetua-as todas dentro de uma transação de forma a garantir que todas as operações sejam feitas com sucesso e que caso haja uma exceção todas as operações já executadas sejam anuladas.</w:t>
       </w:r>
@@ -3021,7 +3080,6 @@
         </w:numPr>
         <w:jc w:val="both"/>
       </w:pPr>
-      <w:proofErr w:type="gramStart"/>
       <w:r>
         <w:rPr>
           <w:b/>
@@ -3029,7 +3087,6 @@
         </w:rPr>
         <w:t>bulkInsert</w:t>
       </w:r>
-      <w:proofErr w:type="gramEnd"/>
       <w:r>
         <w:t xml:space="preserve">: método semelhante ao anterior mas apenas executa operações de </w:t>
       </w:r>
@@ -3061,7 +3118,7 @@
       <w:pPr>
         <w:pStyle w:val="Heading1"/>
       </w:pPr>
-      <w:bookmarkStart w:id="3" w:name="_Toc409385076"/>
+      <w:bookmarkStart w:id="3" w:name="_Toc409429100"/>
       <w:r>
         <w:lastRenderedPageBreak/>
         <w:t>IselApp</w:t>
@@ -3131,7 +3188,7 @@
       <w:pPr>
         <w:pStyle w:val="Heading2"/>
       </w:pPr>
-      <w:bookmarkStart w:id="4" w:name="_Toc409385077"/>
+      <w:bookmarkStart w:id="4" w:name="_Toc409429101"/>
       <w:r>
         <w:t>Utils</w:t>
       </w:r>
@@ -3278,7 +3335,7 @@
       <w:pPr>
         <w:pStyle w:val="Heading2"/>
       </w:pPr>
-      <w:bookmarkStart w:id="5" w:name="_Toc409385078"/>
+      <w:bookmarkStart w:id="5" w:name="_Toc409429102"/>
       <w:r>
         <w:t>Entidades</w:t>
       </w:r>
@@ -3420,7 +3477,7 @@
       <w:pPr>
         <w:pStyle w:val="Heading2"/>
       </w:pPr>
-      <w:bookmarkStart w:id="6" w:name="_Toc409385079"/>
+      <w:bookmarkStart w:id="6" w:name="_Toc409429103"/>
       <w:r>
         <w:t>CustomAdapters</w:t>
       </w:r>
@@ -3547,10 +3604,25 @@
     </w:p>
     <w:p>
       <w:pPr>
+        <w:spacing w:after="160" w:line="259" w:lineRule="auto"/>
+        <w:rPr>
+          <w:rFonts w:asciiTheme="majorHAnsi" w:eastAsiaTheme="majorEastAsia" w:hAnsiTheme="majorHAnsi" w:cstheme="majorBidi"/>
+          <w:color w:val="2E74B5" w:themeColor="accent1" w:themeShade="BF"/>
+          <w:sz w:val="26"/>
+          <w:szCs w:val="26"/>
+        </w:rPr>
+      </w:pPr>
+      <w:r>
+        <w:br w:type="page"/>
+      </w:r>
+    </w:p>
+    <w:p>
+      <w:pPr>
         <w:pStyle w:val="Heading2"/>
       </w:pPr>
-      <w:bookmarkStart w:id="7" w:name="_Toc409385080"/>
-      <w:r>
+      <w:bookmarkStart w:id="7" w:name="_Toc409429104"/>
+      <w:r>
+        <w:lastRenderedPageBreak/>
         <w:t>AsyncTa</w:t>
       </w:r>
       <w:r>
@@ -3569,7 +3641,37 @@
         <w:tab/>
       </w:r>
       <w:r>
-        <w:t xml:space="preserve">Para obter toda a informação da plataforma Thoth, sobre as entidades existentes neste trabalho foram criadas diferentes </w:t>
+        <w:t xml:space="preserve">De forma a passar a informação detida pelo cursor, obtido através de um </w:t>
+      </w:r>
+      <w:r>
+        <w:rPr>
+          <w:i/>
+        </w:rPr>
+        <w:t>CursorLoader</w:t>
+      </w:r>
+      <w:r>
+        <w:t xml:space="preserve">, para um </w:t>
+      </w:r>
+      <w:r>
+        <w:rPr>
+          <w:i/>
+        </w:rPr>
+        <w:t>array</w:t>
+      </w:r>
+      <w:r>
+        <w:t xml:space="preserve"> para depois ser usado por um </w:t>
+      </w:r>
+      <w:r>
+        <w:rPr>
+          <w:i/>
+        </w:rPr>
+        <w:t>CustomAdapter</w:t>
+      </w:r>
+      <w:r>
+        <w:t xml:space="preserve"> </w:t>
+      </w:r>
+      <w:r>
+        <w:t xml:space="preserve">foram criadas diferentes </w:t>
       </w:r>
       <w:r>
         <w:rPr>
@@ -3595,11 +3697,37 @@
           <w:b/>
           <w:u w:val="single"/>
         </w:rPr>
-        <w:lastRenderedPageBreak/>
         <w:t>NewsAsyncTask</w:t>
       </w:r>
       <w:r>
-        <w:t xml:space="preserve"> – obtém a informação sobre as notícias existentes de uma dada turma</w:t>
+        <w:t xml:space="preserve"> – </w:t>
+      </w:r>
+      <w:r>
+        <w:t xml:space="preserve">passa a informação do cursor para um </w:t>
+      </w:r>
+      <w:r>
+        <w:rPr>
+          <w:i/>
+        </w:rPr>
+        <w:t>array</w:t>
+      </w:r>
+      <w:r>
+        <w:t xml:space="preserve"> de </w:t>
+      </w:r>
+      <w:r>
+        <w:rPr>
+          <w:i/>
+        </w:rPr>
+        <w:t>NewItem</w:t>
+      </w:r>
+      <w:r>
+        <w:t xml:space="preserve"> e retorna esse </w:t>
+      </w:r>
+      <w:r>
+        <w:rPr>
+          <w:i/>
+        </w:rPr>
+        <w:t>array</w:t>
       </w:r>
       <w:r>
         <w:t>;</w:t>
@@ -3622,7 +3750,58 @@
         <w:t>ParticipantsAsyncTask</w:t>
       </w:r>
       <w:r>
-        <w:t xml:space="preserve"> – obtém a informação sobre os participantes existentes numa dada turma</w:t>
+        <w:t xml:space="preserve"> – </w:t>
+      </w:r>
+      <w:r>
+        <w:t xml:space="preserve">passa a informação do cursor para </w:t>
+      </w:r>
+      <w:r>
+        <w:t>dois</w:t>
+      </w:r>
+      <w:r>
+        <w:t xml:space="preserve"> </w:t>
+      </w:r>
+      <w:r>
+        <w:rPr>
+          <w:i/>
+        </w:rPr>
+        <w:t>arrays</w:t>
+      </w:r>
+      <w:r>
+        <w:t xml:space="preserve"> de </w:t>
+      </w:r>
+      <w:r>
+        <w:rPr>
+          <w:i/>
+        </w:rPr>
+        <w:t>ParticipantItem</w:t>
+      </w:r>
+      <w:r>
+        <w:t xml:space="preserve">, um que contém os participantes que são professores e outro que contém os participantes estudantes. O retorno é </w:t>
+      </w:r>
+      <w:r>
+        <w:t xml:space="preserve">uma </w:t>
+      </w:r>
+      <w:r>
+        <w:rPr>
+          <w:i/>
+        </w:rPr>
+        <w:t>ArrayList</w:t>
+      </w:r>
+      <w:r>
+        <w:t xml:space="preserve"> que contém estes dois últimos</w:t>
+      </w:r>
+      <w:r>
+        <w:t xml:space="preserve"> </w:t>
+      </w:r>
+      <w:r>
+        <w:rPr>
+          <w:i/>
+        </w:rPr>
+        <w:t>arrays</w:t>
+      </w:r>
+      <w:r>
+        <w:t xml:space="preserve"> criados</w:t>
       </w:r>
       <w:r>
         <w:t>;</w:t>
@@ -3654,14 +3833,41 @@
         <w:t xml:space="preserve"> </w:t>
       </w:r>
       <w:r>
-        <w:t>obtém a informação sobre os trabalhos existentes para uma dada turma.</w:t>
+        <w:t xml:space="preserve">passa a informação do cursor para um </w:t>
+      </w:r>
+      <w:r>
+        <w:rPr>
+          <w:i/>
+        </w:rPr>
+        <w:t>array</w:t>
+      </w:r>
+      <w:r>
+        <w:t xml:space="preserve"> de </w:t>
+      </w:r>
+      <w:r>
+        <w:rPr>
+          <w:i/>
+        </w:rPr>
+        <w:t>WorkItems</w:t>
+      </w:r>
+      <w:r>
+        <w:t xml:space="preserve"> e retorna esse </w:t>
+      </w:r>
+      <w:r>
+        <w:rPr>
+          <w:i/>
+        </w:rPr>
+        <w:t>array</w:t>
+      </w:r>
+      <w:r>
+        <w:t>.</w:t>
       </w:r>
     </w:p>
     <w:p>
       <w:pPr>
         <w:pStyle w:val="Heading2"/>
       </w:pPr>
-      <w:bookmarkStart w:id="8" w:name="_Toc409385081"/>
+      <w:bookmarkStart w:id="8" w:name="_Toc409429105"/>
       <w:r>
         <w:t>ViewModels</w:t>
       </w:r>
@@ -3859,7 +4065,7 @@
       <w:pPr>
         <w:pStyle w:val="Heading2"/>
       </w:pPr>
-      <w:bookmarkStart w:id="9" w:name="_Toc409385082"/>
+      <w:bookmarkStart w:id="9" w:name="_Toc409429106"/>
       <w:r>
         <w:t>ClassesActivities</w:t>
       </w:r>
@@ -3888,7 +4094,7 @@
       <w:pPr>
         <w:pStyle w:val="Heading2"/>
       </w:pPr>
-      <w:bookmarkStart w:id="10" w:name="_Toc409385083"/>
+      <w:bookmarkStart w:id="10" w:name="_Toc409429107"/>
       <w:r>
         <w:t>NewsActivities</w:t>
       </w:r>
@@ -3927,7 +4133,7 @@
       <w:pPr>
         <w:pStyle w:val="Heading2"/>
       </w:pPr>
-      <w:bookmarkStart w:id="11" w:name="_Toc409385084"/>
+      <w:bookmarkStart w:id="11" w:name="_Toc409429108"/>
       <w:r>
         <w:t>ParticipantsActivities</w:t>
       </w:r>
@@ -3966,7 +4172,7 @@
       <w:pPr>
         <w:pStyle w:val="Heading2"/>
       </w:pPr>
-      <w:bookmarkStart w:id="12" w:name="_Toc409385085"/>
+      <w:bookmarkStart w:id="12" w:name="_Toc409429109"/>
       <w:r>
         <w:t>WorkItemsActivities</w:t>
       </w:r>
@@ -4008,10 +4214,25 @@
     </w:p>
     <w:p>
       <w:pPr>
+        <w:spacing w:after="160" w:line="259" w:lineRule="auto"/>
+        <w:rPr>
+          <w:rFonts w:asciiTheme="majorHAnsi" w:eastAsiaTheme="majorEastAsia" w:hAnsiTheme="majorHAnsi" w:cstheme="majorBidi"/>
+          <w:color w:val="2E74B5" w:themeColor="accent1" w:themeShade="BF"/>
+          <w:sz w:val="26"/>
+          <w:szCs w:val="26"/>
+        </w:rPr>
+      </w:pPr>
+      <w:r>
+        <w:br w:type="page"/>
+      </w:r>
+    </w:p>
+    <w:p>
+      <w:pPr>
         <w:pStyle w:val="Heading2"/>
       </w:pPr>
-      <w:bookmarkStart w:id="13" w:name="_Toc409385086"/>
-      <w:r>
+      <w:bookmarkStart w:id="13" w:name="_Toc409429110"/>
+      <w:r>
+        <w:lastRenderedPageBreak/>
         <w:t>Fragments</w:t>
       </w:r>
       <w:bookmarkEnd w:id="13"/>
@@ -4088,7 +4309,6 @@
         <w:jc w:val="both"/>
       </w:pPr>
       <w:r>
-        <w:lastRenderedPageBreak/>
         <w:t xml:space="preserve"> Para os participantes:</w:t>
       </w:r>
     </w:p>
@@ -4136,7 +4356,7 @@
       <w:pPr>
         <w:pStyle w:val="Heading2"/>
       </w:pPr>
-      <w:bookmarkStart w:id="14" w:name="_Toc409385087"/>
+      <w:bookmarkStart w:id="14" w:name="_Toc409429111"/>
       <w:r>
         <w:t>ListModels</w:t>
       </w:r>
@@ -4175,7 +4395,7 @@
       <w:pPr>
         <w:pStyle w:val="Heading2"/>
       </w:pPr>
-      <w:bookmarkStart w:id="15" w:name="_Toc409385088"/>
+      <w:bookmarkStart w:id="15" w:name="_Toc409429112"/>
       <w:r>
         <w:t>Handlers</w:t>
       </w:r>
@@ -4342,14 +4562,12 @@
       <w:r>
         <w:t xml:space="preserve"> presente no </w:t>
       </w:r>
-      <w:proofErr w:type="gramStart"/>
       <w:r>
         <w:rPr>
           <w:i/>
         </w:rPr>
         <w:t>layout</w:t>
       </w:r>
-      <w:proofErr w:type="gramEnd"/>
       <w:r>
         <w:t xml:space="preserve"> correspondente.</w:t>
       </w:r>
@@ -4358,7 +4576,7 @@
       <w:pPr>
         <w:pStyle w:val="Heading2"/>
       </w:pPr>
-      <w:bookmarkStart w:id="16" w:name="_Toc409385089"/>
+      <w:bookmarkStart w:id="16" w:name="_Toc409429113"/>
       <w:r>
         <w:t>Receivers</w:t>
       </w:r>
@@ -4417,7 +4635,7 @@
       <w:pPr>
         <w:pStyle w:val="Heading2"/>
       </w:pPr>
-      <w:bookmarkStart w:id="17" w:name="_Toc409385090"/>
+      <w:bookmarkStart w:id="17" w:name="_Toc409429114"/>
       <w:r>
         <w:t>Services</w:t>
       </w:r>
@@ -4467,8 +4685,9 @@
       <w:pPr>
         <w:pStyle w:val="Heading2"/>
       </w:pPr>
-      <w:bookmarkStart w:id="18" w:name="_Toc409385091"/>
-      <w:r>
+      <w:bookmarkStart w:id="18" w:name="_Toc409429115"/>
+      <w:r>
+        <w:lastRenderedPageBreak/>
         <w:t>SyncAdapters</w:t>
       </w:r>
       <w:bookmarkEnd w:id="18"/>
@@ -4657,11 +4876,7 @@
         <w:t>login</w:t>
       </w:r>
       <w:r>
-        <w:t xml:space="preserve"> para poder haver transferência de informação, daí a </w:t>
-      </w:r>
-      <w:r>
-        <w:lastRenderedPageBreak/>
-        <w:t xml:space="preserve">existência de uma classe </w:t>
+        <w:t xml:space="preserve"> para poder haver transferência de informação, daí a existência de uma classe </w:t>
       </w:r>
       <w:r>
         <w:rPr>
@@ -4764,16 +4979,31 @@
     </w:p>
     <w:p>
       <w:pPr>
+        <w:spacing w:after="160" w:line="259" w:lineRule="auto"/>
+        <w:rPr>
+          <w:rFonts w:asciiTheme="majorHAnsi" w:eastAsiaTheme="majorEastAsia" w:hAnsiTheme="majorHAnsi" w:cstheme="majorBidi"/>
+          <w:color w:val="2E74B5" w:themeColor="accent1" w:themeShade="BF"/>
+          <w:sz w:val="32"/>
+          <w:szCs w:val="32"/>
+        </w:rPr>
+      </w:pPr>
+      <w:r>
+        <w:br w:type="page"/>
+      </w:r>
+    </w:p>
+    <w:p>
+      <w:pPr>
         <w:pStyle w:val="Heading1"/>
       </w:pPr>
-      <w:bookmarkStart w:id="19" w:name="_Toc409385092"/>
-      <w:r>
+      <w:bookmarkStart w:id="19" w:name="_Toc409429116"/>
+      <w:r>
+        <w:lastRenderedPageBreak/>
         <w:t>Funcionamento Geral</w:t>
       </w:r>
       <w:bookmarkEnd w:id="19"/>
     </w:p>
     <w:p/>
-    <w:bookmarkStart w:id="20" w:name="_Toc409385093"/>
+    <w:bookmarkStart w:id="20" w:name="_Toc409429117"/>
     <w:p>
       <w:pPr>
         <w:pStyle w:val="Heading2"/>
@@ -5038,7 +5268,7 @@
                                     <pic:cNvPicPr/>
                                   </pic:nvPicPr>
                                   <pic:blipFill>
-                                    <a:blip r:embed="rId10">
+                                    <a:blip r:embed="rId11">
                                       <a:extLst>
                                         <a:ext uri="{28A0092B-C50C-407E-A947-70E740481C1C}">
                                           <a14:useLocalDpi xmlns:a14="http://schemas.microsoft.com/office/drawing/2010/main" val="0"/>
@@ -5207,14 +5437,12 @@
       <w:r>
         <w:t xml:space="preserve"> presente no </w:t>
       </w:r>
-      <w:proofErr w:type="gramStart"/>
       <w:r>
         <w:rPr>
           <w:i/>
         </w:rPr>
         <w:t>layout</w:t>
       </w:r>
-      <w:proofErr w:type="gramEnd"/>
       <w:r>
         <w:t xml:space="preserve"> com base nesse </w:t>
       </w:r>
@@ -5250,7 +5478,6 @@
         <w:jc w:val="both"/>
       </w:pPr>
       <w:r>
-        <w:lastRenderedPageBreak/>
         <w:t>O visionamento detalhado de</w:t>
       </w:r>
       <w:r>
@@ -5293,6 +5520,7 @@
         <w:jc w:val="both"/>
       </w:pPr>
       <w:r>
+        <w:lastRenderedPageBreak/>
         <w:t>Se o tamanho do ecrã</w:t>
       </w:r>
       <w:r>
@@ -5307,14 +5535,12 @@
       <w:r>
         <w:t xml:space="preserve"> o detalhe de cada notícia é disponibilizado num segundo fragmento disponibilizado no </w:t>
       </w:r>
-      <w:proofErr w:type="gramStart"/>
       <w:r>
         <w:rPr>
           <w:i/>
         </w:rPr>
         <w:t>layout</w:t>
       </w:r>
-      <w:proofErr w:type="gramEnd"/>
       <w:r>
         <w:t xml:space="preserve"> da </w:t>
       </w:r>
@@ -5343,6 +5569,26 @@
       <w:pPr>
         <w:ind w:firstLine="708"/>
         <w:jc w:val="both"/>
+      </w:pPr>
+      <w:r>
+        <w:t xml:space="preserve">A partir desta atividade é ainda possível lançar as atividades que permitem visionar os </w:t>
+      </w:r>
+      <w:r>
+        <w:t>trabalhos</w:t>
+      </w:r>
+      <w:r>
+        <w:t xml:space="preserve"> de cada turma e selecionar as turmas pretendidas, através do menu existente no canto superior direito do ecrã.</w:t>
+      </w:r>
+    </w:p>
+    <w:p>
+      <w:pPr>
+        <w:spacing w:after="160" w:line="259" w:lineRule="auto"/>
+        <w:rPr>
+          <w:rFonts w:asciiTheme="majorHAnsi" w:eastAsiaTheme="majorEastAsia" w:hAnsiTheme="majorHAnsi" w:cstheme="majorBidi"/>
+          <w:color w:val="2E74B5" w:themeColor="accent1" w:themeShade="BF"/>
+          <w:sz w:val="26"/>
+          <w:szCs w:val="26"/>
+        </w:rPr>
       </w:pPr>
       <w:r>
         <w:rPr>
@@ -5352,16 +5598,115 @@
         <mc:AlternateContent>
           <mc:Choice Requires="wps">
             <w:drawing>
-              <wp:anchor distT="0" distB="0" distL="114300" distR="114300" simplePos="0" relativeHeight="251697152" behindDoc="0" locked="0" layoutInCell="1" allowOverlap="1" wp14:anchorId="03F7612A" wp14:editId="44574ADE">
+              <wp:anchor distT="0" distB="0" distL="114300" distR="114300" simplePos="0" relativeHeight="251707392" behindDoc="0" locked="0" layoutInCell="1" allowOverlap="1" wp14:anchorId="3C9F6960" wp14:editId="4A9A50C8">
                 <wp:simplePos x="0" y="0"/>
-                <wp:positionH relativeFrom="column">
-                  <wp:posOffset>-8890</wp:posOffset>
+                <wp:positionH relativeFrom="margin">
+                  <wp:posOffset>3149600</wp:posOffset>
                 </wp:positionH>
                 <wp:positionV relativeFrom="paragraph">
-                  <wp:posOffset>4561205</wp:posOffset>
+                  <wp:posOffset>3791585</wp:posOffset>
                 </wp:positionV>
-                <wp:extent cx="5384165" cy="635"/>
-                <wp:effectExtent l="0" t="0" r="0" b="0"/>
+                <wp:extent cx="2091055" cy="635"/>
+                <wp:effectExtent l="0" t="0" r="4445" b="0"/>
+                <wp:wrapSquare wrapText="bothSides"/>
+                <wp:docPr id="53" name="Text Box 53"/>
+                <wp:cNvGraphicFramePr/>
+                <a:graphic xmlns:a="http://schemas.openxmlformats.org/drawingml/2006/main">
+                  <a:graphicData uri="http://schemas.microsoft.com/office/word/2010/wordprocessingShape">
+                    <wps:wsp>
+                      <wps:cNvSpPr txBox="1"/>
+                      <wps:spPr>
+                        <a:xfrm>
+                          <a:off x="0" y="0"/>
+                          <a:ext cx="2091055" cy="635"/>
+                        </a:xfrm>
+                        <a:prstGeom prst="rect">
+                          <a:avLst/>
+                        </a:prstGeom>
+                        <a:solidFill>
+                          <a:prstClr val="white"/>
+                        </a:solidFill>
+                        <a:ln>
+                          <a:noFill/>
+                        </a:ln>
+                        <a:effectLst/>
+                      </wps:spPr>
+                      <wps:txbx>
+                        <w:txbxContent>
+                          <w:p>
+                            <w:pPr>
+                              <w:pStyle w:val="Caption"/>
+                              <w:rPr>
+                                <w:noProof/>
+                              </w:rPr>
+                            </w:pPr>
+                            <w:r>
+                              <w:t>Figura 4 – Exemplo de layout das notícias com o menu aberto.</w:t>
+                            </w:r>
+                          </w:p>
+                        </w:txbxContent>
+                      </wps:txbx>
+                      <wps:bodyPr rot="0" spcFirstLastPara="0" vertOverflow="overflow" horzOverflow="overflow" vert="horz" wrap="square" lIns="0" tIns="0" rIns="0" bIns="0" numCol="1" spcCol="0" rtlCol="0" fromWordArt="0" anchor="t" anchorCtr="0" forceAA="0" compatLnSpc="1">
+                        <a:prstTxWarp prst="textNoShape">
+                          <a:avLst/>
+                        </a:prstTxWarp>
+                        <a:spAutoFit/>
+                      </wps:bodyPr>
+                    </wps:wsp>
+                  </a:graphicData>
+                </a:graphic>
+                <wp14:sizeRelH relativeFrom="margin">
+                  <wp14:pctWidth>0</wp14:pctWidth>
+                </wp14:sizeRelH>
+              </wp:anchor>
+            </w:drawing>
+          </mc:Choice>
+          <mc:Fallback>
+            <w:pict>
+              <v:shapetype w14:anchorId="3C9F6960" id="_x0000_t202" coordsize="21600,21600" o:spt="202" path="m,l,21600r21600,l21600,xe">
+                <v:stroke joinstyle="miter"/>
+                <v:path gradientshapeok="t" o:connecttype="rect"/>
+              </v:shapetype>
+              <v:shape id="Text Box 53" o:spid="_x0000_s1029" type="#_x0000_t202" style="position:absolute;margin-left:248pt;margin-top:298.55pt;width:164.65pt;height:.05pt;z-index:251707392;visibility:visible;mso-wrap-style:square;mso-width-percent:0;mso-wrap-distance-left:9pt;mso-wrap-distance-top:0;mso-wrap-distance-right:9pt;mso-wrap-distance-bottom:0;mso-position-horizontal:absolute;mso-position-horizontal-relative:margin;mso-position-vertical:absolute;mso-position-vertical-relative:text;mso-width-percent:0;mso-width-relative:margin;v-text-anchor:top" o:gfxdata="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" stroked="f">
+                <v:textbox style="mso-fit-shape-to-text:t" inset="0,0,0,0">
+                  <w:txbxContent>
+                    <w:p>
+                      <w:pPr>
+                        <w:pStyle w:val="Caption"/>
+                        <w:rPr>
+                          <w:noProof/>
+                        </w:rPr>
+                      </w:pPr>
+                      <w:r>
+                        <w:t>Figura 4 – Exemplo de layout das notícias com o menu aberto.</w:t>
+                      </w:r>
+                    </w:p>
+                  </w:txbxContent>
+                </v:textbox>
+                <w10:wrap type="square" anchorx="margin"/>
+              </v:shape>
+            </w:pict>
+          </mc:Fallback>
+        </mc:AlternateContent>
+      </w:r>
+      <w:r>
+        <w:rPr>
+          <w:noProof/>
+          <w:lang w:eastAsia="pt-PT"/>
+        </w:rPr>
+        <mc:AlternateContent>
+          <mc:Choice Requires="wps">
+            <w:drawing>
+              <wp:anchor distT="0" distB="0" distL="114300" distR="114300" simplePos="0" relativeHeight="251697152" behindDoc="0" locked="0" layoutInCell="1" allowOverlap="1" wp14:anchorId="3D86E797" wp14:editId="7B6F6158">
+                <wp:simplePos x="0" y="0"/>
+                <wp:positionH relativeFrom="margin">
+                  <wp:posOffset>95416</wp:posOffset>
+                </wp:positionH>
+                <wp:positionV relativeFrom="paragraph">
+                  <wp:posOffset>3791060</wp:posOffset>
+                </wp:positionV>
+                <wp:extent cx="2301875" cy="635"/>
+                <wp:effectExtent l="0" t="0" r="3175" b="0"/>
                 <wp:wrapSquare wrapText="bothSides"/>
                 <wp:docPr id="45" name="Text Box 45"/>
                 <wp:cNvGraphicFramePr/>
@@ -5372,7 +5717,7 @@
                       <wps:spPr>
                         <a:xfrm>
                           <a:off x="0" y="0"/>
-                          <a:ext cx="5384165" cy="635"/>
+                          <a:ext cx="2301875" cy="635"/>
                         </a:xfrm>
                         <a:prstGeom prst="rect">
                           <a:avLst/>
@@ -5415,12 +5760,15 @@
                     </wps:wsp>
                   </a:graphicData>
                 </a:graphic>
+                <wp14:sizeRelH relativeFrom="margin">
+                  <wp14:pctWidth>0</wp14:pctWidth>
+                </wp14:sizeRelH>
               </wp:anchor>
             </w:drawing>
           </mc:Choice>
           <mc:Fallback>
             <w:pict>
-              <v:shape w14:anchorId="03F7612A" id="Text Box 45" o:spid="_x0000_s1029" type="#_x0000_t202" style="position:absolute;left:0;text-align:left;margin-left:-.7pt;margin-top:359.15pt;width:423.95pt;height:.05pt;z-index:251697152;visibility:visible;mso-wrap-style:square;mso-wrap-distance-left:9pt;mso-wrap-distance-top:0;mso-wrap-distance-right:9pt;mso-wrap-distance-bottom:0;mso-position-horizontal:absolute;mso-position-horizontal-relative:text;mso-position-vertical:absolute;mso-position-vertical-relative:text;v-text-anchor:top" o:gfxdata="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" stroked="f">
+              <v:shape w14:anchorId="3D86E797" id="Text Box 45" o:spid="_x0000_s1030" type="#_x0000_t202" style="position:absolute;margin-left:7.5pt;margin-top:298.5pt;width:181.25pt;height:.05pt;z-index:251697152;visibility:visible;mso-wrap-style:square;mso-width-percent:0;mso-wrap-distance-left:9pt;mso-wrap-distance-top:0;mso-wrap-distance-right:9pt;mso-wrap-distance-bottom:0;mso-position-horizontal:absolute;mso-position-horizontal-relative:margin;mso-position-vertical:absolute;mso-position-vertical-relative:text;mso-width-percent:0;mso-width-relative:margin;v-text-anchor:top" o:gfxdata="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" stroked="f">
                 <v:textbox style="mso-fit-shape-to-text:t" inset="0,0,0,0">
                   <w:txbxContent>
                     <w:p>
@@ -5442,33 +5790,13 @@
                     </w:p>
                   </w:txbxContent>
                 </v:textbox>
-                <w10:wrap type="square"/>
+                <w10:wrap type="square" anchorx="margin"/>
               </v:shape>
             </w:pict>
           </mc:Fallback>
         </mc:AlternateContent>
       </w:r>
       <w:r>
-        <w:t xml:space="preserve">A partir desta atividade é ainda possível lançar as atividades que permitem visionar os </w:t>
-      </w:r>
-      <w:r>
-        <w:t>trabalhos</w:t>
-      </w:r>
-      <w:r>
-        <w:t xml:space="preserve"> de cada turma e selecionar as turmas pretendidas, através do menu existente no canto superior direito do ecrã.</w:t>
-      </w:r>
-    </w:p>
-    <w:p>
-      <w:pPr>
-        <w:spacing w:after="160" w:line="259" w:lineRule="auto"/>
-        <w:rPr>
-          <w:rFonts w:asciiTheme="majorHAnsi" w:eastAsiaTheme="majorEastAsia" w:hAnsiTheme="majorHAnsi" w:cstheme="majorBidi"/>
-          <w:color w:val="2E74B5" w:themeColor="accent1" w:themeShade="BF"/>
-          <w:sz w:val="26"/>
-          <w:szCs w:val="26"/>
-        </w:rPr>
-      </w:pPr>
-      <w:r>
         <w:rPr>
           <w:noProof/>
           <w:lang w:eastAsia="pt-PT"/>
@@ -5476,7 +5804,7 @@
         <mc:AlternateContent>
           <mc:Choice Requires="wps">
             <w:drawing>
-              <wp:anchor distT="0" distB="0" distL="114300" distR="114300" simplePos="0" relativeHeight="251675648" behindDoc="0" locked="0" layoutInCell="1" allowOverlap="1">
+              <wp:anchor distT="0" distB="0" distL="114300" distR="114300" simplePos="0" relativeHeight="251675648" behindDoc="0" locked="0" layoutInCell="1" allowOverlap="1" wp14:anchorId="7AF676D5" wp14:editId="5C39D1F9">
                 <wp:simplePos x="0" y="0"/>
                 <wp:positionH relativeFrom="column">
                   <wp:posOffset>-6709</wp:posOffset>
@@ -5529,7 +5857,7 @@
                                 <w:lang w:eastAsia="pt-PT"/>
                               </w:rPr>
                               <w:drawing>
-                                <wp:inline distT="0" distB="0" distL="0" distR="0" wp14:anchorId="69D9115B" wp14:editId="477BCDA3">
+                                <wp:inline distT="0" distB="0" distL="0" distR="0" wp14:anchorId="382FC3EA" wp14:editId="1B7BBA48">
                                   <wp:extent cx="2206625" cy="3501390"/>
                                   <wp:effectExtent l="0" t="0" r="3175" b="3810"/>
                                   <wp:docPr id="23" name="Picture 23"/>
@@ -5544,7 +5872,7 @@
                                           <pic:cNvPicPr/>
                                         </pic:nvPicPr>
                                         <pic:blipFill>
-                                          <a:blip r:embed="rId11">
+                                          <a:blip r:embed="rId12">
                                             <a:extLst>
                                               <a:ext uri="{28A0092B-C50C-407E-A947-70E740481C1C}">
                                                 <a14:useLocalDpi xmlns:a14="http://schemas.microsoft.com/office/drawing/2010/main" val="0"/>
@@ -5584,7 +5912,7 @@
           </mc:Choice>
           <mc:Fallback>
             <w:pict>
-              <v:shape id="_x0000_s1030" type="#_x0000_t202" style="position:absolute;margin-left:-.55pt;margin-top:16.45pt;width:190.3pt;height:282.1pt;z-index:251675648;visibility:visible;mso-wrap-style:square;mso-wrap-distance-left:9pt;mso-wrap-distance-top:0;mso-wrap-distance-right:9pt;mso-wrap-distance-bottom:0;mso-position-horizontal:absolute;mso-position-horizontal-relative:text;mso-position-vertical:absolute;mso-position-vertical-relative:text;v-text-anchor:top" o:gfxdata="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" stroked="f">
+              <v:shape w14:anchorId="7AF676D5" id="_x0000_s1031" type="#_x0000_t202" style="position:absolute;margin-left:-.55pt;margin-top:16.45pt;width:190.3pt;height:282.1pt;z-index:251675648;visibility:visible;mso-wrap-style:square;mso-wrap-distance-left:9pt;mso-wrap-distance-top:0;mso-wrap-distance-right:9pt;mso-wrap-distance-bottom:0;mso-position-horizontal:absolute;mso-position-horizontal-relative:text;mso-position-vertical:absolute;mso-position-vertical-relative:text;v-text-anchor:top" o:gfxdata="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" stroked="f">
                 <v:textbox>
                   <w:txbxContent>
                     <w:p>
@@ -5599,7 +5927,7 @@
                           <w:lang w:eastAsia="pt-PT"/>
                         </w:rPr>
                         <w:drawing>
-                          <wp:inline distT="0" distB="0" distL="0" distR="0" wp14:anchorId="69D9115B" wp14:editId="477BCDA3">
+                          <wp:inline distT="0" distB="0" distL="0" distR="0" wp14:anchorId="382FC3EA" wp14:editId="1B7BBA48">
                             <wp:extent cx="2206625" cy="3501390"/>
                             <wp:effectExtent l="0" t="0" r="3175" b="3810"/>
                             <wp:docPr id="23" name="Picture 23"/>
@@ -5614,7 +5942,7 @@
                                     <pic:cNvPicPr/>
                                   </pic:nvPicPr>
                                   <pic:blipFill>
-                                    <a:blip r:embed="rId11">
+                                    <a:blip r:embed="rId13">
                                       <a:extLst>
                                         <a:ext uri="{28A0092B-C50C-407E-A947-70E740481C1C}">
                                           <a14:useLocalDpi xmlns:a14="http://schemas.microsoft.com/office/drawing/2010/main" val="0"/>
@@ -5639,98 +5967,6 @@
                             </a:graphic>
                           </wp:inline>
                         </w:drawing>
-                      </w:r>
-                    </w:p>
-                  </w:txbxContent>
-                </v:textbox>
-                <w10:wrap type="square"/>
-              </v:shape>
-            </w:pict>
-          </mc:Fallback>
-        </mc:AlternateContent>
-      </w:r>
-      <w:r>
-        <w:rPr>
-          <w:noProof/>
-          <w:lang w:eastAsia="pt-PT"/>
-        </w:rPr>
-        <mc:AlternateContent>
-          <mc:Choice Requires="wps">
-            <w:drawing>
-              <wp:anchor distT="0" distB="0" distL="114300" distR="114300" simplePos="0" relativeHeight="251707392" behindDoc="0" locked="0" layoutInCell="1" allowOverlap="1" wp14:anchorId="66AFE23C" wp14:editId="048705B8">
-                <wp:simplePos x="0" y="0"/>
-                <wp:positionH relativeFrom="column">
-                  <wp:posOffset>3037840</wp:posOffset>
-                </wp:positionH>
-                <wp:positionV relativeFrom="paragraph">
-                  <wp:posOffset>3848735</wp:posOffset>
-                </wp:positionV>
-                <wp:extent cx="2338705" cy="635"/>
-                <wp:effectExtent l="0" t="0" r="0" b="0"/>
-                <wp:wrapSquare wrapText="bothSides"/>
-                <wp:docPr id="53" name="Text Box 53"/>
-                <wp:cNvGraphicFramePr/>
-                <a:graphic xmlns:a="http://schemas.openxmlformats.org/drawingml/2006/main">
-                  <a:graphicData uri="http://schemas.microsoft.com/office/word/2010/wordprocessingShape">
-                    <wps:wsp>
-                      <wps:cNvSpPr txBox="1"/>
-                      <wps:spPr>
-                        <a:xfrm>
-                          <a:off x="0" y="0"/>
-                          <a:ext cx="2338705" cy="635"/>
-                        </a:xfrm>
-                        <a:prstGeom prst="rect">
-                          <a:avLst/>
-                        </a:prstGeom>
-                        <a:solidFill>
-                          <a:prstClr val="white"/>
-                        </a:solidFill>
-                        <a:ln>
-                          <a:noFill/>
-                        </a:ln>
-                        <a:effectLst/>
-                      </wps:spPr>
-                      <wps:txbx>
-                        <w:txbxContent>
-                          <w:p>
-                            <w:pPr>
-                              <w:pStyle w:val="Caption"/>
-                              <w:rPr>
-                                <w:noProof/>
-                              </w:rPr>
-                            </w:pPr>
-                            <w:r>
-                              <w:t>Figura 4 – Exemplo de layout das notícias com o menu aberto.</w:t>
-                            </w:r>
-                          </w:p>
-                        </w:txbxContent>
-                      </wps:txbx>
-                      <wps:bodyPr rot="0" spcFirstLastPara="0" vertOverflow="overflow" horzOverflow="overflow" vert="horz" wrap="square" lIns="0" tIns="0" rIns="0" bIns="0" numCol="1" spcCol="0" rtlCol="0" fromWordArt="0" anchor="t" anchorCtr="0" forceAA="0" compatLnSpc="1">
-                        <a:prstTxWarp prst="textNoShape">
-                          <a:avLst/>
-                        </a:prstTxWarp>
-                        <a:spAutoFit/>
-                      </wps:bodyPr>
-                    </wps:wsp>
-                  </a:graphicData>
-                </a:graphic>
-              </wp:anchor>
-            </w:drawing>
-          </mc:Choice>
-          <mc:Fallback>
-            <w:pict>
-              <v:shape w14:anchorId="66AFE23C" id="Text Box 53" o:spid="_x0000_s1031" type="#_x0000_t202" style="position:absolute;margin-left:239.2pt;margin-top:303.05pt;width:184.15pt;height:.05pt;z-index:251707392;visibility:visible;mso-wrap-style:square;mso-wrap-distance-left:9pt;mso-wrap-distance-top:0;mso-wrap-distance-right:9pt;mso-wrap-distance-bottom:0;mso-position-horizontal:absolute;mso-position-horizontal-relative:text;mso-position-vertical:absolute;mso-position-vertical-relative:text;v-text-anchor:top" o:gfxdata="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" stroked="f">
-                <v:textbox style="mso-fit-shape-to-text:t" inset="0,0,0,0">
-                  <w:txbxContent>
-                    <w:p>
-                      <w:pPr>
-                        <w:pStyle w:val="Caption"/>
-                        <w:rPr>
-                          <w:noProof/>
-                        </w:rPr>
-                      </w:pPr>
-                      <w:r>
-                        <w:t>Figura 4 – Exemplo de layout das notícias com o menu aberto.</w:t>
                       </w:r>
                     </w:p>
                   </w:txbxContent>
@@ -5817,7 +6053,7 @@
                                           <pic:cNvPicPr/>
                                         </pic:nvPicPr>
                                         <pic:blipFill>
-                                          <a:blip r:embed="rId12">
+                                          <a:blip r:embed="rId14">
                                             <a:extLst>
                                               <a:ext uri="{28A0092B-C50C-407E-A947-70E740481C1C}">
                                                 <a14:useLocalDpi xmlns:a14="http://schemas.microsoft.com/office/drawing/2010/main" val="0"/>
@@ -5887,7 +6123,7 @@
                                     <pic:cNvPicPr/>
                                   </pic:nvPicPr>
                                   <pic:blipFill>
-                                    <a:blip r:embed="rId12">
+                                    <a:blip r:embed="rId15">
                                       <a:extLst>
                                         <a:ext uri="{28A0092B-C50C-407E-A947-70E740481C1C}">
                                           <a14:useLocalDpi xmlns:a14="http://schemas.microsoft.com/office/drawing/2010/main" val="0"/>
@@ -5926,11 +6162,11 @@
         <w:br w:type="page"/>
       </w:r>
     </w:p>
+    <w:bookmarkStart w:id="21" w:name="_Toc409429118"/>
     <w:p>
       <w:pPr>
         <w:pStyle w:val="Heading2"/>
       </w:pPr>
-      <w:bookmarkStart w:id="21" w:name="_Toc409385094"/>
       <w:r>
         <w:rPr>
           <w:noProof/>
@@ -6008,7 +6244,7 @@
                                           <pic:cNvPicPr/>
                                         </pic:nvPicPr>
                                         <pic:blipFill>
-                                          <a:blip r:embed="rId13">
+                                          <a:blip r:embed="rId16">
                                             <a:extLst>
                                               <a:ext uri="{28A0092B-C50C-407E-A947-70E740481C1C}">
                                                 <a14:useLocalDpi xmlns:a14="http://schemas.microsoft.com/office/drawing/2010/main" val="0"/>
@@ -6084,7 +6320,7 @@
                                     <pic:cNvPicPr/>
                                   </pic:nvPicPr>
                                   <pic:blipFill>
-                                    <a:blip r:embed="rId13">
+                                    <a:blip r:embed="rId17">
                                       <a:extLst>
                                         <a:ext uri="{28A0092B-C50C-407E-A947-70E740481C1C}">
                                           <a14:useLocalDpi xmlns:a14="http://schemas.microsoft.com/office/drawing/2010/main" val="0"/>
@@ -6328,14 +6564,12 @@
       <w:r>
         <w:t xml:space="preserve"> presente no </w:t>
       </w:r>
-      <w:proofErr w:type="gramStart"/>
       <w:r>
         <w:rPr>
           <w:i/>
         </w:rPr>
         <w:t>layout</w:t>
       </w:r>
-      <w:proofErr w:type="gramEnd"/>
       <w:r>
         <w:t>.</w:t>
       </w:r>
@@ -6621,10 +6855,10 @@
               <wp:anchor distT="0" distB="0" distL="114300" distR="114300" simplePos="0" relativeHeight="251699200" behindDoc="0" locked="0" layoutInCell="1" allowOverlap="1" wp14:anchorId="048B2E97" wp14:editId="6A871558">
                 <wp:simplePos x="0" y="0"/>
                 <wp:positionH relativeFrom="column">
-                  <wp:posOffset>1621790</wp:posOffset>
+                  <wp:posOffset>1748955</wp:posOffset>
                 </wp:positionH>
                 <wp:positionV relativeFrom="paragraph">
-                  <wp:posOffset>4110355</wp:posOffset>
+                  <wp:posOffset>4030483</wp:posOffset>
                 </wp:positionV>
                 <wp:extent cx="2517775" cy="635"/>
                 <wp:effectExtent l="0" t="0" r="0" b="0"/>
@@ -6661,24 +6895,13 @@
                               </w:rPr>
                             </w:pPr>
                             <w:r>
-                              <w:t xml:space="preserve">             </w:t>
-                            </w:r>
-                            <w:r>
                               <w:t xml:space="preserve">Figura </w:t>
                             </w:r>
                             <w:r>
                               <w:t xml:space="preserve">6 </w:t>
                             </w:r>
                             <w:r>
-                              <w:t xml:space="preserve">– Exemplo de </w:t>
-                            </w:r>
-                            <w:proofErr w:type="gramStart"/>
-                            <w:r>
-                              <w:t>layout</w:t>
-                            </w:r>
-                            <w:proofErr w:type="gramEnd"/>
-                            <w:r>
-                              <w:t xml:space="preserve"> das turmas.</w:t>
+                              <w:t>– Exemplo de layout das turmas.</w:t>
                             </w:r>
                           </w:p>
                         </w:txbxContent>
@@ -6697,7 +6920,7 @@
           </mc:Choice>
           <mc:Fallback>
             <w:pict>
-              <v:shape w14:anchorId="048B2E97" id="Text Box 46" o:spid="_x0000_s1034" type="#_x0000_t202" style="position:absolute;margin-left:127.7pt;margin-top:323.65pt;width:198.25pt;height:.05pt;z-index:251699200;visibility:visible;mso-wrap-style:square;mso-wrap-distance-left:9pt;mso-wrap-distance-top:0;mso-wrap-distance-right:9pt;mso-wrap-distance-bottom:0;mso-position-horizontal:absolute;mso-position-horizontal-relative:text;mso-position-vertical:absolute;mso-position-vertical-relative:text;v-text-anchor:top" o:gfxdata="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" stroked="f">
+              <v:shape w14:anchorId="048B2E97" id="Text Box 46" o:spid="_x0000_s1034" type="#_x0000_t202" style="position:absolute;margin-left:137.7pt;margin-top:317.35pt;width:198.25pt;height:.05pt;z-index:251699200;visibility:visible;mso-wrap-style:square;mso-wrap-distance-left:9pt;mso-wrap-distance-top:0;mso-wrap-distance-right:9pt;mso-wrap-distance-bottom:0;mso-position-horizontal:absolute;mso-position-horizontal-relative:text;mso-position-vertical:absolute;mso-position-vertical-relative:text;v-text-anchor:top" o:gfxdata="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" stroked="f">
                 <v:textbox style="mso-fit-shape-to-text:t" inset="0,0,0,0">
                   <w:txbxContent>
                     <w:p>
@@ -6707,9 +6930,6 @@
                           <w:noProof/>
                         </w:rPr>
                       </w:pPr>
-                      <w:r>
-                        <w:t xml:space="preserve">             </w:t>
-                      </w:r>
                       <w:r>
                         <w:t xml:space="preserve">Figura </w:t>
                       </w:r>
@@ -6822,7 +7042,7 @@
                                           <pic:cNvPicPr/>
                                         </pic:nvPicPr>
                                         <pic:blipFill>
-                                          <a:blip r:embed="rId14">
+                                          <a:blip r:embed="rId18">
                                             <a:extLst>
                                               <a:ext uri="{28A0092B-C50C-407E-A947-70E740481C1C}">
                                                 <a14:useLocalDpi xmlns:a14="http://schemas.microsoft.com/office/drawing/2010/main" val="0"/>
@@ -6919,7 +7139,7 @@
                                     <pic:cNvPicPr/>
                                   </pic:nvPicPr>
                                   <pic:blipFill>
-                                    <a:blip r:embed="rId14">
+                                    <a:blip r:embed="rId19">
                                       <a:extLst>
                                         <a:ext uri="{28A0092B-C50C-407E-A947-70E740481C1C}">
                                           <a14:useLocalDpi xmlns:a14="http://schemas.microsoft.com/office/drawing/2010/main" val="0"/>
@@ -6971,7 +7191,7 @@
       <w:pPr>
         <w:pStyle w:val="Heading2"/>
       </w:pPr>
-      <w:bookmarkStart w:id="22" w:name="_Toc409385095"/>
+      <w:bookmarkStart w:id="22" w:name="_Toc409429119"/>
       <w:r>
         <w:lastRenderedPageBreak/>
         <w:t>Trabalhos</w:t>
@@ -7169,7 +7389,7 @@
                                           <pic:cNvPicPr/>
                                         </pic:nvPicPr>
                                         <pic:blipFill>
-                                          <a:blip r:embed="rId15">
+                                          <a:blip r:embed="rId20">
                                             <a:extLst>
                                               <a:ext uri="{28A0092B-C50C-407E-A947-70E740481C1C}">
                                                 <a14:useLocalDpi xmlns:a14="http://schemas.microsoft.com/office/drawing/2010/main" val="0"/>
@@ -7245,7 +7465,7 @@
                                     <pic:cNvPicPr/>
                                   </pic:nvPicPr>
                                   <pic:blipFill>
-                                    <a:blip r:embed="rId15">
+                                    <a:blip r:embed="rId21">
                                       <a:extLst>
                                         <a:ext uri="{28A0092B-C50C-407E-A947-70E740481C1C}">
                                           <a14:useLocalDpi xmlns:a14="http://schemas.microsoft.com/office/drawing/2010/main" val="0"/>
@@ -7329,42 +7549,12 @@
       <w:r>
         <w:t>“</w:t>
       </w:r>
-      <w:proofErr w:type="spellStart"/>
       <w:r>
         <w:rPr>
           <w:i/>
         </w:rPr>
-        <w:t>See</w:t>
-      </w:r>
-      <w:proofErr w:type="spellEnd"/>
-      <w:r>
-        <w:rPr>
-          <w:i/>
-        </w:rPr>
-        <w:t xml:space="preserve"> </w:t>
-      </w:r>
-      <w:proofErr w:type="spellStart"/>
-      <w:r>
-        <w:rPr>
-          <w:i/>
-        </w:rPr>
-        <w:t>Work</w:t>
-      </w:r>
-      <w:proofErr w:type="spellEnd"/>
-      <w:r>
-        <w:rPr>
-          <w:i/>
-        </w:rPr>
-        <w:t xml:space="preserve"> </w:t>
-      </w:r>
-      <w:proofErr w:type="spellStart"/>
-      <w:r>
-        <w:rPr>
-          <w:i/>
-        </w:rPr>
-        <w:t>Items</w:t>
-      </w:r>
-      <w:proofErr w:type="spellEnd"/>
+        <w:t>See Work Items</w:t>
+      </w:r>
       <w:r>
         <w:rPr>
           <w:i/>
@@ -7386,14 +7576,12 @@
       <w:r>
         <w:t xml:space="preserve">Os trabalhos de uma turma são disponibilizados ao utilizador através de uma lista, onde cada item dessa lista contém três </w:t>
       </w:r>
-      <w:proofErr w:type="spellStart"/>
       <w:r>
         <w:rPr>
           <w:i/>
         </w:rPr>
         <w:t>TextView</w:t>
       </w:r>
-      <w:proofErr w:type="spellEnd"/>
       <w:r>
         <w:t>, referentes ao nome da turma, ao título do trabalho e à data limite de entrega.</w:t>
       </w:r>
@@ -7470,7 +7658,6 @@
       <w:r>
         <w:t xml:space="preserve">ia do </w:t>
       </w:r>
-      <w:proofErr w:type="spellStart"/>
       <w:r>
         <w:rPr>
           <w:b/>
@@ -7485,7 +7672,6 @@
         </w:rPr>
         <w:t>orkItemsCustomAdapter</w:t>
       </w:r>
-      <w:proofErr w:type="spellEnd"/>
       <w:r>
         <w:t xml:space="preserve">, que preenche a </w:t>
       </w:r>
@@ -7498,14 +7684,12 @@
       <w:r>
         <w:t xml:space="preserve"> presente no </w:t>
       </w:r>
-      <w:proofErr w:type="gramStart"/>
       <w:r>
         <w:rPr>
           <w:i/>
         </w:rPr>
         <w:t>layout</w:t>
       </w:r>
-      <w:proofErr w:type="gramEnd"/>
       <w:r>
         <w:t xml:space="preserve"> com base nesse </w:t>
       </w:r>
@@ -7543,14 +7727,12 @@
       <w:r>
         <w:t xml:space="preserve">, que abre a página na internet correspondente ao </w:t>
       </w:r>
-      <w:proofErr w:type="gramStart"/>
       <w:r>
         <w:rPr>
           <w:i/>
         </w:rPr>
         <w:t>link</w:t>
       </w:r>
-      <w:proofErr w:type="gramEnd"/>
       <w:r>
         <w:t xml:space="preserve"> do trabalho.</w:t>
       </w:r>
@@ -7614,7 +7796,228 @@
         <mc:AlternateContent>
           <mc:Choice Requires="wps">
             <w:drawing>
-              <wp:anchor distT="0" distB="0" distL="114300" distR="114300" simplePos="0" relativeHeight="251692032" behindDoc="0" locked="0" layoutInCell="1" allowOverlap="1">
+              <wp:anchor distT="0" distB="0" distL="114300" distR="114300" simplePos="0" relativeHeight="251709440" behindDoc="0" locked="0" layoutInCell="1" allowOverlap="1" wp14:anchorId="21C19B89" wp14:editId="1B788FCB">
+                <wp:simplePos x="0" y="0"/>
+                <wp:positionH relativeFrom="column">
+                  <wp:posOffset>3094189</wp:posOffset>
+                </wp:positionH>
+                <wp:positionV relativeFrom="paragraph">
+                  <wp:posOffset>3635569</wp:posOffset>
+                </wp:positionV>
+                <wp:extent cx="2148840" cy="635"/>
+                <wp:effectExtent l="0" t="0" r="0" b="0"/>
+                <wp:wrapSquare wrapText="bothSides"/>
+                <wp:docPr id="54" name="Text Box 54"/>
+                <wp:cNvGraphicFramePr/>
+                <a:graphic xmlns:a="http://schemas.openxmlformats.org/drawingml/2006/main">
+                  <a:graphicData uri="http://schemas.microsoft.com/office/word/2010/wordprocessingShape">
+                    <wps:wsp>
+                      <wps:cNvSpPr txBox="1"/>
+                      <wps:spPr>
+                        <a:xfrm>
+                          <a:off x="0" y="0"/>
+                          <a:ext cx="2148840" cy="635"/>
+                        </a:xfrm>
+                        <a:prstGeom prst="rect">
+                          <a:avLst/>
+                        </a:prstGeom>
+                        <a:solidFill>
+                          <a:prstClr val="white"/>
+                        </a:solidFill>
+                        <a:ln>
+                          <a:noFill/>
+                        </a:ln>
+                        <a:effectLst/>
+                      </wps:spPr>
+                      <wps:txbx>
+                        <w:txbxContent>
+                          <w:p>
+                            <w:pPr>
+                              <w:pStyle w:val="Caption"/>
+                              <w:rPr>
+                                <w:noProof/>
+                              </w:rPr>
+                            </w:pPr>
+                            <w:r>
+                              <w:t>Figura 9 – Exemplo do layout dos trabalhos com o menu aberto.</w:t>
+                            </w:r>
+                          </w:p>
+                        </w:txbxContent>
+                      </wps:txbx>
+                      <wps:bodyPr rot="0" spcFirstLastPara="0" vertOverflow="overflow" horzOverflow="overflow" vert="horz" wrap="square" lIns="0" tIns="0" rIns="0" bIns="0" numCol="1" spcCol="0" rtlCol="0" fromWordArt="0" anchor="t" anchorCtr="0" forceAA="0" compatLnSpc="1">
+                        <a:prstTxWarp prst="textNoShape">
+                          <a:avLst/>
+                        </a:prstTxWarp>
+                        <a:spAutoFit/>
+                      </wps:bodyPr>
+                    </wps:wsp>
+                  </a:graphicData>
+                </a:graphic>
+              </wp:anchor>
+            </w:drawing>
+          </mc:Choice>
+          <mc:Fallback>
+            <w:pict>
+              <v:shape w14:anchorId="21C19B89" id="Text Box 54" o:spid="_x0000_s1038" type="#_x0000_t202" style="position:absolute;margin-left:243.65pt;margin-top:286.25pt;width:169.2pt;height:.05pt;z-index:251709440;visibility:visible;mso-wrap-style:square;mso-wrap-distance-left:9pt;mso-wrap-distance-top:0;mso-wrap-distance-right:9pt;mso-wrap-distance-bottom:0;mso-position-horizontal:absolute;mso-position-horizontal-relative:text;mso-position-vertical:absolute;mso-position-vertical-relative:text;v-text-anchor:top" o:gfxdata="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" stroked="f">
+                <v:textbox style="mso-fit-shape-to-text:t" inset="0,0,0,0">
+                  <w:txbxContent>
+                    <w:p>
+                      <w:pPr>
+                        <w:pStyle w:val="Caption"/>
+                        <w:rPr>
+                          <w:noProof/>
+                        </w:rPr>
+                      </w:pPr>
+                      <w:r>
+                        <w:t xml:space="preserve">Figura 9 – Exemplo do </w:t>
+                      </w:r>
+                      <w:proofErr w:type="gramStart"/>
+                      <w:r>
+                        <w:t>layout</w:t>
+                      </w:r>
+                      <w:proofErr w:type="gramEnd"/>
+                      <w:r>
+                        <w:t xml:space="preserve"> dos trabalhos com o menu aberto.</w:t>
+                      </w:r>
+                    </w:p>
+                  </w:txbxContent>
+                </v:textbox>
+                <w10:wrap type="square"/>
+              </v:shape>
+            </w:pict>
+          </mc:Fallback>
+        </mc:AlternateContent>
+      </w:r>
+      <w:r>
+        <w:rPr>
+          <w:noProof/>
+          <w:lang w:eastAsia="pt-PT"/>
+        </w:rPr>
+        <mc:AlternateContent>
+          <mc:Choice Requires="wps">
+            <w:drawing>
+              <wp:anchor distT="0" distB="0" distL="114300" distR="114300" simplePos="0" relativeHeight="251703296" behindDoc="0" locked="0" layoutInCell="1" allowOverlap="1" wp14:anchorId="6B5A7F79" wp14:editId="09D93055">
+                <wp:simplePos x="0" y="0"/>
+                <wp:positionH relativeFrom="margin">
+                  <wp:posOffset>287131</wp:posOffset>
+                </wp:positionH>
+                <wp:positionV relativeFrom="paragraph">
+                  <wp:posOffset>3671653</wp:posOffset>
+                </wp:positionV>
+                <wp:extent cx="2106930" cy="635"/>
+                <wp:effectExtent l="0" t="0" r="7620" b="0"/>
+                <wp:wrapSquare wrapText="bothSides"/>
+                <wp:docPr id="49" name="Text Box 49"/>
+                <wp:cNvGraphicFramePr/>
+                <a:graphic xmlns:a="http://schemas.openxmlformats.org/drawingml/2006/main">
+                  <a:graphicData uri="http://schemas.microsoft.com/office/word/2010/wordprocessingShape">
+                    <wps:wsp>
+                      <wps:cNvSpPr txBox="1"/>
+                      <wps:spPr>
+                        <a:xfrm>
+                          <a:off x="0" y="0"/>
+                          <a:ext cx="2106930" cy="635"/>
+                        </a:xfrm>
+                        <a:prstGeom prst="rect">
+                          <a:avLst/>
+                        </a:prstGeom>
+                        <a:solidFill>
+                          <a:prstClr val="white"/>
+                        </a:solidFill>
+                        <a:ln>
+                          <a:noFill/>
+                        </a:ln>
+                        <a:effectLst/>
+                      </wps:spPr>
+                      <wps:txbx>
+                        <w:txbxContent>
+                          <w:p>
+                            <w:pPr>
+                              <w:pStyle w:val="Caption"/>
+                              <w:rPr>
+                                <w:noProof/>
+                              </w:rPr>
+                            </w:pPr>
+                            <w:r>
+                              <w:t>Figur</w:t>
+                            </w:r>
+                            <w:r>
+                              <w:t xml:space="preserve">a 8 </w:t>
+                            </w:r>
+                            <w:r>
+                              <w:t xml:space="preserve">– Exemplo </w:t>
+                            </w:r>
+                            <w:r>
+                              <w:t>do layout dos trabalhos.</w:t>
+                            </w:r>
+                          </w:p>
+                        </w:txbxContent>
+                      </wps:txbx>
+                      <wps:bodyPr rot="0" spcFirstLastPara="0" vertOverflow="overflow" horzOverflow="overflow" vert="horz" wrap="square" lIns="0" tIns="0" rIns="0" bIns="0" numCol="1" spcCol="0" rtlCol="0" fromWordArt="0" anchor="t" anchorCtr="0" forceAA="0" compatLnSpc="1">
+                        <a:prstTxWarp prst="textNoShape">
+                          <a:avLst/>
+                        </a:prstTxWarp>
+                        <a:spAutoFit/>
+                      </wps:bodyPr>
+                    </wps:wsp>
+                  </a:graphicData>
+                </a:graphic>
+                <wp14:sizeRelH relativeFrom="margin">
+                  <wp14:pctWidth>0</wp14:pctWidth>
+                </wp14:sizeRelH>
+              </wp:anchor>
+            </w:drawing>
+          </mc:Choice>
+          <mc:Fallback>
+            <w:pict>
+              <v:shape w14:anchorId="6B5A7F79" id="Text Box 49" o:spid="_x0000_s1039" type="#_x0000_t202" style="position:absolute;margin-left:22.6pt;margin-top:289.1pt;width:165.9pt;height:.05pt;z-index:251703296;visibility:visible;mso-wrap-style:square;mso-width-percent:0;mso-wrap-distance-left:9pt;mso-wrap-distance-top:0;mso-wrap-distance-right:9pt;mso-wrap-distance-bottom:0;mso-position-horizontal:absolute;mso-position-horizontal-relative:margin;mso-position-vertical:absolute;mso-position-vertical-relative:text;mso-width-percent:0;mso-width-relative:margin;v-text-anchor:top" o:gfxdata="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" stroked="f">
+                <v:textbox style="mso-fit-shape-to-text:t" inset="0,0,0,0">
+                  <w:txbxContent>
+                    <w:p>
+                      <w:pPr>
+                        <w:pStyle w:val="Caption"/>
+                        <w:rPr>
+                          <w:noProof/>
+                        </w:rPr>
+                      </w:pPr>
+                      <w:r>
+                        <w:t>Figur</w:t>
+                      </w:r>
+                      <w:r>
+                        <w:t xml:space="preserve">a 8 </w:t>
+                      </w:r>
+                      <w:r>
+                        <w:t xml:space="preserve">– Exemplo </w:t>
+                      </w:r>
+                      <w:r>
+                        <w:t xml:space="preserve">do </w:t>
+                      </w:r>
+                      <w:proofErr w:type="gramStart"/>
+                      <w:r>
+                        <w:t>layout</w:t>
+                      </w:r>
+                      <w:proofErr w:type="gramEnd"/>
+                      <w:r>
+                        <w:t xml:space="preserve"> dos trabalhos.</w:t>
+                      </w:r>
+                    </w:p>
+                  </w:txbxContent>
+                </v:textbox>
+                <w10:wrap type="square" anchorx="margin"/>
+              </v:shape>
+            </w:pict>
+          </mc:Fallback>
+        </mc:AlternateContent>
+      </w:r>
+      <w:r>
+        <w:rPr>
+          <w:noProof/>
+          <w:lang w:eastAsia="pt-PT"/>
+        </w:rPr>
+        <mc:AlternateContent>
+          <mc:Choice Requires="wps">
+            <w:drawing>
+              <wp:anchor distT="0" distB="0" distL="114300" distR="114300" simplePos="0" relativeHeight="251692032" behindDoc="0" locked="0" layoutInCell="1" allowOverlap="1" wp14:anchorId="6C1FEB97" wp14:editId="1F9E0155">
                 <wp:simplePos x="0" y="0"/>
                 <wp:positionH relativeFrom="column">
                   <wp:posOffset>207976</wp:posOffset>
@@ -7667,7 +8070,7 @@
                                 <w:lang w:eastAsia="pt-PT"/>
                               </w:rPr>
                               <w:drawing>
-                                <wp:inline distT="0" distB="0" distL="0" distR="0" wp14:anchorId="38655D2A" wp14:editId="23B3E615">
+                                <wp:inline distT="0" distB="0" distL="0" distR="0" wp14:anchorId="4C2AFAB4" wp14:editId="27E0A562">
                                   <wp:extent cx="1968500" cy="3309582"/>
                                   <wp:effectExtent l="0" t="0" r="0" b="5715"/>
                                   <wp:docPr id="41" name="Picture 41"/>
@@ -7682,7 +8085,7 @@
                                           <pic:cNvPicPr/>
                                         </pic:nvPicPr>
                                         <pic:blipFill>
-                                          <a:blip r:embed="rId16">
+                                          <a:blip r:embed="rId22">
                                             <a:extLst>
                                               <a:ext uri="{28A0092B-C50C-407E-A947-70E740481C1C}">
                                                 <a14:useLocalDpi xmlns:a14="http://schemas.microsoft.com/office/drawing/2010/main" val="0"/>
@@ -7722,7 +8125,7 @@
           </mc:Choice>
           <mc:Fallback>
             <w:pict>
-              <v:shape id="_x0000_s1038" type="#_x0000_t202" style="position:absolute;margin-left:16.4pt;margin-top:19.95pt;width:169.2pt;height:268.1pt;z-index:251692032;visibility:visible;mso-wrap-style:square;mso-wrap-distance-left:9pt;mso-wrap-distance-top:0;mso-wrap-distance-right:9pt;mso-wrap-distance-bottom:0;mso-position-horizontal:absolute;mso-position-horizontal-relative:text;mso-position-vertical:absolute;mso-position-vertical-relative:text;v-text-anchor:top" o:gfxdata="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" stroked="f">
+              <v:shape w14:anchorId="6C1FEB97" id="_x0000_s1040" type="#_x0000_t202" style="position:absolute;margin-left:16.4pt;margin-top:19.95pt;width:169.2pt;height:268.1pt;z-index:251692032;visibility:visible;mso-wrap-style:square;mso-wrap-distance-left:9pt;mso-wrap-distance-top:0;mso-wrap-distance-right:9pt;mso-wrap-distance-bottom:0;mso-position-horizontal:absolute;mso-position-horizontal-relative:text;mso-position-vertical:absolute;mso-position-vertical-relative:text;v-text-anchor:top" o:gfxdata="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" stroked="f">
                 <v:textbox>
                   <w:txbxContent>
                     <w:p>
@@ -7737,7 +8140,7 @@
                           <w:lang w:eastAsia="pt-PT"/>
                         </w:rPr>
                         <w:drawing>
-                          <wp:inline distT="0" distB="0" distL="0" distR="0" wp14:anchorId="38655D2A" wp14:editId="23B3E615">
+                          <wp:inline distT="0" distB="0" distL="0" distR="0" wp14:anchorId="4C2AFAB4" wp14:editId="27E0A562">
                             <wp:extent cx="1968500" cy="3309582"/>
                             <wp:effectExtent l="0" t="0" r="0" b="5715"/>
                             <wp:docPr id="41" name="Picture 41"/>
@@ -7752,7 +8155,7 @@
                                     <pic:cNvPicPr/>
                                   </pic:nvPicPr>
                                   <pic:blipFill>
-                                    <a:blip r:embed="rId16">
+                                    <a:blip r:embed="rId23">
                                       <a:extLst>
                                         <a:ext uri="{28A0092B-C50C-407E-A947-70E740481C1C}">
                                           <a14:useLocalDpi xmlns:a14="http://schemas.microsoft.com/office/drawing/2010/main" val="0"/>
@@ -7795,115 +8198,7 @@
         <mc:AlternateContent>
           <mc:Choice Requires="wps">
             <w:drawing>
-              <wp:anchor distT="0" distB="0" distL="114300" distR="114300" simplePos="0" relativeHeight="251709440" behindDoc="0" locked="0" layoutInCell="1" allowOverlap="1" wp14:anchorId="537B7B65" wp14:editId="4339A29D">
-                <wp:simplePos x="0" y="0"/>
-                <wp:positionH relativeFrom="column">
-                  <wp:posOffset>3006725</wp:posOffset>
-                </wp:positionH>
-                <wp:positionV relativeFrom="paragraph">
-                  <wp:posOffset>3707130</wp:posOffset>
-                </wp:positionV>
-                <wp:extent cx="2148840" cy="635"/>
-                <wp:effectExtent l="0" t="0" r="0" b="0"/>
-                <wp:wrapSquare wrapText="bothSides"/>
-                <wp:docPr id="54" name="Text Box 54"/>
-                <wp:cNvGraphicFramePr/>
-                <a:graphic xmlns:a="http://schemas.openxmlformats.org/drawingml/2006/main">
-                  <a:graphicData uri="http://schemas.microsoft.com/office/word/2010/wordprocessingShape">
-                    <wps:wsp>
-                      <wps:cNvSpPr txBox="1"/>
-                      <wps:spPr>
-                        <a:xfrm>
-                          <a:off x="0" y="0"/>
-                          <a:ext cx="2148840" cy="635"/>
-                        </a:xfrm>
-                        <a:prstGeom prst="rect">
-                          <a:avLst/>
-                        </a:prstGeom>
-                        <a:solidFill>
-                          <a:prstClr val="white"/>
-                        </a:solidFill>
-                        <a:ln>
-                          <a:noFill/>
-                        </a:ln>
-                        <a:effectLst/>
-                      </wps:spPr>
-                      <wps:txbx>
-                        <w:txbxContent>
-                          <w:p>
-                            <w:pPr>
-                              <w:pStyle w:val="Caption"/>
-                              <w:rPr>
-                                <w:noProof/>
-                              </w:rPr>
-                            </w:pPr>
-                            <w:r>
-                              <w:t xml:space="preserve">Figura 9 – Exemplo do </w:t>
-                            </w:r>
-                            <w:proofErr w:type="gramStart"/>
-                            <w:r>
-                              <w:t>layout</w:t>
-                            </w:r>
-                            <w:proofErr w:type="gramEnd"/>
-                            <w:r>
-                              <w:t xml:space="preserve"> dos trabalhos com o menu aberto.</w:t>
-                            </w:r>
-                          </w:p>
-                        </w:txbxContent>
-                      </wps:txbx>
-                      <wps:bodyPr rot="0" spcFirstLastPara="0" vertOverflow="overflow" horzOverflow="overflow" vert="horz" wrap="square" lIns="0" tIns="0" rIns="0" bIns="0" numCol="1" spcCol="0" rtlCol="0" fromWordArt="0" anchor="t" anchorCtr="0" forceAA="0" compatLnSpc="1">
-                        <a:prstTxWarp prst="textNoShape">
-                          <a:avLst/>
-                        </a:prstTxWarp>
-                        <a:spAutoFit/>
-                      </wps:bodyPr>
-                    </wps:wsp>
-                  </a:graphicData>
-                </a:graphic>
-              </wp:anchor>
-            </w:drawing>
-          </mc:Choice>
-          <mc:Fallback>
-            <w:pict>
-              <v:shape w14:anchorId="537B7B65" id="Text Box 54" o:spid="_x0000_s1039" type="#_x0000_t202" style="position:absolute;margin-left:236.75pt;margin-top:291.9pt;width:169.2pt;height:.05pt;z-index:251709440;visibility:visible;mso-wrap-style:square;mso-wrap-distance-left:9pt;mso-wrap-distance-top:0;mso-wrap-distance-right:9pt;mso-wrap-distance-bottom:0;mso-position-horizontal:absolute;mso-position-horizontal-relative:text;mso-position-vertical:absolute;mso-position-vertical-relative:text;v-text-anchor:top" o:gfxdata="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" stroked="f">
-                <v:textbox style="mso-fit-shape-to-text:t" inset="0,0,0,0">
-                  <w:txbxContent>
-                    <w:p>
-                      <w:pPr>
-                        <w:pStyle w:val="Caption"/>
-                        <w:rPr>
-                          <w:noProof/>
-                        </w:rPr>
-                      </w:pPr>
-                      <w:r>
-                        <w:t xml:space="preserve">Figura 9 – Exemplo do </w:t>
-                      </w:r>
-                      <w:proofErr w:type="gramStart"/>
-                      <w:r>
-                        <w:t>layout</w:t>
-                      </w:r>
-                      <w:proofErr w:type="gramEnd"/>
-                      <w:r>
-                        <w:t xml:space="preserve"> dos trabalhos com o menu aberto.</w:t>
-                      </w:r>
-                    </w:p>
-                  </w:txbxContent>
-                </v:textbox>
-                <w10:wrap type="square"/>
-              </v:shape>
-            </w:pict>
-          </mc:Fallback>
-        </mc:AlternateContent>
-      </w:r>
-      <w:r>
-        <w:rPr>
-          <w:noProof/>
-          <w:lang w:eastAsia="pt-PT"/>
-        </w:rPr>
-        <mc:AlternateContent>
-          <mc:Choice Requires="wps">
-            <w:drawing>
-              <wp:anchor distT="0" distB="0" distL="114300" distR="114300" simplePos="0" relativeHeight="251693056" behindDoc="0" locked="0" layoutInCell="1" allowOverlap="1">
+              <wp:anchor distT="0" distB="0" distL="114300" distR="114300" simplePos="0" relativeHeight="251693056" behindDoc="0" locked="0" layoutInCell="1" allowOverlap="1" wp14:anchorId="64E5AAF8" wp14:editId="59DCC8B4">
                 <wp:simplePos x="0" y="0"/>
                 <wp:positionH relativeFrom="column">
                   <wp:posOffset>3006835</wp:posOffset>
@@ -7956,7 +8251,7 @@
                                 <w:lang w:eastAsia="pt-PT"/>
                               </w:rPr>
                               <w:drawing>
-                                <wp:inline distT="0" distB="0" distL="0" distR="0" wp14:anchorId="478E7497" wp14:editId="3F1BB134">
+                                <wp:inline distT="0" distB="0" distL="0" distR="0" wp14:anchorId="7D61AE2F" wp14:editId="27644C5E">
                                   <wp:extent cx="1968500" cy="3299791"/>
                                   <wp:effectExtent l="0" t="0" r="0" b="0"/>
                                   <wp:docPr id="43" name="Picture 43"/>
@@ -7971,7 +8266,7 @@
                                           <pic:cNvPicPr/>
                                         </pic:nvPicPr>
                                         <pic:blipFill>
-                                          <a:blip r:embed="rId17">
+                                          <a:blip r:embed="rId24">
                                             <a:extLst>
                                               <a:ext uri="{28A0092B-C50C-407E-A947-70E740481C1C}">
                                                 <a14:useLocalDpi xmlns:a14="http://schemas.microsoft.com/office/drawing/2010/main" val="0"/>
@@ -8011,7 +8306,7 @@
           </mc:Choice>
           <mc:Fallback>
             <w:pict>
-              <v:shape id="_x0000_s1040" type="#_x0000_t202" style="position:absolute;margin-left:236.75pt;margin-top:19.35pt;width:169.2pt;height:268.1pt;z-index:251693056;visibility:visible;mso-wrap-style:square;mso-wrap-distance-left:9pt;mso-wrap-distance-top:0;mso-wrap-distance-right:9pt;mso-wrap-distance-bottom:0;mso-position-horizontal:absolute;mso-position-horizontal-relative:text;mso-position-vertical:absolute;mso-position-vertical-relative:text;v-text-anchor:top" o:gfxdata="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" stroked="f">
+              <v:shape w14:anchorId="64E5AAF8" id="_x0000_s1041" type="#_x0000_t202" style="position:absolute;margin-left:236.75pt;margin-top:19.35pt;width:169.2pt;height:268.1pt;z-index:251693056;visibility:visible;mso-wrap-style:square;mso-wrap-distance-left:9pt;mso-wrap-distance-top:0;mso-wrap-distance-right:9pt;mso-wrap-distance-bottom:0;mso-position-horizontal:absolute;mso-position-horizontal-relative:text;mso-position-vertical:absolute;mso-position-vertical-relative:text;v-text-anchor:top" o:gfxdata="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" stroked="f">
                 <v:textbox>
                   <w:txbxContent>
                     <w:p>
@@ -8026,7 +8321,7 @@
                           <w:lang w:eastAsia="pt-PT"/>
                         </w:rPr>
                         <w:drawing>
-                          <wp:inline distT="0" distB="0" distL="0" distR="0" wp14:anchorId="478E7497" wp14:editId="3F1BB134">
+                          <wp:inline distT="0" distB="0" distL="0" distR="0" wp14:anchorId="7D61AE2F" wp14:editId="27644C5E">
                             <wp:extent cx="1968500" cy="3299791"/>
                             <wp:effectExtent l="0" t="0" r="0" b="0"/>
                             <wp:docPr id="43" name="Picture 43"/>
@@ -8041,7 +8336,7 @@
                                     <pic:cNvPicPr/>
                                   </pic:nvPicPr>
                                   <pic:blipFill>
-                                    <a:blip r:embed="rId17">
+                                    <a:blip r:embed="rId25">
                                       <a:extLst>
                                         <a:ext uri="{28A0092B-C50C-407E-A947-70E740481C1C}">
                                           <a14:useLocalDpi xmlns:a14="http://schemas.microsoft.com/office/drawing/2010/main" val="0"/>
@@ -8077,136 +8372,10 @@
         </mc:AlternateContent>
       </w:r>
       <w:r>
-        <w:rPr>
-          <w:noProof/>
-          <w:lang w:eastAsia="pt-PT"/>
-        </w:rPr>
-        <mc:AlternateContent>
-          <mc:Choice Requires="wps">
-            <w:drawing>
-              <wp:anchor distT="0" distB="0" distL="114300" distR="114300" simplePos="0" relativeHeight="251703296" behindDoc="0" locked="0" layoutInCell="1" allowOverlap="1" wp14:anchorId="691ACA03" wp14:editId="43C4B2E6">
-                <wp:simplePos x="0" y="0"/>
-                <wp:positionH relativeFrom="column">
-                  <wp:posOffset>207645</wp:posOffset>
-                </wp:positionH>
-                <wp:positionV relativeFrom="paragraph">
-                  <wp:posOffset>3714750</wp:posOffset>
-                </wp:positionV>
-                <wp:extent cx="4947285" cy="635"/>
-                <wp:effectExtent l="0" t="0" r="0" b="0"/>
-                <wp:wrapSquare wrapText="bothSides"/>
-                <wp:docPr id="49" name="Text Box 49"/>
-                <wp:cNvGraphicFramePr/>
-                <a:graphic xmlns:a="http://schemas.openxmlformats.org/drawingml/2006/main">
-                  <a:graphicData uri="http://schemas.microsoft.com/office/word/2010/wordprocessingShape">
-                    <wps:wsp>
-                      <wps:cNvSpPr txBox="1"/>
-                      <wps:spPr>
-                        <a:xfrm>
-                          <a:off x="0" y="0"/>
-                          <a:ext cx="4947285" cy="635"/>
-                        </a:xfrm>
-                        <a:prstGeom prst="rect">
-                          <a:avLst/>
-                        </a:prstGeom>
-                        <a:solidFill>
-                          <a:prstClr val="white"/>
-                        </a:solidFill>
-                        <a:ln>
-                          <a:noFill/>
-                        </a:ln>
-                        <a:effectLst/>
-                      </wps:spPr>
-                      <wps:txbx>
-                        <w:txbxContent>
-                          <w:p>
-                            <w:pPr>
-                              <w:pStyle w:val="Caption"/>
-                              <w:rPr>
-                                <w:noProof/>
-                              </w:rPr>
-                            </w:pPr>
-                            <w:r>
-                              <w:t>Figur</w:t>
-                            </w:r>
-                            <w:r>
-                              <w:t xml:space="preserve">a 8 </w:t>
-                            </w:r>
-                            <w:r>
-                              <w:t xml:space="preserve">– Exemplo </w:t>
-                            </w:r>
-                            <w:r>
-                              <w:t xml:space="preserve">do </w:t>
-                            </w:r>
-                            <w:proofErr w:type="gramStart"/>
-                            <w:r>
-                              <w:t>layout</w:t>
-                            </w:r>
-                            <w:proofErr w:type="gramEnd"/>
-                            <w:r>
-                              <w:t xml:space="preserve"> dos trabalhos.</w:t>
-                            </w:r>
-                          </w:p>
-                        </w:txbxContent>
-                      </wps:txbx>
-                      <wps:bodyPr rot="0" spcFirstLastPara="0" vertOverflow="overflow" horzOverflow="overflow" vert="horz" wrap="square" lIns="0" tIns="0" rIns="0" bIns="0" numCol="1" spcCol="0" rtlCol="0" fromWordArt="0" anchor="t" anchorCtr="0" forceAA="0" compatLnSpc="1">
-                        <a:prstTxWarp prst="textNoShape">
-                          <a:avLst/>
-                        </a:prstTxWarp>
-                        <a:spAutoFit/>
-                      </wps:bodyPr>
-                    </wps:wsp>
-                  </a:graphicData>
-                </a:graphic>
-              </wp:anchor>
-            </w:drawing>
-          </mc:Choice>
-          <mc:Fallback>
-            <w:pict>
-              <v:shape w14:anchorId="691ACA03" id="Text Box 49" o:spid="_x0000_s1041" type="#_x0000_t202" style="position:absolute;margin-left:16.35pt;margin-top:292.5pt;width:389.55pt;height:.05pt;z-index:251703296;visibility:visible;mso-wrap-style:square;mso-wrap-distance-left:9pt;mso-wrap-distance-top:0;mso-wrap-distance-right:9pt;mso-wrap-distance-bottom:0;mso-position-horizontal:absolute;mso-position-horizontal-relative:text;mso-position-vertical:absolute;mso-position-vertical-relative:text;v-text-anchor:top" o:gfxdata="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" stroked="f">
-                <v:textbox style="mso-fit-shape-to-text:t" inset="0,0,0,0">
-                  <w:txbxContent>
-                    <w:p>
-                      <w:pPr>
-                        <w:pStyle w:val="Caption"/>
-                        <w:rPr>
-                          <w:noProof/>
-                        </w:rPr>
-                      </w:pPr>
-                      <w:r>
-                        <w:t>Figur</w:t>
-                      </w:r>
-                      <w:r>
-                        <w:t xml:space="preserve">a 8 </w:t>
-                      </w:r>
-                      <w:r>
-                        <w:t xml:space="preserve">– Exemplo </w:t>
-                      </w:r>
-                      <w:r>
-                        <w:t xml:space="preserve">do </w:t>
-                      </w:r>
-                      <w:proofErr w:type="gramStart"/>
-                      <w:r>
-                        <w:t>layout</w:t>
-                      </w:r>
-                      <w:proofErr w:type="gramEnd"/>
-                      <w:r>
-                        <w:t xml:space="preserve"> dos trabalhos.</w:t>
-                      </w:r>
-                    </w:p>
-                  </w:txbxContent>
-                </v:textbox>
-                <w10:wrap type="square"/>
-              </v:shape>
-            </w:pict>
-          </mc:Fallback>
-        </mc:AlternateContent>
-      </w:r>
-      <w:r>
         <w:br w:type="page"/>
       </w:r>
     </w:p>
-    <w:bookmarkStart w:id="23" w:name="_Toc409385096"/>
+    <w:bookmarkStart w:id="23" w:name="_Toc409429120"/>
     <w:p>
       <w:pPr>
         <w:pStyle w:val="Heading2"/>
@@ -8404,7 +8573,7 @@
                                           <pic:cNvPicPr/>
                                         </pic:nvPicPr>
                                         <pic:blipFill>
-                                          <a:blip r:embed="rId18">
+                                          <a:blip r:embed="rId26">
                                             <a:extLst>
                                               <a:ext uri="{28A0092B-C50C-407E-A947-70E740481C1C}">
                                                 <a14:useLocalDpi xmlns:a14="http://schemas.microsoft.com/office/drawing/2010/main" val="0"/>
@@ -8480,7 +8649,7 @@
                                     <pic:cNvPicPr/>
                                   </pic:nvPicPr>
                                   <pic:blipFill>
-                                    <a:blip r:embed="rId18">
+                                    <a:blip r:embed="rId27">
                                       <a:extLst>
                                         <a:ext uri="{28A0092B-C50C-407E-A947-70E740481C1C}">
                                           <a14:useLocalDpi xmlns:a14="http://schemas.microsoft.com/office/drawing/2010/main" val="0"/>
@@ -8786,14 +8955,12 @@
       <w:r>
         <w:t xml:space="preserve"> um </w:t>
       </w:r>
-      <w:proofErr w:type="spellStart"/>
       <w:r>
         <w:rPr>
           <w:i/>
         </w:rPr>
         <w:t>handler</w:t>
       </w:r>
-      <w:proofErr w:type="spellEnd"/>
       <w:r>
         <w:t xml:space="preserve"> para obter a imagem, ou seja, fazer o pedido HTTP e depois </w:t>
       </w:r>
@@ -8801,25 +8968,21 @@
         <w:lastRenderedPageBreak/>
         <w:t xml:space="preserve">é utilizado um outro </w:t>
       </w:r>
-      <w:proofErr w:type="spellStart"/>
       <w:r>
         <w:rPr>
           <w:i/>
         </w:rPr>
         <w:t>handler</w:t>
       </w:r>
-      <w:proofErr w:type="spellEnd"/>
       <w:r>
         <w:t xml:space="preserve"> para associar a imagem ao </w:t>
       </w:r>
-      <w:proofErr w:type="spellStart"/>
       <w:r>
         <w:rPr>
           <w:i/>
         </w:rPr>
         <w:t>widget</w:t>
       </w:r>
-      <w:proofErr w:type="spellEnd"/>
       <w:r>
         <w:t xml:space="preserve"> do item correspondente da lista de participantes, sendo todas estas operações feitas assincronamente.</w:t>
       </w:r>
@@ -8929,13 +9092,113 @@
         <mc:AlternateContent>
           <mc:Choice Requires="wps">
             <w:drawing>
-              <wp:anchor distT="0" distB="0" distL="114300" distR="114300" simplePos="0" relativeHeight="251715584" behindDoc="0" locked="0" layoutInCell="1" allowOverlap="1" wp14:anchorId="5C6E7E13" wp14:editId="15E78F5F">
+              <wp:anchor distT="0" distB="0" distL="114300" distR="114300" simplePos="0" relativeHeight="251717632" behindDoc="0" locked="0" layoutInCell="1" allowOverlap="1" wp14:anchorId="6272A624" wp14:editId="635C91EF">
                 <wp:simplePos x="0" y="0"/>
                 <wp:positionH relativeFrom="column">
-                  <wp:posOffset>217005</wp:posOffset>
+                  <wp:posOffset>3113570</wp:posOffset>
                 </wp:positionH>
                 <wp:positionV relativeFrom="paragraph">
-                  <wp:posOffset>4301214</wp:posOffset>
+                  <wp:posOffset>4214025</wp:posOffset>
+                </wp:positionV>
+                <wp:extent cx="2148840" cy="635"/>
+                <wp:effectExtent l="0" t="0" r="0" b="0"/>
+                <wp:wrapSquare wrapText="bothSides"/>
+                <wp:docPr id="56" name="Text Box 56"/>
+                <wp:cNvGraphicFramePr/>
+                <a:graphic xmlns:a="http://schemas.openxmlformats.org/drawingml/2006/main">
+                  <a:graphicData uri="http://schemas.microsoft.com/office/word/2010/wordprocessingShape">
+                    <wps:wsp>
+                      <wps:cNvSpPr txBox="1"/>
+                      <wps:spPr>
+                        <a:xfrm>
+                          <a:off x="0" y="0"/>
+                          <a:ext cx="2148840" cy="635"/>
+                        </a:xfrm>
+                        <a:prstGeom prst="rect">
+                          <a:avLst/>
+                        </a:prstGeom>
+                        <a:solidFill>
+                          <a:prstClr val="white"/>
+                        </a:solidFill>
+                        <a:ln>
+                          <a:noFill/>
+                        </a:ln>
+                        <a:effectLst/>
+                      </wps:spPr>
+                      <wps:txbx>
+                        <w:txbxContent>
+                          <w:p>
+                            <w:pPr>
+                              <w:pStyle w:val="Caption"/>
+                              <w:rPr>
+                                <w:noProof/>
+                              </w:rPr>
+                            </w:pPr>
+                            <w:r>
+                              <w:t>Figura 12 - Exemplo do layout dos participantes com o separador dos estudantes selecionado.</w:t>
+                            </w:r>
+                          </w:p>
+                        </w:txbxContent>
+                      </wps:txbx>
+                      <wps:bodyPr rot="0" spcFirstLastPara="0" vertOverflow="overflow" horzOverflow="overflow" vert="horz" wrap="square" lIns="0" tIns="0" rIns="0" bIns="0" numCol="1" spcCol="0" rtlCol="0" fromWordArt="0" anchor="t" anchorCtr="0" forceAA="0" compatLnSpc="1">
+                        <a:prstTxWarp prst="textNoShape">
+                          <a:avLst/>
+                        </a:prstTxWarp>
+                        <a:spAutoFit/>
+                      </wps:bodyPr>
+                    </wps:wsp>
+                  </a:graphicData>
+                </a:graphic>
+              </wp:anchor>
+            </w:drawing>
+          </mc:Choice>
+          <mc:Fallback>
+            <w:pict>
+              <v:shape w14:anchorId="6272A624" id="Text Box 56" o:spid="_x0000_s1044" type="#_x0000_t202" style="position:absolute;left:0;text-align:left;margin-left:245.15pt;margin-top:331.8pt;width:169.2pt;height:.05pt;z-index:251717632;visibility:visible;mso-wrap-style:square;mso-wrap-distance-left:9pt;mso-wrap-distance-top:0;mso-wrap-distance-right:9pt;mso-wrap-distance-bottom:0;mso-position-horizontal:absolute;mso-position-horizontal-relative:text;mso-position-vertical:absolute;mso-position-vertical-relative:text;v-text-anchor:top" o:gfxdata="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" stroked="f">
+                <v:textbox style="mso-fit-shape-to-text:t" inset="0,0,0,0">
+                  <w:txbxContent>
+                    <w:p>
+                      <w:pPr>
+                        <w:pStyle w:val="Caption"/>
+                        <w:rPr>
+                          <w:noProof/>
+                        </w:rPr>
+                      </w:pPr>
+                      <w:r>
+                        <w:t xml:space="preserve">Figura 12 - Exemplo do </w:t>
+                      </w:r>
+                      <w:proofErr w:type="gramStart"/>
+                      <w:r>
+                        <w:t>layout</w:t>
+                      </w:r>
+                      <w:proofErr w:type="gramEnd"/>
+                      <w:r>
+                        <w:t xml:space="preserve"> dos participantes com o separador dos estudantes selecionado.</w:t>
+                      </w:r>
+                    </w:p>
+                  </w:txbxContent>
+                </v:textbox>
+                <w10:wrap type="square"/>
+              </v:shape>
+            </w:pict>
+          </mc:Fallback>
+        </mc:AlternateContent>
+      </w:r>
+      <w:r>
+        <w:rPr>
+          <w:noProof/>
+          <w:lang w:eastAsia="pt-PT"/>
+        </w:rPr>
+        <mc:AlternateContent>
+          <mc:Choice Requires="wps">
+            <w:drawing>
+              <wp:anchor distT="0" distB="0" distL="114300" distR="114300" simplePos="0" relativeHeight="251715584" behindDoc="0" locked="0" layoutInCell="1" allowOverlap="1" wp14:anchorId="764E1045" wp14:editId="2BD32087">
+                <wp:simplePos x="0" y="0"/>
+                <wp:positionH relativeFrom="column">
+                  <wp:posOffset>311951</wp:posOffset>
+                </wp:positionH>
+                <wp:positionV relativeFrom="paragraph">
+                  <wp:posOffset>4221342</wp:posOffset>
                 </wp:positionV>
                 <wp:extent cx="2148840" cy="635"/>
                 <wp:effectExtent l="0" t="0" r="3810" b="6985"/>
@@ -8974,24 +9237,29 @@
                             <w:r>
                               <w:t xml:space="preserve">Figura </w:t>
                             </w:r>
-                            <w:fldSimple w:instr=" SEQ Figure \* ARABIC ">
-                              <w:r>
-                                <w:rPr>
-                                  <w:noProof/>
-                                </w:rPr>
-                                <w:t>1</w:t>
-                              </w:r>
-                            </w:fldSimple>
                             <w:r>
-                              <w:t xml:space="preserve">1 – Exemplo do </w:t>
+                              <w:fldChar w:fldCharType="begin"/>
                             </w:r>
-                            <w:proofErr w:type="gramStart"/>
                             <w:r>
-                              <w:t>layout</w:t>
+                              <w:instrText xml:space="preserve"> SEQ Figure \* ARABIC </w:instrText>
                             </w:r>
-                            <w:proofErr w:type="gramEnd"/>
                             <w:r>
-                              <w:t xml:space="preserve"> dos participantes com o separador dos professores selecionado.</w:t>
+                              <w:fldChar w:fldCharType="separate"/>
+                            </w:r>
+                            <w:r>
+                              <w:rPr>
+                                <w:noProof/>
+                              </w:rPr>
+                              <w:t>1</w:t>
+                            </w:r>
+                            <w:r>
+                              <w:rPr>
+                                <w:noProof/>
+                              </w:rPr>
+                              <w:fldChar w:fldCharType="end"/>
+                            </w:r>
+                            <w:r>
+                              <w:t>1 – Exemplo do layout dos participantes com o separador dos professores selecionado.</w:t>
                             </w:r>
                           </w:p>
                         </w:txbxContent>
@@ -9010,7 +9278,7 @@
           </mc:Choice>
           <mc:Fallback>
             <w:pict>
-              <v:shape w14:anchorId="5C6E7E13" id="Text Box 57" o:spid="_x0000_s1044" type="#_x0000_t202" style="position:absolute;left:0;text-align:left;margin-left:17.1pt;margin-top:338.7pt;width:169.2pt;height:.05pt;z-index:251715584;visibility:visible;mso-wrap-style:square;mso-wrap-distance-left:9pt;mso-wrap-distance-top:0;mso-wrap-distance-right:9pt;mso-wrap-distance-bottom:0;mso-position-horizontal:absolute;mso-position-horizontal-relative:text;mso-position-vertical:absolute;mso-position-vertical-relative:text;v-text-anchor:top" o:gfxdata="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" stroked="f">
+              <v:shape w14:anchorId="764E1045" id="Text Box 57" o:spid="_x0000_s1045" type="#_x0000_t202" style="position:absolute;left:0;text-align:left;margin-left:24.55pt;margin-top:332.4pt;width:169.2pt;height:.05pt;z-index:251715584;visibility:visible;mso-wrap-style:square;mso-wrap-distance-left:9pt;mso-wrap-distance-top:0;mso-wrap-distance-right:9pt;mso-wrap-distance-bottom:0;mso-position-horizontal:absolute;mso-position-horizontal-relative:text;mso-position-vertical:absolute;mso-position-vertical-relative:text;v-text-anchor:top" o:gfxdata="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" stroked="f">
                 <v:textbox style="mso-fit-shape-to-text:t" inset="0,0,0,0">
                   <w:txbxContent>
                     <w:p>
@@ -9039,129 +9307,13 @@
                         <w:t>1</w:t>
                       </w:r>
                       <w:r>
+                        <w:rPr>
+                          <w:noProof/>
+                        </w:rPr>
                         <w:fldChar w:fldCharType="end"/>
                       </w:r>
                       <w:r>
-                        <w:t xml:space="preserve">1 – Exemplo do </w:t>
-                      </w:r>
-                      <w:proofErr w:type="gramStart"/>
-                      <w:r>
-                        <w:t>layout</w:t>
-                      </w:r>
-                      <w:proofErr w:type="gramEnd"/>
-                      <w:r>
-                        <w:t xml:space="preserve"> dos participantes com o separador dos professores selecionado.</w:t>
-                      </w:r>
-                    </w:p>
-                  </w:txbxContent>
-                </v:textbox>
-                <w10:wrap type="square"/>
-              </v:shape>
-            </w:pict>
-          </mc:Fallback>
-        </mc:AlternateContent>
-      </w:r>
-      <w:r>
-        <w:rPr>
-          <w:noProof/>
-          <w:lang w:eastAsia="pt-PT"/>
-        </w:rPr>
-        <mc:AlternateContent>
-          <mc:Choice Requires="wps">
-            <w:drawing>
-              <wp:anchor distT="0" distB="0" distL="114300" distR="114300" simplePos="0" relativeHeight="251717632" behindDoc="0" locked="0" layoutInCell="1" allowOverlap="1" wp14:anchorId="4FA51FDA" wp14:editId="0CC3C770">
-                <wp:simplePos x="0" y="0"/>
-                <wp:positionH relativeFrom="column">
-                  <wp:posOffset>3018431</wp:posOffset>
-                </wp:positionH>
-                <wp:positionV relativeFrom="paragraph">
-                  <wp:posOffset>4302015</wp:posOffset>
-                </wp:positionV>
-                <wp:extent cx="2148840" cy="635"/>
-                <wp:effectExtent l="0" t="0" r="0" b="0"/>
-                <wp:wrapSquare wrapText="bothSides"/>
-                <wp:docPr id="56" name="Text Box 56"/>
-                <wp:cNvGraphicFramePr/>
-                <a:graphic xmlns:a="http://schemas.openxmlformats.org/drawingml/2006/main">
-                  <a:graphicData uri="http://schemas.microsoft.com/office/word/2010/wordprocessingShape">
-                    <wps:wsp>
-                      <wps:cNvSpPr txBox="1"/>
-                      <wps:spPr>
-                        <a:xfrm>
-                          <a:off x="0" y="0"/>
-                          <a:ext cx="2148840" cy="635"/>
-                        </a:xfrm>
-                        <a:prstGeom prst="rect">
-                          <a:avLst/>
-                        </a:prstGeom>
-                        <a:solidFill>
-                          <a:prstClr val="white"/>
-                        </a:solidFill>
-                        <a:ln>
-                          <a:noFill/>
-                        </a:ln>
-                        <a:effectLst/>
-                      </wps:spPr>
-                      <wps:txbx>
-                        <w:txbxContent>
-                          <w:p>
-                            <w:pPr>
-                              <w:pStyle w:val="Caption"/>
-                              <w:rPr>
-                                <w:noProof/>
-                              </w:rPr>
-                            </w:pPr>
-                            <w:r>
-                              <w:t xml:space="preserve">Figura 12 - Exemplo do </w:t>
-                            </w:r>
-                            <w:proofErr w:type="gramStart"/>
-                            <w:r>
-                              <w:t>layout</w:t>
-                            </w:r>
-                            <w:proofErr w:type="gramEnd"/>
-                            <w:r>
-                              <w:t xml:space="preserve"> dos participantes com o separador dos estudantes selecionado.</w:t>
-                            </w:r>
-                          </w:p>
-                        </w:txbxContent>
-                      </wps:txbx>
-                      <wps:bodyPr rot="0" spcFirstLastPara="0" vertOverflow="overflow" horzOverflow="overflow" vert="horz" wrap="square" lIns="0" tIns="0" rIns="0" bIns="0" numCol="1" spcCol="0" rtlCol="0" fromWordArt="0" anchor="t" anchorCtr="0" forceAA="0" compatLnSpc="1">
-                        <a:prstTxWarp prst="textNoShape">
-                          <a:avLst/>
-                        </a:prstTxWarp>
-                        <a:spAutoFit/>
-                      </wps:bodyPr>
-                    </wps:wsp>
-                  </a:graphicData>
-                </a:graphic>
-              </wp:anchor>
-            </w:drawing>
-          </mc:Choice>
-          <mc:Fallback>
-            <w:pict>
-              <v:shape w14:anchorId="4FA51FDA" id="Text Box 56" o:spid="_x0000_s1045" type="#_x0000_t202" style="position:absolute;left:0;text-align:left;margin-left:237.65pt;margin-top:338.75pt;width:169.2pt;height:.05pt;z-index:251717632;visibility:visible;mso-wrap-style:square;mso-wrap-distance-left:9pt;mso-wrap-distance-top:0;mso-wrap-distance-right:9pt;mso-wrap-distance-bottom:0;mso-position-horizontal:absolute;mso-position-horizontal-relative:text;mso-position-vertical:absolute;mso-position-vertical-relative:text;v-text-anchor:top" o:gfxdata="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" stroked="f">
-                <v:textbox style="mso-fit-shape-to-text:t" inset="0,0,0,0">
-                  <w:txbxContent>
-                    <w:p>
-                      <w:pPr>
-                        <w:pStyle w:val="Caption"/>
-                        <w:rPr>
-                          <w:noProof/>
-                        </w:rPr>
-                      </w:pPr>
-                      <w:r>
-                        <w:t xml:space="preserve">Figura 12 - Exemplo do </w:t>
-                      </w:r>
-                      <w:proofErr w:type="gramStart"/>
-                      <w:r>
-                        <w:t>layout</w:t>
-                      </w:r>
-                      <w:proofErr w:type="gramEnd"/>
-                      <w:r>
-                        <w:t xml:space="preserve"> dos participantes</w:t>
-                      </w:r>
-                      <w:r>
-                        <w:t xml:space="preserve"> com o separador dos estudantes selecionado.</w:t>
+                        <w:t>1 – Exemplo do layout dos participantes com o separador dos professores selecionado.</w:t>
                       </w:r>
                     </w:p>
                   </w:txbxContent>
@@ -9262,7 +9414,7 @@
                                           <pic:cNvPicPr/>
                                         </pic:nvPicPr>
                                         <pic:blipFill>
-                                          <a:blip r:embed="rId19">
+                                          <a:blip r:embed="rId28">
                                             <a:extLst>
                                               <a:ext uri="{28A0092B-C50C-407E-A947-70E740481C1C}">
                                                 <a14:useLocalDpi xmlns:a14="http://schemas.microsoft.com/office/drawing/2010/main" val="0"/>
@@ -9346,7 +9498,7 @@
                                     <pic:cNvPicPr/>
                                   </pic:nvPicPr>
                                   <pic:blipFill>
-                                    <a:blip r:embed="rId19">
+                                    <a:blip r:embed="rId29">
                                       <a:extLst>
                                         <a:ext uri="{28A0092B-C50C-407E-A947-70E740481C1C}">
                                           <a14:useLocalDpi xmlns:a14="http://schemas.microsoft.com/office/drawing/2010/main" val="0"/>
@@ -9471,7 +9623,7 @@
                                           <pic:cNvPicPr/>
                                         </pic:nvPicPr>
                                         <pic:blipFill>
-                                          <a:blip r:embed="rId20">
+                                          <a:blip r:embed="rId30">
                                             <a:extLst>
                                               <a:ext uri="{28A0092B-C50C-407E-A947-70E740481C1C}">
                                                 <a14:useLocalDpi xmlns:a14="http://schemas.microsoft.com/office/drawing/2010/main" val="0"/>
@@ -9555,7 +9707,7 @@
                                     <pic:cNvPicPr/>
                                   </pic:nvPicPr>
                                   <pic:blipFill>
-                                    <a:blip r:embed="rId20">
+                                    <a:blip r:embed="rId31">
                                       <a:extLst>
                                         <a:ext uri="{28A0092B-C50C-407E-A947-70E740481C1C}">
                                           <a14:useLocalDpi xmlns:a14="http://schemas.microsoft.com/office/drawing/2010/main" val="0"/>
@@ -9604,14 +9756,318 @@
         <w:t>apenas é possível se o acesso à memória externa estiver disponível e com acessos para escrita e leitura, se não, é necessário carregar as imagens sempre através de pedidos HTTP.</w:t>
       </w:r>
     </w:p>
-    <w:p>
-      <w:pPr>
-        <w:ind w:firstLine="708"/>
-        <w:jc w:val="both"/>
-      </w:pPr>
-    </w:p>
+    <w:p/>
+    <w:p/>
+    <w:p/>
+    <w:p/>
+    <w:p/>
+    <w:p/>
+    <w:p/>
+    <w:p/>
+    <w:p/>
+    <w:p/>
+    <w:p/>
+    <w:p>
+      <w:pPr>
+        <w:spacing w:after="160" w:line="259" w:lineRule="auto"/>
+      </w:pPr>
+      <w:r>
+        <w:br w:type="page"/>
+      </w:r>
+    </w:p>
+    <w:p>
+      <w:pPr>
+        <w:pStyle w:val="Heading1"/>
+      </w:pPr>
+      <w:bookmarkStart w:id="24" w:name="_Toc409429121"/>
+      <w:r>
+        <w:lastRenderedPageBreak/>
+        <w:t>Esquema Global</w:t>
+      </w:r>
+      <w:bookmarkEnd w:id="24"/>
+    </w:p>
+    <w:p>
+      <w:r>
+        <w:rPr>
+          <w:noProof/>
+          <w:lang w:eastAsia="pt-PT"/>
+        </w:rPr>
+        <mc:AlternateContent>
+          <mc:Choice Requires="wps">
+            <w:drawing>
+              <wp:anchor distT="0" distB="0" distL="114300" distR="114300" simplePos="0" relativeHeight="251721728" behindDoc="0" locked="0" layoutInCell="1" allowOverlap="1" wp14:anchorId="7CE1E6DE" wp14:editId="0162C093">
+                <wp:simplePos x="0" y="0"/>
+                <wp:positionH relativeFrom="column">
+                  <wp:posOffset>-10160</wp:posOffset>
+                </wp:positionH>
+                <wp:positionV relativeFrom="paragraph">
+                  <wp:posOffset>3127375</wp:posOffset>
+                </wp:positionV>
+                <wp:extent cx="5391150" cy="635"/>
+                <wp:effectExtent l="0" t="0" r="0" b="0"/>
+                <wp:wrapSquare wrapText="bothSides"/>
+                <wp:docPr id="6" name="Text Box 6"/>
+                <wp:cNvGraphicFramePr/>
+                <a:graphic xmlns:a="http://schemas.openxmlformats.org/drawingml/2006/main">
+                  <a:graphicData uri="http://schemas.microsoft.com/office/word/2010/wordprocessingShape">
+                    <wps:wsp>
+                      <wps:cNvSpPr txBox="1"/>
+                      <wps:spPr>
+                        <a:xfrm>
+                          <a:off x="0" y="0"/>
+                          <a:ext cx="5391150" cy="635"/>
+                        </a:xfrm>
+                        <a:prstGeom prst="rect">
+                          <a:avLst/>
+                        </a:prstGeom>
+                        <a:solidFill>
+                          <a:prstClr val="white"/>
+                        </a:solidFill>
+                        <a:ln>
+                          <a:noFill/>
+                        </a:ln>
+                        <a:effectLst/>
+                      </wps:spPr>
+                      <wps:txbx>
+                        <w:txbxContent>
+                          <w:p>
+                            <w:pPr>
+                              <w:pStyle w:val="Caption"/>
+                              <w:rPr>
+                                <w:noProof/>
+                              </w:rPr>
+                            </w:pPr>
+                            <w:r>
+                              <w:t>Figura 13 – Esquema Global</w:t>
+                            </w:r>
+                          </w:p>
+                        </w:txbxContent>
+                      </wps:txbx>
+                      <wps:bodyPr rot="0" spcFirstLastPara="0" vertOverflow="overflow" horzOverflow="overflow" vert="horz" wrap="square" lIns="0" tIns="0" rIns="0" bIns="0" numCol="1" spcCol="0" rtlCol="0" fromWordArt="0" anchor="t" anchorCtr="0" forceAA="0" compatLnSpc="1">
+                        <a:prstTxWarp prst="textNoShape">
+                          <a:avLst/>
+                        </a:prstTxWarp>
+                        <a:spAutoFit/>
+                      </wps:bodyPr>
+                    </wps:wsp>
+                  </a:graphicData>
+                </a:graphic>
+              </wp:anchor>
+            </w:drawing>
+          </mc:Choice>
+          <mc:Fallback>
+            <w:pict>
+              <v:shape w14:anchorId="7CE1E6DE" id="Text Box 6" o:spid="_x0000_s1048" type="#_x0000_t202" style="position:absolute;margin-left:-.8pt;margin-top:246.25pt;width:424.5pt;height:.05pt;z-index:251721728;visibility:visible;mso-wrap-style:square;mso-wrap-distance-left:9pt;mso-wrap-distance-top:0;mso-wrap-distance-right:9pt;mso-wrap-distance-bottom:0;mso-position-horizontal:absolute;mso-position-horizontal-relative:text;mso-position-vertical:absolute;mso-position-vertical-relative:text;v-text-anchor:top" o:gfxdata="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" stroked="f">
+                <v:textbox style="mso-fit-shape-to-text:t" inset="0,0,0,0">
+                  <w:txbxContent>
+                    <w:p>
+                      <w:pPr>
+                        <w:pStyle w:val="Caption"/>
+                        <w:rPr>
+                          <w:noProof/>
+                        </w:rPr>
+                      </w:pPr>
+                      <w:r>
+                        <w:t>Figura 13 – Esquema Global</w:t>
+                      </w:r>
+                    </w:p>
+                  </w:txbxContent>
+                </v:textbox>
+                <w10:wrap type="square"/>
+              </v:shape>
+            </w:pict>
+          </mc:Fallback>
+        </mc:AlternateContent>
+      </w:r>
+      <w:r>
+        <w:rPr>
+          <w:noProof/>
+          <w:lang w:eastAsia="pt-PT"/>
+        </w:rPr>
+        <mc:AlternateContent>
+          <mc:Choice Requires="wps">
+            <w:drawing>
+              <wp:anchor distT="45720" distB="45720" distL="114300" distR="114300" simplePos="0" relativeHeight="251719680" behindDoc="0" locked="0" layoutInCell="1" allowOverlap="1" wp14:anchorId="124D5043" wp14:editId="3B0CC679">
+                <wp:simplePos x="0" y="0"/>
+                <wp:positionH relativeFrom="margin">
+                  <wp:align>right</wp:align>
+                </wp:positionH>
+                <wp:positionV relativeFrom="paragraph">
+                  <wp:posOffset>280464</wp:posOffset>
+                </wp:positionV>
+                <wp:extent cx="5391150" cy="2790190"/>
+                <wp:effectExtent l="0" t="0" r="0" b="0"/>
+                <wp:wrapSquare wrapText="bothSides"/>
+                <wp:docPr id="4" name="Text Box 2"/>
+                <wp:cNvGraphicFramePr>
+                  <a:graphicFrameLocks xmlns:a="http://schemas.openxmlformats.org/drawingml/2006/main"/>
+                </wp:cNvGraphicFramePr>
+                <a:graphic xmlns:a="http://schemas.openxmlformats.org/drawingml/2006/main">
+                  <a:graphicData uri="http://schemas.microsoft.com/office/word/2010/wordprocessingShape">
+                    <wps:wsp>
+                      <wps:cNvSpPr txBox="1">
+                        <a:spLocks noChangeArrowheads="1"/>
+                      </wps:cNvSpPr>
+                      <wps:spPr bwMode="auto">
+                        <a:xfrm>
+                          <a:off x="0" y="0"/>
+                          <a:ext cx="5391150" cy="2790701"/>
+                        </a:xfrm>
+                        <a:prstGeom prst="rect">
+                          <a:avLst/>
+                        </a:prstGeom>
+                        <a:noFill/>
+                        <a:ln w="9525">
+                          <a:noFill/>
+                          <a:miter lim="800000"/>
+                          <a:headEnd/>
+                          <a:tailEnd/>
+                        </a:ln>
+                      </wps:spPr>
+                      <wps:txbx>
+                        <w:txbxContent>
+                          <w:p>
+                            <w:pPr>
+                              <w:rPr>
+                                <w:lang w:val="en-US"/>
+                              </w:rPr>
+                            </w:pPr>
+                            <w:r>
+                              <w:rPr>
+                                <w:noProof/>
+                                <w:lang w:eastAsia="pt-PT"/>
+                              </w:rPr>
+                              <w:drawing>
+                                <wp:inline distT="0" distB="0" distL="0" distR="0">
+                                  <wp:extent cx="5199380" cy="2764155"/>
+                                  <wp:effectExtent l="0" t="0" r="1270" b="0"/>
+                                  <wp:docPr id="5" name="Picture 5"/>
+                                  <wp:cNvGraphicFramePr>
+                                    <a:graphicFrameLocks xmlns:a="http://schemas.openxmlformats.org/drawingml/2006/main" noChangeAspect="1"/>
+                                  </wp:cNvGraphicFramePr>
+                                  <a:graphic xmlns:a="http://schemas.openxmlformats.org/drawingml/2006/main">
+                                    <a:graphicData uri="http://schemas.openxmlformats.org/drawingml/2006/picture">
+                                      <pic:pic xmlns:pic="http://schemas.openxmlformats.org/drawingml/2006/picture">
+                                        <pic:nvPicPr>
+                                          <pic:cNvPr id="5" name="esquema geral.png"/>
+                                          <pic:cNvPicPr/>
+                                        </pic:nvPicPr>
+                                        <pic:blipFill>
+                                          <a:blip r:embed="rId32">
+                                            <a:extLst>
+                                              <a:ext uri="{28A0092B-C50C-407E-A947-70E740481C1C}">
+                                                <a14:useLocalDpi xmlns:a14="http://schemas.microsoft.com/office/drawing/2010/main" val="0"/>
+                                              </a:ext>
+                                            </a:extLst>
+                                          </a:blip>
+                                          <a:stretch>
+                                            <a:fillRect/>
+                                          </a:stretch>
+                                        </pic:blipFill>
+                                        <pic:spPr>
+                                          <a:xfrm>
+                                            <a:off x="0" y="0"/>
+                                            <a:ext cx="5199380" cy="2764155"/>
+                                          </a:xfrm>
+                                          <a:prstGeom prst="rect">
+                                            <a:avLst/>
+                                          </a:prstGeom>
+                                        </pic:spPr>
+                                      </pic:pic>
+                                    </a:graphicData>
+                                  </a:graphic>
+                                </wp:inline>
+                              </w:drawing>
+                            </w:r>
+                          </w:p>
+                        </w:txbxContent>
+                      </wps:txbx>
+                      <wps:bodyPr rot="0" vert="horz" wrap="square" lIns="91440" tIns="45720" rIns="91440" bIns="45720" anchor="t" anchorCtr="0">
+                        <a:noAutofit/>
+                      </wps:bodyPr>
+                    </wps:wsp>
+                  </a:graphicData>
+                </a:graphic>
+                <wp14:sizeRelH relativeFrom="margin">
+                  <wp14:pctWidth>0</wp14:pctWidth>
+                </wp14:sizeRelH>
+                <wp14:sizeRelV relativeFrom="margin">
+                  <wp14:pctHeight>0</wp14:pctHeight>
+                </wp14:sizeRelV>
+              </wp:anchor>
+            </w:drawing>
+          </mc:Choice>
+          <mc:Fallback>
+            <w:pict>
+              <v:shape w14:anchorId="124D5043" id="_x0000_s1049" type="#_x0000_t202" style="position:absolute;margin-left:373.3pt;margin-top:22.1pt;width:424.5pt;height:219.7pt;z-index:251719680;visibility:visible;mso-wrap-style:square;mso-width-percent:0;mso-height-percent:0;mso-wrap-distance-left:9pt;mso-wrap-distance-top:3.6pt;mso-wrap-distance-right:9pt;mso-wrap-distance-bottom:3.6pt;mso-position-horizontal:right;mso-position-horizontal-relative:margin;mso-position-vertical:absolute;mso-position-vertical-relative:text;mso-width-percent:0;mso-height-percent:0;mso-width-relative:margin;mso-height-relative:margin;v-text-anchor:top" o:gfxdata="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" filled="f" stroked="f">
+                <v:textbox>
+                  <w:txbxContent>
+                    <w:p>
+                      <w:pPr>
+                        <w:rPr>
+                          <w:lang w:val="en-US"/>
+                        </w:rPr>
+                      </w:pPr>
+                      <w:r>
+                        <w:rPr>
+                          <w:noProof/>
+                          <w:lang w:eastAsia="pt-PT"/>
+                        </w:rPr>
+                        <w:drawing>
+                          <wp:inline distT="0" distB="0" distL="0" distR="0">
+                            <wp:extent cx="5199380" cy="2764155"/>
+                            <wp:effectExtent l="0" t="0" r="1270" b="0"/>
+                            <wp:docPr id="5" name="Picture 5"/>
+                            <wp:cNvGraphicFramePr>
+                              <a:graphicFrameLocks xmlns:a="http://schemas.openxmlformats.org/drawingml/2006/main" noChangeAspect="1"/>
+                            </wp:cNvGraphicFramePr>
+                            <a:graphic xmlns:a="http://schemas.openxmlformats.org/drawingml/2006/main">
+                              <a:graphicData uri="http://schemas.openxmlformats.org/drawingml/2006/picture">
+                                <pic:pic xmlns:pic="http://schemas.openxmlformats.org/drawingml/2006/picture">
+                                  <pic:nvPicPr>
+                                    <pic:cNvPr id="5" name="esquema geral.png"/>
+                                    <pic:cNvPicPr/>
+                                  </pic:nvPicPr>
+                                  <pic:blipFill>
+                                    <a:blip r:embed="rId33">
+                                      <a:extLst>
+                                        <a:ext uri="{28A0092B-C50C-407E-A947-70E740481C1C}">
+                                          <a14:useLocalDpi xmlns:a14="http://schemas.microsoft.com/office/drawing/2010/main" val="0"/>
+                                        </a:ext>
+                                      </a:extLst>
+                                    </a:blip>
+                                    <a:stretch>
+                                      <a:fillRect/>
+                                    </a:stretch>
+                                  </pic:blipFill>
+                                  <pic:spPr>
+                                    <a:xfrm>
+                                      <a:off x="0" y="0"/>
+                                      <a:ext cx="5199380" cy="2764155"/>
+                                    </a:xfrm>
+                                    <a:prstGeom prst="rect">
+                                      <a:avLst/>
+                                    </a:prstGeom>
+                                  </pic:spPr>
+                                </pic:pic>
+                              </a:graphicData>
+                            </a:graphic>
+                          </wp:inline>
+                        </w:drawing>
+                      </w:r>
+                    </w:p>
+                  </w:txbxContent>
+                </v:textbox>
+                <w10:wrap type="square" anchorx="margin"/>
+              </v:shape>
+            </w:pict>
+          </mc:Fallback>
+        </mc:AlternateContent>
+      </w:r>
+    </w:p>
+    <w:p/>
     <w:sectPr>
-      <w:footerReference w:type="default" r:id="rId21"/>
+      <w:footerReference w:type="default" r:id="rId34"/>
       <w:pgSz w:w="11906" w:h="16838"/>
       <w:pgMar w:top="1417" w:right="1701" w:bottom="1417" w:left="1701" w:header="708" w:footer="708" w:gutter="0"/>
       <w:cols w:space="708"/>
@@ -9680,7 +10136,7 @@
           <w:rPr>
             <w:noProof/>
           </w:rPr>
-          <w:t>12</w:t>
+          <w:t>1</w:t>
         </w:r>
         <w:r>
           <w:rPr>
@@ -12611,7 +13067,7 @@
 </file>
 
 <file path=customXml/itemProps1.xml><?xml version="1.0" encoding="utf-8"?>
-<ds:datastoreItem xmlns:ds="http://schemas.openxmlformats.org/officeDocument/2006/customXml" ds:itemID="{7DDCF649-2ADB-4839-BE83-98AB9E4ECB3B}">
+<ds:datastoreItem xmlns:ds="http://schemas.openxmlformats.org/officeDocument/2006/customXml" ds:itemID="{B775C4CA-7B92-4900-9719-F2D1E366EAAA}">
   <ds:schemaRefs>
     <ds:schemaRef ds:uri="http://schemas.openxmlformats.org/officeDocument/2006/bibliography"/>
   </ds:schemaRefs>

</xml_diff>